<commit_message>
renaming some fig files
</commit_message>
<xml_diff>
--- a/text/MainDocumentCombined.docx
+++ b/text/MainDocumentCombined.docx
@@ -1,6 +1,6 @@
 
 <file path=word/document.xml><?xml version="1.0" encoding="utf-8"?>
-<w:document xmlns:wpc="http://schemas.microsoft.com/office/word/2010/wordprocessingCanvas" xmlns:mo="http://schemas.microsoft.com/office/mac/office/2008/main" xmlns:mc="http://schemas.openxmlformats.org/markup-compatibility/2006" xmlns:mv="urn:schemas-microsoft-com:mac:vml" xmlns:o="urn:schemas-microsoft-com:office:office" xmlns:r="http://schemas.openxmlformats.org/officeDocument/2006/relationships" xmlns:m="http://schemas.openxmlformats.org/officeDocument/2006/math" xmlns:v="urn:schemas-microsoft-com:vml" xmlns:wp14="http://schemas.microsoft.com/office/word/2010/wordprocessingDrawing" xmlns:wp="http://schemas.openxmlformats.org/drawingml/2006/wordprocessingDrawing" xmlns:w10="urn:schemas-microsoft-com:office:word" xmlns:w="http://schemas.openxmlformats.org/wordprocessingml/2006/main" xmlns:w14="http://schemas.microsoft.com/office/word/2010/wordml" xmlns:w15="http://schemas.microsoft.com/office/word/2012/wordml" xmlns:wpg="http://schemas.microsoft.com/office/word/2010/wordprocessingGroup" xmlns:wpi="http://schemas.microsoft.com/office/word/2010/wordprocessingInk" xmlns:wne="http://schemas.microsoft.com/office/word/2006/wordml" xmlns:wps="http://schemas.microsoft.com/office/word/2010/wordprocessingShape" mc:Ignorable="w14 w15 wp14">
+<w:document xmlns:wpc="http://schemas.microsoft.com/office/word/2010/wordprocessingCanvas" xmlns:cx="http://schemas.microsoft.com/office/drawing/2014/chartex" xmlns:cx1="http://schemas.microsoft.com/office/drawing/2015/9/8/chartex" xmlns:cx2="http://schemas.microsoft.com/office/drawing/2015/10/21/chartex" xmlns:cx3="http://schemas.microsoft.com/office/drawing/2016/5/9/chartex" xmlns:cx4="http://schemas.microsoft.com/office/drawing/2016/5/10/chartex" xmlns:cx5="http://schemas.microsoft.com/office/drawing/2016/5/11/chartex" xmlns:cx6="http://schemas.microsoft.com/office/drawing/2016/5/12/chartex" xmlns:cx7="http://schemas.microsoft.com/office/drawing/2016/5/13/chartex" xmlns:cx8="http://schemas.microsoft.com/office/drawing/2016/5/14/chartex" xmlns:mc="http://schemas.openxmlformats.org/markup-compatibility/2006" xmlns:aink="http://schemas.microsoft.com/office/drawing/2016/ink" xmlns:am3d="http://schemas.microsoft.com/office/drawing/2017/model3d" xmlns:o="urn:schemas-microsoft-com:office:office" xmlns:r="http://schemas.openxmlformats.org/officeDocument/2006/relationships" xmlns:m="http://schemas.openxmlformats.org/officeDocument/2006/math" xmlns:v="urn:schemas-microsoft-com:vml" xmlns:wp14="http://schemas.microsoft.com/office/word/2010/wordprocessingDrawing" xmlns:wp="http://schemas.openxmlformats.org/drawingml/2006/wordprocessingDrawing" xmlns:w10="urn:schemas-microsoft-com:office:word" xmlns:w="http://schemas.openxmlformats.org/wordprocessingml/2006/main" xmlns:w14="http://schemas.microsoft.com/office/word/2010/wordml" xmlns:w15="http://schemas.microsoft.com/office/word/2012/wordml" xmlns:w16cid="http://schemas.microsoft.com/office/word/2016/wordml/cid" xmlns:w16se="http://schemas.microsoft.com/office/word/2015/wordml/symex" xmlns:wpg="http://schemas.microsoft.com/office/word/2010/wordprocessingGroup" xmlns:wpi="http://schemas.microsoft.com/office/word/2010/wordprocessingInk" xmlns:wne="http://schemas.microsoft.com/office/word/2006/wordml" xmlns:wps="http://schemas.microsoft.com/office/word/2010/wordprocessingShape" mc:Ignorable="w14 w15 w16se w16cid wp14">
   <w:body>
     <w:p>
       <w:pPr>
@@ -92,6 +92,7 @@
         </w:rPr>
         <w:t xml:space="preserve"> Claus O. Wilke</w:t>
       </w:r>
+      <w:proofErr w:type="gramStart"/>
       <w:r>
         <w:rPr>
           <w:rFonts w:ascii="Helvetica" w:hAnsi="Helvetica"/>
@@ -112,6 +113,7 @@
         </w:rPr>
         <w:t>*</w:t>
       </w:r>
+      <w:proofErr w:type="gramEnd"/>
     </w:p>
     <w:p>
       <w:pPr>
@@ -1573,7 +1575,21 @@
         <w:rPr>
           <w:rFonts w:ascii="Helvetica" w:hAnsi="Helvetica"/>
         </w:rPr>
-        <w:t xml:space="preserve"> multi-omic datasets from different growth conditions to understand the function of regulatory networks, individual gene functions, and resource allocation strategies</w:t>
+        <w:t xml:space="preserve"> multi-</w:t>
+      </w:r>
+      <w:proofErr w:type="spellStart"/>
+      <w:r>
+        <w:rPr>
+          <w:rFonts w:ascii="Helvetica" w:hAnsi="Helvetica"/>
+        </w:rPr>
+        <w:t>omic</w:t>
+      </w:r>
+      <w:proofErr w:type="spellEnd"/>
+      <w:r>
+        <w:rPr>
+          <w:rFonts w:ascii="Helvetica" w:hAnsi="Helvetica"/>
+        </w:rPr>
+        <w:t xml:space="preserve"> datasets from different growth conditions to understand the function of regulatory networks, individual gene functions, and resource allocation strategies</w:t>
       </w:r>
       <w:r>
         <w:rPr>
@@ -6948,7 +6964,21 @@
         <w:rPr>
           <w:rFonts w:ascii="Helvetica" w:hAnsi="Helvetica"/>
         </w:rPr>
-        <w:t xml:space="preserve">(i) the </w:t>
+        <w:t>(</w:t>
+      </w:r>
+      <w:proofErr w:type="spellStart"/>
+      <w:r>
+        <w:rPr>
+          <w:rFonts w:ascii="Helvetica" w:hAnsi="Helvetica"/>
+        </w:rPr>
+        <w:t>i</w:t>
+      </w:r>
+      <w:proofErr w:type="spellEnd"/>
+      <w:r>
+        <w:rPr>
+          <w:rFonts w:ascii="Helvetica" w:hAnsi="Helvetica"/>
+        </w:rPr>
+        <w:t xml:space="preserve">) the </w:t>
       </w:r>
       <w:r>
         <w:rPr>
@@ -7230,7 +7260,21 @@
         <w:rPr>
           <w:rFonts w:ascii="Helvetica" w:hAnsi="Helvetica"/>
         </w:rPr>
-        <w:t xml:space="preserve"> (fSVA)</w:t>
+        <w:t xml:space="preserve"> (</w:t>
+      </w:r>
+      <w:proofErr w:type="spellStart"/>
+      <w:r>
+        <w:rPr>
+          <w:rFonts w:ascii="Helvetica" w:hAnsi="Helvetica"/>
+        </w:rPr>
+        <w:t>fSVA</w:t>
+      </w:r>
+      <w:proofErr w:type="spellEnd"/>
+      <w:r>
+        <w:rPr>
+          <w:rFonts w:ascii="Helvetica" w:hAnsi="Helvetica"/>
+        </w:rPr>
+        <w:t>)</w:t>
       </w:r>
       <w:r>
         <w:rPr>
@@ -7368,7 +7412,21 @@
         <w:rPr>
           <w:rFonts w:ascii="Helvetica" w:hAnsi="Helvetica"/>
         </w:rPr>
-        <w:t xml:space="preserve">After fSVA, </w:t>
+        <w:t xml:space="preserve">After </w:t>
+      </w:r>
+      <w:proofErr w:type="spellStart"/>
+      <w:r>
+        <w:rPr>
+          <w:rFonts w:ascii="Helvetica" w:hAnsi="Helvetica"/>
+        </w:rPr>
+        <w:t>fSVA</w:t>
+      </w:r>
+      <w:proofErr w:type="spellEnd"/>
+      <w:r>
+        <w:rPr>
+          <w:rFonts w:ascii="Helvetica" w:hAnsi="Helvetica"/>
+        </w:rPr>
+        <w:t xml:space="preserve">, </w:t>
       </w:r>
       <w:r>
         <w:rPr>
@@ -7794,7 +7852,21 @@
         <w:rPr>
           <w:rFonts w:ascii="Helvetica" w:hAnsi="Helvetica"/>
         </w:rPr>
-        <w:t xml:space="preserve"> (i) linear, (ii) radial, and (iii) sigmoidal kernels, and (iv) random forest models. </w:t>
+        <w:t xml:space="preserve"> (</w:t>
+      </w:r>
+      <w:proofErr w:type="spellStart"/>
+      <w:r>
+        <w:rPr>
+          <w:rFonts w:ascii="Helvetica" w:hAnsi="Helvetica"/>
+        </w:rPr>
+        <w:t>i</w:t>
+      </w:r>
+      <w:proofErr w:type="spellEnd"/>
+      <w:r>
+        <w:rPr>
+          <w:rFonts w:ascii="Helvetica" w:hAnsi="Helvetica"/>
+        </w:rPr>
+        <w:t xml:space="preserve">) linear, (ii) radial, and (iii) sigmoidal kernels, and (iv) random forest models. </w:t>
       </w:r>
       <w:r>
         <w:rPr>
@@ -7880,12 +7952,14 @@
         </w:rPr>
         <w:t xml:space="preserve">SVM models and the R package </w:t>
       </w:r>
+      <w:proofErr w:type="spellStart"/>
       <w:r>
         <w:rPr>
           <w:rFonts w:ascii="Helvetica" w:hAnsi="Helvetica"/>
         </w:rPr>
         <w:t>randomForest</w:t>
       </w:r>
+      <w:proofErr w:type="spellEnd"/>
       <w:r>
         <w:rPr>
           <w:rFonts w:ascii="Helvetica" w:hAnsi="Helvetica"/>
@@ -8383,6 +8457,7 @@
         </w:rPr>
         <w:t xml:space="preserve"> scores over all conditions </w:t>
       </w:r>
+      <w:proofErr w:type="spellStart"/>
       <w:r>
         <w:rPr>
           <w:rFonts w:ascii="Helvetica" w:hAnsi="Helvetica"/>
@@ -8390,6 +8465,7 @@
         </w:rPr>
         <w:t>i</w:t>
       </w:r>
+      <w:proofErr w:type="spellEnd"/>
       <w:r>
         <w:rPr>
           <w:rFonts w:ascii="Helvetica" w:hAnsi="Helvetica"/>
@@ -9539,36 +9615,42 @@
         </w:rPr>
         <w:t>. For the random forest algorithm, we optimized three parameters; "</w:t>
       </w:r>
+      <w:proofErr w:type="spellStart"/>
       <w:r>
         <w:rPr>
           <w:rFonts w:ascii="Helvetica" w:hAnsi="Helvetica" w:cs="Courier New"/>
         </w:rPr>
         <w:t>mtry</w:t>
       </w:r>
+      <w:proofErr w:type="spellEnd"/>
       <w:r>
         <w:rPr>
           <w:rFonts w:ascii="Helvetica" w:hAnsi="Helvetica"/>
         </w:rPr>
         <w:t>", "</w:t>
       </w:r>
+      <w:proofErr w:type="spellStart"/>
       <w:r>
         <w:rPr>
           <w:rFonts w:ascii="Helvetica" w:hAnsi="Helvetica" w:cs="Courier New"/>
         </w:rPr>
         <w:t>ntrees</w:t>
       </w:r>
+      <w:proofErr w:type="spellEnd"/>
       <w:r>
         <w:rPr>
           <w:rFonts w:ascii="Helvetica" w:hAnsi="Helvetica"/>
         </w:rPr>
         <w:t>", and "</w:t>
       </w:r>
+      <w:proofErr w:type="spellStart"/>
       <w:r>
         <w:rPr>
           <w:rFonts w:ascii="Helvetica" w:hAnsi="Helvetica" w:cs="Courier New"/>
         </w:rPr>
         <w:t>nodesize</w:t>
       </w:r>
+      <w:proofErr w:type="spellEnd"/>
       <w:r>
         <w:rPr>
           <w:rFonts w:ascii="Helvetica" w:hAnsi="Helvetica"/>
@@ -10444,67 +10526,81 @@
         <w:rPr>
           <w:rFonts w:ascii="Helvetica" w:hAnsi="Helvetica"/>
         </w:rPr>
+        <w:t xml:space="preserve"> (permanent archived version available: XXXXXX).</w:t>
+      </w:r>
+      <w:r>
+        <w:rPr>
+          <w:rFonts w:ascii="Helvetica" w:hAnsi="Helvetica"/>
+        </w:rPr>
+        <w:t xml:space="preserve"> </w:t>
+      </w:r>
+      <w:r>
+        <w:rPr>
+          <w:rFonts w:ascii="Helvetica" w:hAnsi="Helvetica"/>
+        </w:rPr>
+        <w:t>mRNA and protein abundances have</w:t>
+      </w:r>
+      <w:r>
+        <w:rPr>
+          <w:rFonts w:ascii="Helvetica" w:hAnsi="Helvetica"/>
+        </w:rPr>
+        <w:t xml:space="preserve"> been previously published</w:t>
+      </w:r>
+      <w:r>
+        <w:rPr>
+          <w:rFonts w:ascii="Helvetica" w:hAnsi="Helvetica"/>
+        </w:rPr>
+        <w:t xml:space="preserve"> </w:t>
+      </w:r>
+      <w:r>
+        <w:rPr>
+          <w:rFonts w:ascii="Helvetica" w:hAnsi="Helvetica"/>
+        </w:rPr>
+        <w:fldChar w:fldCharType="begin"/>
+      </w:r>
+      <w:r>
+        <w:rPr>
+          <w:rFonts w:ascii="Helvetica" w:hAnsi="Helvetica"/>
+        </w:rPr>
+        <w:instrText xml:space="preserve"> ADDIN ZOTERO_ITEM CSL_CITATION {"citationID":"gv3lFaPW","properties":{"formattedCitation":"[18,19]","plainCitation":"[18,19]","noteIndex":0},"citationItems":[{"id":"nOtA0lSj/Sci92Hyc","uris":["http://zotero.org/users/local/FOPKHRFW/items/J83DA4N5"],"uri":["http://zotero.org/users/local/FOPKHRFW/items/J83DA4N5"],"itemData":{"id":"MG32RJ27/QUKruH8n","type":"article-journal","title":"The E. coli molecular phenotype under different growth conditions","container-title":"Scientific Reports","page":"45303","volume":"7","source":"www.nature.com","abstract":"Modern systems biology requires extensive, carefully curated measurements of cellular components in response to different environmental conditions. While high-throughput methods have made transcriptomics and proteomics datasets widely accessible and relatively economical to generate, systematic measurements of both mRNA and protein abundances under a wide range of different conditions are still relatively rare.","DOI":"10.1038/srep45303","ISSN":"2045-2322","language":"en","author":[{"family":"Caglar","given":"Mehmet U."},{"family":"Houser","given":"John R."},{"family":"Barnhart","given":"Craig S."},{"family":"Boutz","given":"Daniel R."},{"family":"Carroll","given":"Sean M."},{"family":"Dasgupta","given":"Aurko"},{"family":"Lenoir","given":"Walter F."},{"family":"Smith","given":"Bartram L."},{"family":"Sridhara","given":"Viswanadham"},{"family":"Sydykova","given":"Dariya K."},{"family":"Wood","given":"Drew Vander"},{"family":"Marx","given":"Christopher J."},{"family":"Marcotte","given":"Edward M."},{"family":"Barrick","given":"Jeffrey E."},{"family":"Wilke","given":"Claus O."}],"issued":{"date-parts":[["2017",4,18]]}}},{"id":"nOtA0lSj/TQ8HIRqB","uris":["http://zotero.org/users/local/FOPKHRFW/items/MV3KWPUV"],"uri":["http://zotero.org/users/local/FOPKHRFW/items/MV3KWPUV"],"itemData":{"id":"MG32RJ27/mCdvpiRR","type":"article-journal","title":"Controlled Measurement and Comparative Analysis of Cellular Components in E . coli Reveals Broad Regulatory Changes in Response to Glucose Starvation","container-title":"PLOS Comput Biol","page":"e1004400","volume":"11","issue":"8","source":"PLoS Journals","abstract":"Author Summary   Bacteria frequently experience starvation conditions in their natural environments. Yet how they modify their physiology in response to these conditions remains poorly understood. Here, we performed a detailed, two-week starvation experiment in  E .  coli . We exhaustively monitored changes in cellular components, such as RNA and protein abundances, over time. We subsequently compared and contrasted these measurements using novel computational approaches we developed specifically for analyzing gene-expression time-course data. Using these approaches, we could identify systematic trends in the  E .  coli  starvation response. In particular, we found that cells systematically limit mRNA and protein production, degrade proteins involved in energy-intensive processes, and maintain or increase the amount of proteins involved in energy production. Thus, the bacteria assume a cellular state in which their ongoing energy use is limited while they are poised to take advantage of any nutrients that may become available.","DOI":"10.1371/journal.pcbi.1004400","ISSN":"1553-7358","journalAbbreviation":"PLOS Comput Biol","author":[{"family":"Houser","given":"John R."},{"family":"Barnhart","given":"Craig"},{"family":"Boutz","given":"Daniel R."},{"family":"Carroll","given":"Sean M."},{"family":"Dasgupta","given":"Aurko"},{"family":"Michener","given":"Joshua K."},{"family":"Needham","given":"Brittany D."},{"family":"Papoulas","given":"Ophelia"},{"family":"Sridhara","given":"Viswanadham"},{"family":"Sydykova","given":"Dariya K."},{"family":"Marx","given":"Christopher J."},{"family":"Trent","given":"M. Stephen"},{"family":"Barrick","given":"Jeffrey E."},{"family":"Marcotte","given":"Edward M."},{"family":"Wilke","given":"Claus O."}],"issued":{"date-parts":[["2015",8,14]]}}}],"schema":"https://github.com/citation-style-language/schema/raw/master/csl-citation.json"} </w:instrText>
+      </w:r>
+      <w:r>
+        <w:rPr>
+          <w:rFonts w:ascii="Helvetica" w:hAnsi="Helvetica"/>
+        </w:rPr>
+        <w:fldChar w:fldCharType="separate"/>
+      </w:r>
+      <w:r>
+        <w:rPr>
+          <w:rFonts w:ascii="Helvetica" w:eastAsia="Times New Roman" w:hAnsi="Helvetica" w:cs="Times New Roman"/>
+        </w:rPr>
+        <w:t>[18,19]</w:t>
+      </w:r>
+      <w:r>
+        <w:rPr>
+          <w:rFonts w:ascii="Helvetica" w:hAnsi="Helvetica"/>
+        </w:rPr>
+        <w:fldChar w:fldCharType="end"/>
+      </w:r>
+      <w:r>
+        <w:rPr>
+          <w:rFonts w:ascii="Helvetica" w:hAnsi="Helvetica"/>
+        </w:rPr>
         <w:t xml:space="preserve">. </w:t>
       </w:r>
       <w:r>
         <w:rPr>
           <w:rFonts w:ascii="Helvetica" w:hAnsi="Helvetica"/>
         </w:rPr>
-        <w:t>mRNA and protein abundances have</w:t>
-      </w:r>
-      <w:r>
-        <w:rPr>
-          <w:rFonts w:ascii="Helvetica" w:hAnsi="Helvetica"/>
-        </w:rPr>
-        <w:t xml:space="preserve"> been previously published</w:t>
-      </w:r>
-      <w:r>
-        <w:rPr>
-          <w:rFonts w:ascii="Helvetica" w:hAnsi="Helvetica"/>
-        </w:rPr>
-        <w:t xml:space="preserve"> </w:t>
-      </w:r>
-      <w:r>
-        <w:rPr>
-          <w:rFonts w:ascii="Helvetica" w:hAnsi="Helvetica"/>
-        </w:rPr>
-        <w:fldChar w:fldCharType="begin"/>
-      </w:r>
-      <w:r>
-        <w:rPr>
-          <w:rFonts w:ascii="Helvetica" w:hAnsi="Helvetica"/>
-        </w:rPr>
-        <w:instrText xml:space="preserve"> ADDIN ZOTERO_ITEM CSL_CITATION {"citationID":"gv3lFaPW","properties":{"formattedCitation":"[18,19]","plainCitation":"[18,19]","noteIndex":0},"citationItems":[{"id":"nOtA0lSj/Sci92Hyc","uris":["http://zotero.org/users/local/FOPKHRFW/items/J83DA4N5"],"uri":["http://zotero.org/users/local/FOPKHRFW/items/J83DA4N5"],"itemData":{"id":"MG32RJ27/QUKruH8n","type":"article-journal","title":"The E. coli molecular phenotype under different growth conditions","container-title":"Scientific Reports","page":"45303","volume":"7","source":"www.nature.com","abstract":"Modern systems biology requires extensive, carefully curated measurements of cellular components in response to different environmental conditions. While high-throughput methods have made transcriptomics and proteomics datasets widely accessible and relatively economical to generate, systematic measurements of both mRNA and protein abundances under a wide range of different conditions are still relatively rare.","DOI":"10.1038/srep45303","ISSN":"2045-2322","language":"en","author":[{"family":"Caglar","given":"Mehmet U."},{"family":"Houser","given":"John R."},{"family":"Barnhart","given":"Craig S."},{"family":"Boutz","given":"Daniel R."},{"family":"Carroll","given":"Sean M."},{"family":"Dasgupta","given":"Aurko"},{"family":"Lenoir","given":"Walter F."},{"family":"Smith","given":"Bartram L."},{"family":"Sridhara","given":"Viswanadham"},{"family":"Sydykova","given":"Dariya K."},{"family":"Wood","given":"Drew Vander"},{"family":"Marx","given":"Christopher J."},{"family":"Marcotte","given":"Edward M."},{"family":"Barrick","given":"Jeffrey E."},{"family":"Wilke","given":"Claus O."}],"issued":{"date-parts":[["2017",4,18]]}}},{"id":"nOtA0lSj/TQ8HIRqB","uris":["http://zotero.org/users/local/FOPKHRFW/items/MV3KWPUV"],"uri":["http://zotero.org/users/local/FOPKHRFW/items/MV3KWPUV"],"itemData":{"id":"MG32RJ27/mCdvpiRR","type":"article-journal","title":"Controlled Measurement and Comparative Analysis of Cellular Components in E . coli Reveals Broad Regulatory Changes in Response to Glucose Starvation","container-title":"PLOS Comput Biol","page":"e1004400","volume":"11","issue":"8","source":"PLoS Journals","abstract":"Author Summary   Bacteria frequently experience starvation conditions in their natural environments. Yet how they modify their physiology in response to these conditions remains poorly understood. Here, we performed a detailed, two-week starvation experiment in  E .  coli . We exhaustively monitored changes in cellular components, such as RNA and protein abundances, over time. We subsequently compared and contrasted these measurements using novel computational approaches we developed specifically for analyzing gene-expression time-course data. Using these approaches, we could identify systematic trends in the  E .  coli  starvation response. In particular, we found that cells systematically limit mRNA and protein production, degrade proteins involved in energy-intensive processes, and maintain or increase the amount of proteins involved in energy production. Thus, the bacteria assume a cellular state in which their ongoing energy use is limited while they are poised to take advantage of any nutrients that may become available.","DOI":"10.1371/journal.pcbi.1004400","ISSN":"1553-7358","journalAbbreviation":"PLOS Comput Biol","author":[{"family":"Houser","given":"John R."},{"family":"Barnhart","given":"Craig"},{"family":"Boutz","given":"Daniel R."},{"family":"Carroll","given":"Sean M."},{"family":"Dasgupta","given":"Aurko"},{"family":"Michener","given":"Joshua K."},{"family":"Needham","given":"Brittany D."},{"family":"Papoulas","given":"Ophelia"},{"family":"Sridhara","given":"Viswanadham"},{"family":"Sydykova","given":"Dariya K."},{"family":"Marx","given":"Christopher J."},{"family":"Trent","given":"M. Stephen"},{"family":"Barrick","given":"Jeffrey E."},{"family":"Marcotte","given":"Edward M."},{"family":"Wilke","given":"Claus O."}],"issued":{"date-parts":[["2015",8,14]]}}}],"schema":"https://github.com/citation-style-language/schema/raw/master/csl-citation.json"} </w:instrText>
-      </w:r>
-      <w:r>
-        <w:rPr>
-          <w:rFonts w:ascii="Helvetica" w:hAnsi="Helvetica"/>
-        </w:rPr>
-        <w:fldChar w:fldCharType="separate"/>
-      </w:r>
-      <w:r>
-        <w:rPr>
-          <w:rFonts w:ascii="Helvetica" w:eastAsia="Times New Roman" w:hAnsi="Helvetica" w:cs="Times New Roman"/>
-        </w:rPr>
-        <w:t>[18,19]</w:t>
-      </w:r>
-      <w:r>
-        <w:rPr>
-          <w:rFonts w:ascii="Helvetica" w:hAnsi="Helvetica"/>
-        </w:rPr>
-        <w:fldChar w:fldCharType="end"/>
-      </w:r>
-      <w:r>
-        <w:rPr>
-          <w:rFonts w:ascii="Helvetica" w:hAnsi="Helvetica"/>
-        </w:rPr>
-        <w:t xml:space="preserve">. </w:t>
-      </w:r>
-      <w:r>
-        <w:rPr>
-          <w:rFonts w:ascii="Helvetica" w:hAnsi="Helvetica"/>
-        </w:rPr>
-        <w:t xml:space="preserve">Raw Illumina read data and processed files of read counts per gene </w:t>
+        <w:t>Raw Illumina read d</w:t>
+      </w:r>
+      <w:bookmarkStart w:id="0" w:name="_GoBack"/>
+      <w:bookmarkEnd w:id="0"/>
+      <w:r>
+        <w:rPr>
+          <w:rFonts w:ascii="Helvetica" w:hAnsi="Helvetica"/>
+        </w:rPr>
+        <w:t xml:space="preserve">ata and processed files of read counts per gene </w:t>
       </w:r>
       <w:r>
         <w:rPr>
@@ -10780,8 +10876,6 @@
           <w:rFonts w:ascii="Helvetica" w:eastAsia="MS Gothic" w:hAnsi="Helvetica" w:cs="Times New Roman"/>
           <w:b/>
           <w:bCs/>
-          <w:sz w:val="36"/>
-          <w:szCs w:val="36"/>
         </w:rPr>
       </w:pPr>
       <w:r>
@@ -10799,32 +10893,38 @@
     <w:p>
       <w:pPr>
         <w:pStyle w:val="Bibliography"/>
-      </w:pPr>
-      <w:r>
-        <w:rPr>
-          <w:rFonts w:ascii="Helvetica" w:hAnsi="Helvetica"/>
-          <w:sz w:val="26"/>
+        <w:rPr>
+          <w:rFonts w:ascii="Helvetica" w:hAnsi="Helvetica"/>
+        </w:rPr>
+      </w:pPr>
+      <w:r>
+        <w:rPr>
+          <w:rFonts w:ascii="Helvetica" w:hAnsi="Helvetica"/>
         </w:rPr>
         <w:fldChar w:fldCharType="begin"/>
       </w:r>
       <w:r>
         <w:rPr>
           <w:rFonts w:ascii="Helvetica" w:hAnsi="Helvetica"/>
-          <w:sz w:val="26"/>
         </w:rPr>
         <w:instrText xml:space="preserve"> ADDIN ZOTERO_BIBL {"uncited":[],"omitted":[],"custom":[]} CSL_BIBLIOGRAPHY </w:instrText>
       </w:r>
       <w:r>
         <w:rPr>
           <w:rFonts w:ascii="Helvetica" w:hAnsi="Helvetica"/>
-          <w:sz w:val="26"/>
         </w:rPr>
         <w:fldChar w:fldCharType="separate"/>
       </w:r>
       <w:r>
+        <w:rPr>
+          <w:rFonts w:ascii="Helvetica" w:hAnsi="Helvetica"/>
+        </w:rPr>
         <w:t xml:space="preserve">1. </w:t>
       </w:r>
       <w:r>
+        <w:rPr>
+          <w:rFonts w:ascii="Helvetica" w:hAnsi="Helvetica"/>
+        </w:rPr>
         <w:tab/>
         <w:t>Halpern BS, Walbridge S, Selkoe KA, Kappel CV, Micheli F, D’Agrosa C, et al. A global map of human impact on marine ecosystems. Science. 2008;319: 948–952. doi:10.1126/science.1149345</w:t>
       </w:r>
@@ -10832,11 +10932,20 @@
     <w:p>
       <w:pPr>
         <w:pStyle w:val="Bibliography"/>
-      </w:pPr>
-      <w:r>
+        <w:rPr>
+          <w:rFonts w:ascii="Helvetica" w:hAnsi="Helvetica"/>
+        </w:rPr>
+      </w:pPr>
+      <w:r>
+        <w:rPr>
+          <w:rFonts w:ascii="Helvetica" w:hAnsi="Helvetica"/>
+        </w:rPr>
         <w:t xml:space="preserve">2. </w:t>
       </w:r>
       <w:r>
+        <w:rPr>
+          <w:rFonts w:ascii="Helvetica" w:hAnsi="Helvetica"/>
+        </w:rPr>
         <w:tab/>
         <w:t>Sahney S, Benton MJ, Ferry PA. Links between global taxonomic diversity, ecological diversity and the expansion of vertebrates on land. Biol Lett. 2010;6: 544–547. doi:10.1098/rsbl.2009.1024</w:t>
       </w:r>
@@ -10844,11 +10953,20 @@
     <w:p>
       <w:pPr>
         <w:pStyle w:val="Bibliography"/>
-      </w:pPr>
-      <w:r>
+        <w:rPr>
+          <w:rFonts w:ascii="Helvetica" w:hAnsi="Helvetica"/>
+        </w:rPr>
+      </w:pPr>
+      <w:r>
+        <w:rPr>
+          <w:rFonts w:ascii="Helvetica" w:hAnsi="Helvetica"/>
+        </w:rPr>
         <w:t xml:space="preserve">3. </w:t>
       </w:r>
       <w:r>
+        <w:rPr>
+          <w:rFonts w:ascii="Helvetica" w:hAnsi="Helvetica"/>
+        </w:rPr>
         <w:tab/>
         <w:t>He Z, Zhang P, Wu L, Rocha AM, Tu Q, Shi Z, et al. Microbial Functional Gene Diversity Predicts Groundwater Contamination and Ecosystem Functioning. mBio. 2018;9: e02435-17. doi:10.1128/mBio.02435-17</w:t>
       </w:r>
@@ -10856,11 +10974,20 @@
     <w:p>
       <w:pPr>
         <w:pStyle w:val="Bibliography"/>
-      </w:pPr>
-      <w:r>
+        <w:rPr>
+          <w:rFonts w:ascii="Helvetica" w:hAnsi="Helvetica"/>
+        </w:rPr>
+      </w:pPr>
+      <w:r>
+        <w:rPr>
+          <w:rFonts w:ascii="Helvetica" w:hAnsi="Helvetica"/>
+        </w:rPr>
         <w:t xml:space="preserve">4. </w:t>
       </w:r>
       <w:r>
+        <w:rPr>
+          <w:rFonts w:ascii="Helvetica" w:hAnsi="Helvetica"/>
+        </w:rPr>
         <w:tab/>
         <w:t>Poisot T, Kéfi S, Morand S, Stanko M, Marquet PA, Hochberg ME. A continuum of specialists and generalists in empirical communities. PloS One. 2015;10: e0114674. doi:10.1371/journal.pone.0114674</w:t>
       </w:r>
@@ -10868,11 +10995,20 @@
     <w:p>
       <w:pPr>
         <w:pStyle w:val="Bibliography"/>
-      </w:pPr>
-      <w:r>
+        <w:rPr>
+          <w:rFonts w:ascii="Helvetica" w:hAnsi="Helvetica"/>
+        </w:rPr>
+      </w:pPr>
+      <w:r>
+        <w:rPr>
+          <w:rFonts w:ascii="Helvetica" w:hAnsi="Helvetica"/>
+        </w:rPr>
         <w:t xml:space="preserve">5. </w:t>
       </w:r>
       <w:r>
+        <w:rPr>
+          <w:rFonts w:ascii="Helvetica" w:hAnsi="Helvetica"/>
+        </w:rPr>
         <w:tab/>
         <w:t>Sriswasdi S, Yang C, Iwasaki W. Generalist species drive microbial dispersion and evolution. Nat Commun. 2017;8: 1162. doi:10.1038/s41467-017-01265-1</w:t>
       </w:r>
@@ -10880,11 +11016,20 @@
     <w:p>
       <w:pPr>
         <w:pStyle w:val="Bibliography"/>
-      </w:pPr>
-      <w:r>
+        <w:rPr>
+          <w:rFonts w:ascii="Helvetica" w:hAnsi="Helvetica"/>
+        </w:rPr>
+      </w:pPr>
+      <w:r>
+        <w:rPr>
+          <w:rFonts w:ascii="Helvetica" w:hAnsi="Helvetica"/>
+        </w:rPr>
         <w:t xml:space="preserve">6. </w:t>
       </w:r>
       <w:r>
+        <w:rPr>
+          <w:rFonts w:ascii="Helvetica" w:hAnsi="Helvetica"/>
+        </w:rPr>
         <w:tab/>
         <w:t>Mitchell A, Romano GH, Groisman B, Yona A, Dekel E, Kupiec M, et al. Adaptive prediction of environmental changes by microorganisms. Nature. 2009;460: 220–224. doi:10.1038/nature08112</w:t>
       </w:r>
@@ -10892,33 +11037,55 @@
     <w:p>
       <w:pPr>
         <w:pStyle w:val="Bibliography"/>
-      </w:pPr>
-      <w:r>
+        <w:rPr>
+          <w:rFonts w:ascii="Helvetica" w:hAnsi="Helvetica"/>
+        </w:rPr>
+      </w:pPr>
+      <w:r>
+        <w:rPr>
+          <w:rFonts w:ascii="Helvetica" w:hAnsi="Helvetica"/>
+        </w:rPr>
         <w:t xml:space="preserve">7. </w:t>
       </w:r>
       <w:r>
+        <w:rPr>
+          <w:rFonts w:ascii="Helvetica" w:hAnsi="Helvetica"/>
+        </w:rPr>
         <w:tab/>
         <w:t xml:space="preserve">Schmidt A, Kochanowski K, Vedelaar S, Ahrné E, Volkmer B, Callipo L, et al. The quantitative and condition-dependent </w:t>
       </w:r>
       <w:r>
         <w:rPr>
+          <w:rFonts w:ascii="Helvetica" w:hAnsi="Helvetica"/>
           <w:i/>
           <w:iCs/>
         </w:rPr>
         <w:t>Escherichia coli</w:t>
       </w:r>
       <w:r>
+        <w:rPr>
+          <w:rFonts w:ascii="Helvetica" w:hAnsi="Helvetica"/>
+        </w:rPr>
         <w:t xml:space="preserve"> proteome. Nat Biotechnol. 2016;34: 104–110. doi:10.1038/nbt.3418</w:t>
       </w:r>
     </w:p>
     <w:p>
       <w:pPr>
         <w:pStyle w:val="Bibliography"/>
-      </w:pPr>
-      <w:r>
+        <w:rPr>
+          <w:rFonts w:ascii="Helvetica" w:hAnsi="Helvetica"/>
+        </w:rPr>
+      </w:pPr>
+      <w:r>
+        <w:rPr>
+          <w:rFonts w:ascii="Helvetica" w:hAnsi="Helvetica"/>
+        </w:rPr>
         <w:t xml:space="preserve">8. </w:t>
       </w:r>
       <w:r>
+        <w:rPr>
+          <w:rFonts w:ascii="Helvetica" w:hAnsi="Helvetica"/>
+        </w:rPr>
         <w:tab/>
         <w:t>Slomovic S, Pardee K, Collins JJ. Synthetic biology devices for in vitro and in vivo diagnostics. Proc Natl Acad Sci. 2015;112: 14429–14435. doi:10.1073/pnas.1508521112</w:t>
       </w:r>
@@ -10926,11 +11093,20 @@
     <w:p>
       <w:pPr>
         <w:pStyle w:val="Bibliography"/>
-      </w:pPr>
-      <w:r>
+        <w:rPr>
+          <w:rFonts w:ascii="Helvetica" w:hAnsi="Helvetica"/>
+        </w:rPr>
+      </w:pPr>
+      <w:r>
+        <w:rPr>
+          <w:rFonts w:ascii="Helvetica" w:hAnsi="Helvetica"/>
+        </w:rPr>
         <w:t xml:space="preserve">9. </w:t>
       </w:r>
       <w:r>
+        <w:rPr>
+          <w:rFonts w:ascii="Helvetica" w:hAnsi="Helvetica"/>
+        </w:rPr>
         <w:tab/>
         <w:t>Roggo C, van der Meer JR. Miniaturized and integrated whole cell living bacterial sensors in field applicable autonomous devices. Curr Opin Biotechnol. 2017;45: 24–33. doi:10.1016/j.copbio.2016.11.023</w:t>
       </w:r>
@@ -10938,11 +11114,20 @@
     <w:p>
       <w:pPr>
         <w:pStyle w:val="Bibliography"/>
-      </w:pPr>
-      <w:r>
+        <w:rPr>
+          <w:rFonts w:ascii="Helvetica" w:hAnsi="Helvetica"/>
+        </w:rPr>
+      </w:pPr>
+      <w:r>
+        <w:rPr>
+          <w:rFonts w:ascii="Helvetica" w:hAnsi="Helvetica"/>
+        </w:rPr>
         <w:t xml:space="preserve">10. </w:t>
       </w:r>
       <w:r>
+        <w:rPr>
+          <w:rFonts w:ascii="Helvetica" w:hAnsi="Helvetica"/>
+        </w:rPr>
         <w:tab/>
         <w:t>Flynn TM, Sanford RA, Ryu H, Bethke CM, Levine AD, Ashbolt NJ, et al. Functional microbial diversity explains groundwater chemistry in a pristine aquifer. BMC Microbiol. 2013;13: 146. doi:10.1186/1471-2180-13-146</w:t>
       </w:r>
@@ -10950,11 +11135,20 @@
     <w:p>
       <w:pPr>
         <w:pStyle w:val="Bibliography"/>
-      </w:pPr>
-      <w:r>
+        <w:rPr>
+          <w:rFonts w:ascii="Helvetica" w:hAnsi="Helvetica"/>
+        </w:rPr>
+      </w:pPr>
+      <w:r>
+        <w:rPr>
+          <w:rFonts w:ascii="Helvetica" w:hAnsi="Helvetica"/>
+        </w:rPr>
         <w:t xml:space="preserve">11. </w:t>
       </w:r>
       <w:r>
+        <w:rPr>
+          <w:rFonts w:ascii="Helvetica" w:hAnsi="Helvetica"/>
+        </w:rPr>
         <w:tab/>
         <w:t>Hemme CL, Deng Y, Gentry TJ, Fields MW, Wu L, Barua S, et al. Metagenomic insights into evolution of a heavy metal-contaminated groundwater microbial community. ISME J. 2010;4: 660–672. doi:10.1038/ismej.2009.154</w:t>
       </w:r>
@@ -10962,12 +11156,21 @@
     <w:p>
       <w:pPr>
         <w:pStyle w:val="Bibliography"/>
-      </w:pPr>
-      <w:r>
+        <w:rPr>
+          <w:rFonts w:ascii="Helvetica" w:hAnsi="Helvetica"/>
+        </w:rPr>
+      </w:pPr>
+      <w:r>
+        <w:rPr>
+          <w:rFonts w:ascii="Helvetica" w:hAnsi="Helvetica"/>
+        </w:rPr>
         <w:lastRenderedPageBreak/>
         <w:t xml:space="preserve">12. </w:t>
       </w:r>
       <w:r>
+        <w:rPr>
+          <w:rFonts w:ascii="Helvetica" w:hAnsi="Helvetica"/>
+        </w:rPr>
         <w:tab/>
         <w:t>Kim M, Rai N, Zorraquino V, Tagkopoulos I. Multi-omics integration accurately predicts cellular state in unexplored conditions for Escherichia coli. Nat Commun. 2016;7. doi:10.1038/ncomms13090</w:t>
       </w:r>
@@ -10975,11 +11178,20 @@
     <w:p>
       <w:pPr>
         <w:pStyle w:val="Bibliography"/>
-      </w:pPr>
-      <w:r>
+        <w:rPr>
+          <w:rFonts w:ascii="Helvetica" w:hAnsi="Helvetica"/>
+        </w:rPr>
+      </w:pPr>
+      <w:r>
+        <w:rPr>
+          <w:rFonts w:ascii="Helvetica" w:hAnsi="Helvetica"/>
+        </w:rPr>
         <w:t xml:space="preserve">13. </w:t>
       </w:r>
       <w:r>
+        <w:rPr>
+          <w:rFonts w:ascii="Helvetica" w:hAnsi="Helvetica"/>
+        </w:rPr>
         <w:tab/>
         <w:t>Leek JT, Scharpf RB, Bravo HC, Simcha D, Langmead B, Johnson WE, et al. Tackling the widespread and critical impact of batch effects in high-throughput data. Nat Rev Genet. 2010;11. doi:10.1038/nrg2825</w:t>
       </w:r>
@@ -10987,11 +11199,20 @@
     <w:p>
       <w:pPr>
         <w:pStyle w:val="Bibliography"/>
-      </w:pPr>
-      <w:r>
+        <w:rPr>
+          <w:rFonts w:ascii="Helvetica" w:hAnsi="Helvetica"/>
+        </w:rPr>
+      </w:pPr>
+      <w:r>
+        <w:rPr>
+          <w:rFonts w:ascii="Helvetica" w:hAnsi="Helvetica"/>
+        </w:rPr>
         <w:t xml:space="preserve">14. </w:t>
       </w:r>
       <w:r>
+        <w:rPr>
+          <w:rFonts w:ascii="Helvetica" w:hAnsi="Helvetica"/>
+        </w:rPr>
         <w:tab/>
         <w:t>Scharpf RB, Ruczinski I, Carvalho B, Doan B, Chakravarti A, Irizarry RA. A multilevel model to address batch effects in copy number estimation using SNP arrays. Biostat Oxf Engl. 2011;12: 33–50. doi:10.1093/biostatistics/kxq043</w:t>
       </w:r>
@@ -10999,11 +11220,20 @@
     <w:p>
       <w:pPr>
         <w:pStyle w:val="Bibliography"/>
-      </w:pPr>
-      <w:r>
+        <w:rPr>
+          <w:rFonts w:ascii="Helvetica" w:hAnsi="Helvetica"/>
+        </w:rPr>
+      </w:pPr>
+      <w:r>
+        <w:rPr>
+          <w:rFonts w:ascii="Helvetica" w:hAnsi="Helvetica"/>
+        </w:rPr>
         <w:t xml:space="preserve">15. </w:t>
       </w:r>
       <w:r>
+        <w:rPr>
+          <w:rFonts w:ascii="Helvetica" w:hAnsi="Helvetica"/>
+        </w:rPr>
         <w:tab/>
         <w:t>Brandes A, Lun DS, Ip K, Zucker J, Colijn C, Weiner B, et al. Inferring Carbon Sources from Gene Expression Profiles Using Metabolic Flux Models. PLOS ONE. 2012;7: e36947. doi:10.1371/journal.pone.0036947</w:t>
       </w:r>
@@ -11011,11 +11241,20 @@
     <w:p>
       <w:pPr>
         <w:pStyle w:val="Bibliography"/>
-      </w:pPr>
-      <w:r>
+        <w:rPr>
+          <w:rFonts w:ascii="Helvetica" w:hAnsi="Helvetica"/>
+        </w:rPr>
+      </w:pPr>
+      <w:r>
+        <w:rPr>
+          <w:rFonts w:ascii="Helvetica" w:hAnsi="Helvetica"/>
+        </w:rPr>
         <w:t xml:space="preserve">16. </w:t>
       </w:r>
       <w:r>
+        <w:rPr>
+          <w:rFonts w:ascii="Helvetica" w:hAnsi="Helvetica"/>
+        </w:rPr>
         <w:tab/>
         <w:t>Sridhara V, Meyer AG, Rai P, Barrick JE, Ravikumar P, Segrè D, et al. Predicting Growth Conditions from Internal Metabolic Fluxes in an In-Silico Model of E. coli. PLOS ONE. 2014;9: e114608. doi:10.1371/journal.pone.0114608</w:t>
       </w:r>
@@ -11023,11 +11262,20 @@
     <w:p>
       <w:pPr>
         <w:pStyle w:val="Bibliography"/>
-      </w:pPr>
-      <w:r>
+        <w:rPr>
+          <w:rFonts w:ascii="Helvetica" w:hAnsi="Helvetica"/>
+        </w:rPr>
+      </w:pPr>
+      <w:r>
+        <w:rPr>
+          <w:rFonts w:ascii="Helvetica" w:hAnsi="Helvetica"/>
+        </w:rPr>
         <w:t xml:space="preserve">17. </w:t>
       </w:r>
       <w:r>
+        <w:rPr>
+          <w:rFonts w:ascii="Helvetica" w:hAnsi="Helvetica"/>
+        </w:rPr>
         <w:tab/>
         <w:t>Hui S, Silverman JM, Chen SS, Erickson DW, Basan M, Wang J, et al. Quantitative proteomic analysis reveals a simple strategy of global resource allocation in bacteria. Mol Syst Biol. 2015;11: 784. doi:10.15252/msb.20145697</w:t>
       </w:r>
@@ -11035,11 +11283,20 @@
     <w:p>
       <w:pPr>
         <w:pStyle w:val="Bibliography"/>
-      </w:pPr>
-      <w:r>
+        <w:rPr>
+          <w:rFonts w:ascii="Helvetica" w:hAnsi="Helvetica"/>
+        </w:rPr>
+      </w:pPr>
+      <w:r>
+        <w:rPr>
+          <w:rFonts w:ascii="Helvetica" w:hAnsi="Helvetica"/>
+        </w:rPr>
         <w:t xml:space="preserve">18. </w:t>
       </w:r>
       <w:r>
+        <w:rPr>
+          <w:rFonts w:ascii="Helvetica" w:hAnsi="Helvetica"/>
+        </w:rPr>
         <w:tab/>
         <w:t>Caglar MU, Houser JR, Barnhart CS, Boutz DR, Carroll SM, Dasgupta A, et al. The E. coli molecular phenotype under different growth conditions. Sci Rep. 2017;7: 45303. doi:10.1038/srep45303</w:t>
       </w:r>
@@ -11047,11 +11304,20 @@
     <w:p>
       <w:pPr>
         <w:pStyle w:val="Bibliography"/>
-      </w:pPr>
-      <w:r>
+        <w:rPr>
+          <w:rFonts w:ascii="Helvetica" w:hAnsi="Helvetica"/>
+        </w:rPr>
+      </w:pPr>
+      <w:r>
+        <w:rPr>
+          <w:rFonts w:ascii="Helvetica" w:hAnsi="Helvetica"/>
+        </w:rPr>
         <w:t xml:space="preserve">19. </w:t>
       </w:r>
       <w:r>
+        <w:rPr>
+          <w:rFonts w:ascii="Helvetica" w:hAnsi="Helvetica"/>
+        </w:rPr>
         <w:tab/>
         <w:t>Houser JR, Barnhart C, Boutz DR, Carroll SM, Dasgupta A, Michener JK, et al. Controlled Measurement and Comparative Analysis of Cellular Components in E . coli Reveals Broad Regulatory Changes in Response to Glucose Starvation. PLOS Comput Biol. 2015;11: e1004400. doi:10.1371/journal.pcbi.1004400</w:t>
       </w:r>
@@ -11059,11 +11325,20 @@
     <w:p>
       <w:pPr>
         <w:pStyle w:val="Bibliography"/>
-      </w:pPr>
-      <w:r>
+        <w:rPr>
+          <w:rFonts w:ascii="Helvetica" w:hAnsi="Helvetica"/>
+        </w:rPr>
+      </w:pPr>
+      <w:r>
+        <w:rPr>
+          <w:rFonts w:ascii="Helvetica" w:hAnsi="Helvetica"/>
+        </w:rPr>
         <w:t xml:space="preserve">20. </w:t>
       </w:r>
       <w:r>
+        <w:rPr>
+          <w:rFonts w:ascii="Helvetica" w:hAnsi="Helvetica"/>
+        </w:rPr>
         <w:tab/>
         <w:t>Wilmes A, Limonciel A, Aschauer L, Moenks K, Bielow C, Leonard MO, et al. Application of integrated transcriptomic, proteomic and metabolomic profiling for the delineation of mechanisms of drug induced cell stress. J Proteomics. 2013;79: 180–194. doi:10.1016/j.jprot.2012.11.022</w:t>
       </w:r>
@@ -11071,11 +11346,20 @@
     <w:p>
       <w:pPr>
         <w:pStyle w:val="Bibliography"/>
-      </w:pPr>
-      <w:r>
+        <w:rPr>
+          <w:rFonts w:ascii="Helvetica" w:hAnsi="Helvetica"/>
+        </w:rPr>
+      </w:pPr>
+      <w:r>
+        <w:rPr>
+          <w:rFonts w:ascii="Helvetica" w:hAnsi="Helvetica"/>
+        </w:rPr>
         <w:t xml:space="preserve">21. </w:t>
       </w:r>
       <w:r>
+        <w:rPr>
+          <w:rFonts w:ascii="Helvetica" w:hAnsi="Helvetica"/>
+        </w:rPr>
         <w:tab/>
         <w:t>Sokolova M, Lapalme G. A systematic analysis of performance measures for classification tasks. Inf Process Manag. 2009;45: 427–437. doi:10.1016/j.ipm.2009.03.002</w:t>
       </w:r>
@@ -11083,11 +11367,20 @@
     <w:p>
       <w:pPr>
         <w:pStyle w:val="Bibliography"/>
-      </w:pPr>
-      <w:r>
+        <w:rPr>
+          <w:rFonts w:ascii="Helvetica" w:hAnsi="Helvetica"/>
+        </w:rPr>
+      </w:pPr>
+      <w:r>
+        <w:rPr>
+          <w:rFonts w:ascii="Helvetica" w:hAnsi="Helvetica"/>
+        </w:rPr>
         <w:t xml:space="preserve">22. </w:t>
       </w:r>
       <w:r>
+        <w:rPr>
+          <w:rFonts w:ascii="Helvetica" w:hAnsi="Helvetica"/>
+        </w:rPr>
         <w:tab/>
         <w:t>Nie L, Wu G, Culley DE, Scholten JCM, Zhang W. Integrative Analysis of Transcriptomic and Proteomic Data: Challenges, Solutions and Applications. Crit Rev Biotechnol. 2007;27: 63–75. doi:10.1080/07388550701334212</w:t>
       </w:r>
@@ -11095,12 +11388,21 @@
     <w:p>
       <w:pPr>
         <w:pStyle w:val="Bibliography"/>
-      </w:pPr>
-      <w:r>
+        <w:rPr>
+          <w:rFonts w:ascii="Helvetica" w:hAnsi="Helvetica"/>
+        </w:rPr>
+      </w:pPr>
+      <w:r>
+        <w:rPr>
+          <w:rFonts w:ascii="Helvetica" w:hAnsi="Helvetica"/>
+        </w:rPr>
         <w:lastRenderedPageBreak/>
         <w:t xml:space="preserve">23. </w:t>
       </w:r>
       <w:r>
+        <w:rPr>
+          <w:rFonts w:ascii="Helvetica" w:hAnsi="Helvetica"/>
+        </w:rPr>
         <w:tab/>
         <w:t>Zhang W, Li F, Nie L. Integrating multiple “omics” analysis for microbial biology: application and methodologies. Microbiol Read Engl. 2010;156: 287–301. doi:10.1099/mic.0.034793-0</w:t>
       </w:r>
@@ -11108,11 +11410,20 @@
     <w:p>
       <w:pPr>
         <w:pStyle w:val="Bibliography"/>
-      </w:pPr>
-      <w:r>
+        <w:rPr>
+          <w:rFonts w:ascii="Helvetica" w:hAnsi="Helvetica"/>
+        </w:rPr>
+      </w:pPr>
+      <w:r>
+        <w:rPr>
+          <w:rFonts w:ascii="Helvetica" w:hAnsi="Helvetica"/>
+        </w:rPr>
         <w:t xml:space="preserve">24. </w:t>
       </w:r>
       <w:r>
+        <w:rPr>
+          <w:rFonts w:ascii="Helvetica" w:hAnsi="Helvetica"/>
+        </w:rPr>
         <w:tab/>
         <w:t>Oliveira AP, Sauer U. The importance of post-translational modifications in regulating Saccharomyces cerevisiae metabolism. FEMS Yeast Res. 2012;12: 104–117. doi:10.1111/j.1567-1364.2011.00765.x</w:t>
       </w:r>
@@ -11120,11 +11431,20 @@
     <w:p>
       <w:pPr>
         <w:pStyle w:val="Bibliography"/>
-      </w:pPr>
-      <w:r>
+        <w:rPr>
+          <w:rFonts w:ascii="Helvetica" w:hAnsi="Helvetica"/>
+        </w:rPr>
+      </w:pPr>
+      <w:r>
+        <w:rPr>
+          <w:rFonts w:ascii="Helvetica" w:hAnsi="Helvetica"/>
+        </w:rPr>
         <w:t xml:space="preserve">25. </w:t>
       </w:r>
       <w:r>
+        <w:rPr>
+          <w:rFonts w:ascii="Helvetica" w:hAnsi="Helvetica"/>
+        </w:rPr>
         <w:tab/>
         <w:t>de Nadal E, Ammerer G, Posas F. Controlling gene expression in response to stress. Nat Rev Genet. 2011;12: 833–845. doi:10.1038/nrg3055</w:t>
       </w:r>
@@ -11132,11 +11452,20 @@
     <w:p>
       <w:pPr>
         <w:pStyle w:val="Bibliography"/>
-      </w:pPr>
-      <w:r>
+        <w:rPr>
+          <w:rFonts w:ascii="Helvetica" w:hAnsi="Helvetica"/>
+        </w:rPr>
+      </w:pPr>
+      <w:r>
+        <w:rPr>
+          <w:rFonts w:ascii="Helvetica" w:hAnsi="Helvetica"/>
+        </w:rPr>
         <w:t xml:space="preserve">26. </w:t>
       </w:r>
       <w:r>
+        <w:rPr>
+          <w:rFonts w:ascii="Helvetica" w:hAnsi="Helvetica"/>
+        </w:rPr>
         <w:tab/>
         <w:t>R Kolter, D A Siegele, Tormo  and A. The Stationary Phase of The Bacterial Life Cycle. Annu Rev Microbiol. 1993;47: 855–874. doi:10.1146/annurev.mi.47.100193.004231</w:t>
       </w:r>
@@ -11144,11 +11473,20 @@
     <w:p>
       <w:pPr>
         <w:pStyle w:val="Bibliography"/>
-      </w:pPr>
-      <w:r>
+        <w:rPr>
+          <w:rFonts w:ascii="Helvetica" w:hAnsi="Helvetica"/>
+        </w:rPr>
+      </w:pPr>
+      <w:r>
+        <w:rPr>
+          <w:rFonts w:ascii="Helvetica" w:hAnsi="Helvetica"/>
+        </w:rPr>
         <w:t xml:space="preserve">27. </w:t>
       </w:r>
       <w:r>
+        <w:rPr>
+          <w:rFonts w:ascii="Helvetica" w:hAnsi="Helvetica"/>
+        </w:rPr>
         <w:tab/>
         <w:t>Maier RM, Pepper IL. Chapter 3 - Bacterial Growth. Environmental Microbiology (Third edition). San Diego: Academic Press; 2015. pp. 37–56. doi:10.1016/B978-0-12-394626-3.00003-X</w:t>
       </w:r>
@@ -11156,11 +11494,20 @@
     <w:p>
       <w:pPr>
         <w:pStyle w:val="Bibliography"/>
-      </w:pPr>
-      <w:r>
+        <w:rPr>
+          <w:rFonts w:ascii="Helvetica" w:hAnsi="Helvetica"/>
+        </w:rPr>
+      </w:pPr>
+      <w:r>
+        <w:rPr>
+          <w:rFonts w:ascii="Helvetica" w:hAnsi="Helvetica"/>
+        </w:rPr>
         <w:t xml:space="preserve">28. </w:t>
       </w:r>
       <w:r>
+        <w:rPr>
+          <w:rFonts w:ascii="Helvetica" w:hAnsi="Helvetica"/>
+        </w:rPr>
         <w:tab/>
         <w:t>Keren L, Dijk D van, Weingarten-Gabbay S, Davidi D, Jona G, Weinberger A, et al. Noise in gene expression is coupled to growth rate. Genome Res. 2015; gr.191635.115. doi:10.1101/gr.191635.115</w:t>
       </w:r>
@@ -11168,11 +11515,20 @@
     <w:p>
       <w:pPr>
         <w:pStyle w:val="Bibliography"/>
-      </w:pPr>
-      <w:r>
+        <w:rPr>
+          <w:rFonts w:ascii="Helvetica" w:hAnsi="Helvetica"/>
+        </w:rPr>
+      </w:pPr>
+      <w:r>
+        <w:rPr>
+          <w:rFonts w:ascii="Helvetica" w:hAnsi="Helvetica"/>
+        </w:rPr>
         <w:t xml:space="preserve">29. </w:t>
       </w:r>
       <w:r>
+        <w:rPr>
+          <w:rFonts w:ascii="Helvetica" w:hAnsi="Helvetica"/>
+        </w:rPr>
         <w:tab/>
         <w:t>Bar-Even A, Paulsson J, Maheshri N, Carmi M, O’Shea E, Pilpel Y, et al. Noise in protein expression scales with natural protein abundance. Nat Genet. 2006;38: 636–643. doi:10.1038/ng1807</w:t>
       </w:r>
@@ -11180,11 +11536,20 @@
     <w:p>
       <w:pPr>
         <w:pStyle w:val="Bibliography"/>
-      </w:pPr>
-      <w:r>
+        <w:rPr>
+          <w:rFonts w:ascii="Helvetica" w:hAnsi="Helvetica"/>
+        </w:rPr>
+      </w:pPr>
+      <w:r>
+        <w:rPr>
+          <w:rFonts w:ascii="Helvetica" w:hAnsi="Helvetica"/>
+        </w:rPr>
         <w:t xml:space="preserve">30. </w:t>
       </w:r>
       <w:r>
+        <w:rPr>
+          <w:rFonts w:ascii="Helvetica" w:hAnsi="Helvetica"/>
+        </w:rPr>
         <w:tab/>
         <w:t>Taniguchi Y, Choi PJ, Li G-W, Chen H, Babu M, Hearn J, et al. Quantifying E. coli Proteome and Transcriptome with Single-Molecule Sensitivity in Single Cells. Science. 2010;329: 533–538. doi:10.1126/science.1188308</w:t>
       </w:r>
@@ -11192,11 +11557,20 @@
     <w:p>
       <w:pPr>
         <w:pStyle w:val="Bibliography"/>
-      </w:pPr>
-      <w:r>
+        <w:rPr>
+          <w:rFonts w:ascii="Helvetica" w:hAnsi="Helvetica"/>
+        </w:rPr>
+      </w:pPr>
+      <w:r>
+        <w:rPr>
+          <w:rFonts w:ascii="Helvetica" w:hAnsi="Helvetica"/>
+        </w:rPr>
         <w:t xml:space="preserve">31. </w:t>
       </w:r>
       <w:r>
+        <w:rPr>
+          <w:rFonts w:ascii="Helvetica" w:hAnsi="Helvetica"/>
+        </w:rPr>
         <w:tab/>
         <w:t xml:space="preserve">Milo R, Jorgensen P, Moran U, Weber G, Springer M. how fast do rnas and proteins degrade? BioNumbers—the database of key numbers in molecular and cell biology. 2010. </w:t>
       </w:r>
@@ -11204,11 +11578,20 @@
     <w:p>
       <w:pPr>
         <w:pStyle w:val="Bibliography"/>
-      </w:pPr>
-      <w:r>
+        <w:rPr>
+          <w:rFonts w:ascii="Helvetica" w:hAnsi="Helvetica"/>
+        </w:rPr>
+      </w:pPr>
+      <w:r>
+        <w:rPr>
+          <w:rFonts w:ascii="Helvetica" w:hAnsi="Helvetica"/>
+        </w:rPr>
         <w:t xml:space="preserve">32. </w:t>
       </w:r>
       <w:r>
+        <w:rPr>
+          <w:rFonts w:ascii="Helvetica" w:hAnsi="Helvetica"/>
+        </w:rPr>
         <w:tab/>
         <w:t>Martínez-Gómez K, Flores N, Castañeda HM, Martínez-Batallar G, Hernández-Chávez G, Ramírez OT, et al. New insights into Escherichia coli metabolism: carbon scavenging, acetate metabolism and carbon recycling responses during growth on glycerol. Microb Cell Factories. 2012;11: 46. doi:10.1186/1475-2859-11-46</w:t>
       </w:r>
@@ -11216,11 +11599,20 @@
     <w:p>
       <w:pPr>
         <w:pStyle w:val="Bibliography"/>
-      </w:pPr>
-      <w:r>
+        <w:rPr>
+          <w:rFonts w:ascii="Helvetica" w:hAnsi="Helvetica"/>
+        </w:rPr>
+      </w:pPr>
+      <w:r>
+        <w:rPr>
+          <w:rFonts w:ascii="Helvetica" w:hAnsi="Helvetica"/>
+        </w:rPr>
         <w:t xml:space="preserve">33. </w:t>
       </w:r>
       <w:r>
+        <w:rPr>
+          <w:rFonts w:ascii="Helvetica" w:hAnsi="Helvetica"/>
+        </w:rPr>
         <w:tab/>
         <w:t>Perrenoud A, Sauer U. Impact of Global Transcriptional Regulation by ArcA, ArcB, Cra, Crp, Cya, Fnr, and Mlc on Glucose Catabolism in Escherichia coli. J Bacteriol. 2005;187: 3171–3179. doi:10.1128/JB.187.9.3171-3179.2005</w:t>
       </w:r>
@@ -11228,11 +11620,21 @@
     <w:p>
       <w:pPr>
         <w:pStyle w:val="Bibliography"/>
-      </w:pPr>
-      <w:r>
+        <w:rPr>
+          <w:rFonts w:ascii="Helvetica" w:hAnsi="Helvetica"/>
+        </w:rPr>
+      </w:pPr>
+      <w:r>
+        <w:rPr>
+          <w:rFonts w:ascii="Helvetica" w:hAnsi="Helvetica"/>
+        </w:rPr>
+        <w:lastRenderedPageBreak/>
         <w:t xml:space="preserve">34. </w:t>
       </w:r>
       <w:r>
+        <w:rPr>
+          <w:rFonts w:ascii="Helvetica" w:hAnsi="Helvetica"/>
+        </w:rPr>
         <w:tab/>
         <w:t>Kumar R, Shimizu K. Transcriptional regulation of main metabolic pathways of cyoA, cydB, fnr, and fur gene knockout Escherichia coli in C-limited and N-limited aerobic continuous cultures. Microb Cell Factories. 2011;10: 3. doi:10.1186/1475-2859-10-3</w:t>
       </w:r>
@@ -11240,12 +11642,20 @@
     <w:p>
       <w:pPr>
         <w:pStyle w:val="Bibliography"/>
-      </w:pPr>
-      <w:r>
-        <w:lastRenderedPageBreak/>
+        <w:rPr>
+          <w:rFonts w:ascii="Helvetica" w:hAnsi="Helvetica"/>
+        </w:rPr>
+      </w:pPr>
+      <w:r>
+        <w:rPr>
+          <w:rFonts w:ascii="Helvetica" w:hAnsi="Helvetica"/>
+        </w:rPr>
         <w:t xml:space="preserve">35. </w:t>
       </w:r>
       <w:r>
+        <w:rPr>
+          <w:rFonts w:ascii="Helvetica" w:hAnsi="Helvetica"/>
+        </w:rPr>
         <w:tab/>
         <w:t>Soufi B, Krug K, Harst A, Macek B. Characterization of the E. coli proteome and its modifications during growth and ethanol stress. Front Microbiol. 2015;6: 103. doi:10.3389/fmicb.2015.00103</w:t>
       </w:r>
@@ -11253,11 +11663,20 @@
     <w:p>
       <w:pPr>
         <w:pStyle w:val="Bibliography"/>
-      </w:pPr>
-      <w:r>
+        <w:rPr>
+          <w:rFonts w:ascii="Helvetica" w:hAnsi="Helvetica"/>
+        </w:rPr>
+      </w:pPr>
+      <w:r>
+        <w:rPr>
+          <w:rFonts w:ascii="Helvetica" w:hAnsi="Helvetica"/>
+        </w:rPr>
         <w:t xml:space="preserve">36. </w:t>
       </w:r>
       <w:r>
+        <w:rPr>
+          <w:rFonts w:ascii="Helvetica" w:hAnsi="Helvetica"/>
+        </w:rPr>
         <w:tab/>
         <w:t>Lewis NE, Cho B-K, Knight EM, Palsson BO. Gene Expression Profiling and the Use of Genome-Scale In Silico Models of Escherichia coli for Analysis: Providing Context for Content. J Bacteriol. 2009;191: 3437–3444. doi:10.1128/JB.00034-09</w:t>
       </w:r>
@@ -11265,11 +11684,20 @@
     <w:p>
       <w:pPr>
         <w:pStyle w:val="Bibliography"/>
-      </w:pPr>
-      <w:r>
+        <w:rPr>
+          <w:rFonts w:ascii="Helvetica" w:hAnsi="Helvetica"/>
+        </w:rPr>
+      </w:pPr>
+      <w:r>
+        <w:rPr>
+          <w:rFonts w:ascii="Helvetica" w:hAnsi="Helvetica"/>
+        </w:rPr>
         <w:t xml:space="preserve">37. </w:t>
       </w:r>
       <w:r>
+        <w:rPr>
+          <w:rFonts w:ascii="Helvetica" w:hAnsi="Helvetica"/>
+        </w:rPr>
         <w:tab/>
         <w:t>Yoon SH, Han M-J, Jeong H, Lee CH, Xia X-X, Lee D-H, et al. Comparative multi-omics systems analysis of Escherichia coli strains B and K-12. Genome Biol. 2012;13: R37. doi:10.1186/gb-2012-13-5-r37</w:t>
       </w:r>
@@ -11277,11 +11705,20 @@
     <w:p>
       <w:pPr>
         <w:pStyle w:val="Bibliography"/>
-      </w:pPr>
-      <w:r>
+        <w:rPr>
+          <w:rFonts w:ascii="Helvetica" w:hAnsi="Helvetica"/>
+        </w:rPr>
+      </w:pPr>
+      <w:r>
+        <w:rPr>
+          <w:rFonts w:ascii="Helvetica" w:hAnsi="Helvetica"/>
+        </w:rPr>
         <w:t xml:space="preserve">38. </w:t>
       </w:r>
       <w:r>
+        <w:rPr>
+          <w:rFonts w:ascii="Helvetica" w:hAnsi="Helvetica"/>
+        </w:rPr>
         <w:tab/>
         <w:t>Batista GEAPA, Prati RC, Monard MC. A Study of the Behavior of Several Methods for Balancing Machine Learning Training Data. SIGKDD Explor Newsl. 2004;6: 20–29. doi:10.1145/1007730.1007735</w:t>
       </w:r>
@@ -11289,11 +11726,20 @@
     <w:p>
       <w:pPr>
         <w:pStyle w:val="Bibliography"/>
-      </w:pPr>
-      <w:r>
+        <w:rPr>
+          <w:rFonts w:ascii="Helvetica" w:hAnsi="Helvetica"/>
+        </w:rPr>
+      </w:pPr>
+      <w:r>
+        <w:rPr>
+          <w:rFonts w:ascii="Helvetica" w:hAnsi="Helvetica"/>
+        </w:rPr>
         <w:t xml:space="preserve">39. </w:t>
       </w:r>
       <w:r>
+        <w:rPr>
+          <w:rFonts w:ascii="Helvetica" w:hAnsi="Helvetica"/>
+        </w:rPr>
         <w:tab/>
         <w:t>Chawla NV. Data Mining for Imbalanced Datasets: An Overview. In: Maimon O, Rokach L, editors. Data Mining and Knowledge Discovery Handbook. Springer US; 2005. pp. 853–867. doi:10.1007/0-387-25465-X_40</w:t>
       </w:r>
@@ -11301,11 +11747,20 @@
     <w:p>
       <w:pPr>
         <w:pStyle w:val="Bibliography"/>
-      </w:pPr>
-      <w:r>
+        <w:rPr>
+          <w:rFonts w:ascii="Helvetica" w:hAnsi="Helvetica"/>
+        </w:rPr>
+      </w:pPr>
+      <w:r>
+        <w:rPr>
+          <w:rFonts w:ascii="Helvetica" w:hAnsi="Helvetica"/>
+        </w:rPr>
         <w:t xml:space="preserve">40. </w:t>
       </w:r>
       <w:r>
+        <w:rPr>
+          <w:rFonts w:ascii="Helvetica" w:hAnsi="Helvetica"/>
+        </w:rPr>
         <w:tab/>
         <w:t>He H, Garcia EA. Learning from Imbalanced Data. IEEE Trans Knowl Data Eng. 2009;21: 1263–1284. doi:10.1109/TKDE.2008.239</w:t>
       </w:r>
@@ -11313,11 +11768,20 @@
     <w:p>
       <w:pPr>
         <w:pStyle w:val="Bibliography"/>
-      </w:pPr>
-      <w:r>
+        <w:rPr>
+          <w:rFonts w:ascii="Helvetica" w:hAnsi="Helvetica"/>
+        </w:rPr>
+      </w:pPr>
+      <w:r>
+        <w:rPr>
+          <w:rFonts w:ascii="Helvetica" w:hAnsi="Helvetica"/>
+        </w:rPr>
         <w:t xml:space="preserve">41. </w:t>
       </w:r>
       <w:r>
+        <w:rPr>
+          <w:rFonts w:ascii="Helvetica" w:hAnsi="Helvetica"/>
+        </w:rPr>
         <w:tab/>
         <w:t>Huang Y-M, Du S-X. Weighted support vector machine for classification with uneven training class sizes. 2005 International Conference on Machine Learning and Cybernetics. 2005. pp. 4365-4369 Vol. 7. doi:10.1109/ICMLC.2005.1527706</w:t>
       </w:r>
@@ -11325,11 +11789,20 @@
     <w:p>
       <w:pPr>
         <w:pStyle w:val="Bibliography"/>
-      </w:pPr>
-      <w:r>
+        <w:rPr>
+          <w:rFonts w:ascii="Helvetica" w:hAnsi="Helvetica"/>
+        </w:rPr>
+      </w:pPr>
+      <w:r>
+        <w:rPr>
+          <w:rFonts w:ascii="Helvetica" w:hAnsi="Helvetica"/>
+        </w:rPr>
         <w:t xml:space="preserve">42. </w:t>
       </w:r>
       <w:r>
+        <w:rPr>
+          <w:rFonts w:ascii="Helvetica" w:hAnsi="Helvetica"/>
+        </w:rPr>
         <w:tab/>
         <w:t>Support Vector Machines [Internet]. [cited 24 Apr 2017]. Available: http://www.di.fc.ul.pt/~jpn/r/svm/svm.html</w:t>
       </w:r>
@@ -11337,11 +11810,20 @@
     <w:p>
       <w:pPr>
         <w:pStyle w:val="Bibliography"/>
-      </w:pPr>
-      <w:r>
+        <w:rPr>
+          <w:rFonts w:ascii="Helvetica" w:hAnsi="Helvetica"/>
+        </w:rPr>
+      </w:pPr>
+      <w:r>
+        <w:rPr>
+          <w:rFonts w:ascii="Helvetica" w:hAnsi="Helvetica"/>
+        </w:rPr>
         <w:t xml:space="preserve">43. </w:t>
       </w:r>
       <w:r>
+        <w:rPr>
+          <w:rFonts w:ascii="Helvetica" w:hAnsi="Helvetica"/>
+        </w:rPr>
         <w:tab/>
         <w:t>Yang Y. An Evaluation of Statistical Approaches to Text Categorization. Inf Retr. 1999;1: 69–90. doi:10.1023/A:1009982220290</w:t>
       </w:r>
@@ -11349,11 +11831,20 @@
     <w:p>
       <w:pPr>
         <w:pStyle w:val="Bibliography"/>
-      </w:pPr>
-      <w:r>
+        <w:rPr>
+          <w:rFonts w:ascii="Helvetica" w:hAnsi="Helvetica"/>
+        </w:rPr>
+      </w:pPr>
+      <w:r>
+        <w:rPr>
+          <w:rFonts w:ascii="Helvetica" w:hAnsi="Helvetica"/>
+        </w:rPr>
         <w:t xml:space="preserve">44. </w:t>
       </w:r>
       <w:r>
+        <w:rPr>
+          <w:rFonts w:ascii="Helvetica" w:hAnsi="Helvetica"/>
+        </w:rPr>
         <w:tab/>
         <w:t>Love MI, Huber W, Anders S. Moderated estimation of fold change and dispersion for RNA-seq data with DESeq2. Genome Biol. 2014;15: 550. doi:10.1186/s13059-014-0550-8</w:t>
       </w:r>
@@ -11361,11 +11852,20 @@
     <w:p>
       <w:pPr>
         <w:pStyle w:val="Bibliography"/>
-      </w:pPr>
-      <w:r>
+        <w:rPr>
+          <w:rFonts w:ascii="Helvetica" w:hAnsi="Helvetica"/>
+        </w:rPr>
+      </w:pPr>
+      <w:r>
+        <w:rPr>
+          <w:rFonts w:ascii="Helvetica" w:hAnsi="Helvetica"/>
+        </w:rPr>
         <w:t xml:space="preserve">45. </w:t>
       </w:r>
       <w:r>
+        <w:rPr>
+          <w:rFonts w:ascii="Helvetica" w:hAnsi="Helvetica"/>
+        </w:rPr>
         <w:tab/>
         <w:t>Differential analysis of count data – the DESeq2 package [Internet]. 27 Jun 2016 [cited 12 Apr 2016]. Available: http://journals.plos.org/ploscompbiol/article/asset?id=10.1371%2Fjournal.pcbi.1004127.PDF</w:t>
       </w:r>
@@ -11373,11 +11873,21 @@
     <w:p>
       <w:pPr>
         <w:pStyle w:val="Bibliography"/>
-      </w:pPr>
-      <w:r>
+        <w:rPr>
+          <w:rFonts w:ascii="Helvetica" w:hAnsi="Helvetica"/>
+        </w:rPr>
+      </w:pPr>
+      <w:r>
+        <w:rPr>
+          <w:rFonts w:ascii="Helvetica" w:hAnsi="Helvetica"/>
+        </w:rPr>
+        <w:lastRenderedPageBreak/>
         <w:t xml:space="preserve">46. </w:t>
       </w:r>
       <w:r>
+        <w:rPr>
+          <w:rFonts w:ascii="Helvetica" w:hAnsi="Helvetica"/>
+        </w:rPr>
         <w:tab/>
         <w:t>Anders S, Huber W. Differential expression analysis for sequence count data. Genome Biol. 2010;11: R106. doi:10.1186/gb-2010-11-10-r106</w:t>
       </w:r>
@@ -11385,11 +11895,20 @@
     <w:p>
       <w:pPr>
         <w:pStyle w:val="Bibliography"/>
-      </w:pPr>
-      <w:r>
+        <w:rPr>
+          <w:rFonts w:ascii="Helvetica" w:hAnsi="Helvetica"/>
+        </w:rPr>
+      </w:pPr>
+      <w:r>
+        <w:rPr>
+          <w:rFonts w:ascii="Helvetica" w:hAnsi="Helvetica"/>
+        </w:rPr>
         <w:t xml:space="preserve">47. </w:t>
       </w:r>
       <w:r>
+        <w:rPr>
+          <w:rFonts w:ascii="Helvetica" w:hAnsi="Helvetica"/>
+        </w:rPr>
         <w:tab/>
         <w:t>Parker HS, Bravo HC, Leek JT. Removing batch effects for prediction problems with frozen surrogate variable analysis. PeerJ. 2014;2: e561. doi:10.7717/peerj.561</w:t>
       </w:r>
@@ -11397,12 +11916,20 @@
     <w:p>
       <w:pPr>
         <w:pStyle w:val="Bibliography"/>
-      </w:pPr>
-      <w:r>
-        <w:lastRenderedPageBreak/>
+        <w:rPr>
+          <w:rFonts w:ascii="Helvetica" w:hAnsi="Helvetica"/>
+        </w:rPr>
+      </w:pPr>
+      <w:r>
+        <w:rPr>
+          <w:rFonts w:ascii="Helvetica" w:hAnsi="Helvetica"/>
+        </w:rPr>
         <w:t xml:space="preserve">48. </w:t>
       </w:r>
       <w:r>
+        <w:rPr>
+          <w:rFonts w:ascii="Helvetica" w:hAnsi="Helvetica"/>
+        </w:rPr>
         <w:tab/>
         <w:t>Jolliffe I. Principal Component Analysis. Wiley StatsRef: Statistics Reference Online. John Wiley &amp; Sons, Ltd; 2014. doi:10.1002/9781118445112.stat06472</w:t>
       </w:r>
@@ -11410,11 +11937,20 @@
     <w:p>
       <w:pPr>
         <w:pStyle w:val="Bibliography"/>
-      </w:pPr>
-      <w:r>
+        <w:rPr>
+          <w:rFonts w:ascii="Helvetica" w:hAnsi="Helvetica"/>
+        </w:rPr>
+      </w:pPr>
+      <w:r>
+        <w:rPr>
+          <w:rFonts w:ascii="Helvetica" w:hAnsi="Helvetica"/>
+        </w:rPr>
         <w:t xml:space="preserve">49. </w:t>
       </w:r>
       <w:r>
+        <w:rPr>
+          <w:rFonts w:ascii="Helvetica" w:hAnsi="Helvetica"/>
+        </w:rPr>
         <w:tab/>
         <w:t xml:space="preserve">Meyer D, Wien TU. Support Vector Machines. The Interface to libsvm in package e1071. Online-Documentation of the package e1071 for "R. 2001. </w:t>
       </w:r>
@@ -11422,11 +11958,20 @@
     <w:p>
       <w:pPr>
         <w:pStyle w:val="Bibliography"/>
-      </w:pPr>
-      <w:r>
+        <w:rPr>
+          <w:rFonts w:ascii="Helvetica" w:hAnsi="Helvetica"/>
+        </w:rPr>
+      </w:pPr>
+      <w:r>
+        <w:rPr>
+          <w:rFonts w:ascii="Helvetica" w:hAnsi="Helvetica"/>
+        </w:rPr>
         <w:t xml:space="preserve">50. </w:t>
       </w:r>
       <w:r>
+        <w:rPr>
+          <w:rFonts w:ascii="Helvetica" w:hAnsi="Helvetica"/>
+        </w:rPr>
         <w:tab/>
         <w:t xml:space="preserve">Liaw A, Wiener M. Classification and Regression by randomForest. R News. 2002;2: 18–22. </w:t>
       </w:r>
@@ -11434,11 +11979,20 @@
     <w:p>
       <w:pPr>
         <w:pStyle w:val="Bibliography"/>
-      </w:pPr>
-      <w:r>
+        <w:rPr>
+          <w:rFonts w:ascii="Helvetica" w:hAnsi="Helvetica"/>
+        </w:rPr>
+      </w:pPr>
+      <w:r>
+        <w:rPr>
+          <w:rFonts w:ascii="Helvetica" w:hAnsi="Helvetica"/>
+        </w:rPr>
         <w:t xml:space="preserve">51. </w:t>
       </w:r>
       <w:r>
+        <w:rPr>
+          <w:rFonts w:ascii="Helvetica" w:hAnsi="Helvetica"/>
+        </w:rPr>
         <w:tab/>
         <w:t>Chang C-C, Lin C-J. LIBSVM: A Library for Support Vector Machines. ACM Trans Intell Syst Technol. 2011;2: 27:1–27:27. doi:10.1145/1961189.1961199</w:t>
       </w:r>
@@ -11446,11 +12000,20 @@
     <w:p>
       <w:pPr>
         <w:pStyle w:val="Bibliography"/>
-      </w:pPr>
-      <w:r>
+        <w:rPr>
+          <w:rFonts w:ascii="Helvetica" w:hAnsi="Helvetica"/>
+        </w:rPr>
+      </w:pPr>
+      <w:r>
+        <w:rPr>
+          <w:rFonts w:ascii="Helvetica" w:hAnsi="Helvetica"/>
+        </w:rPr>
         <w:t xml:space="preserve">52. </w:t>
       </w:r>
       <w:r>
+        <w:rPr>
+          <w:rFonts w:ascii="Helvetica" w:hAnsi="Helvetica"/>
+        </w:rPr>
         <w:tab/>
         <w:t>Ghamrawi N, McCallum A. Collective Multi-label Classification. Proceedings of the 14th ACM International Conference on Information and Knowledge Management. New York, NY, USA: ACM; 2005. pp. 195–200. doi:10.1145/1099554.1099591</w:t>
       </w:r>
@@ -11458,11 +12021,20 @@
     <w:p>
       <w:pPr>
         <w:pStyle w:val="Bibliography"/>
-      </w:pPr>
-      <w:r>
+        <w:rPr>
+          <w:rFonts w:ascii="Helvetica" w:hAnsi="Helvetica"/>
+        </w:rPr>
+      </w:pPr>
+      <w:r>
+        <w:rPr>
+          <w:rFonts w:ascii="Helvetica" w:hAnsi="Helvetica"/>
+        </w:rPr>
         <w:t xml:space="preserve">53. </w:t>
       </w:r>
       <w:r>
+        <w:rPr>
+          <w:rFonts w:ascii="Helvetica" w:hAnsi="Helvetica"/>
+        </w:rPr>
         <w:tab/>
         <w:t>Barrett T, Wilhite SE, Ledoux P, Evangelista C, Kim IF, Tomashevsky M, et al. NCBI GEO: archive for functional genomics data sets—update. Nucleic Acids Res. 2013;41: D991–D995. doi:10.1093/nar/gks1193</w:t>
       </w:r>
@@ -11470,11 +12042,20 @@
     <w:p>
       <w:pPr>
         <w:pStyle w:val="Bibliography"/>
-      </w:pPr>
-      <w:r>
+        <w:rPr>
+          <w:rFonts w:ascii="Helvetica" w:hAnsi="Helvetica"/>
+        </w:rPr>
+      </w:pPr>
+      <w:r>
+        <w:rPr>
+          <w:rFonts w:ascii="Helvetica" w:hAnsi="Helvetica"/>
+        </w:rPr>
         <w:t xml:space="preserve">54. </w:t>
       </w:r>
       <w:r>
+        <w:rPr>
+          <w:rFonts w:ascii="Helvetica" w:hAnsi="Helvetica"/>
+        </w:rPr>
         <w:tab/>
         <w:t>Vizcaíno JA, Deutsch EW, Wang R, Csordas A, Reisinger F, Ríos D, et al. ProteomeXchange provides globally coordinated proteomics data submission and dissemination. In: Nature Biotechnology [Internet]. 10 Mar 2014 [cited 10 May 2018]. doi:10.1038/nbt.2839</w:t>
       </w:r>
@@ -11487,15 +12068,27 @@
         <w:outlineLvl w:val="1"/>
         <w:rPr>
           <w:rFonts w:ascii="Helvetica" w:hAnsi="Helvetica"/>
+        </w:rPr>
+      </w:pPr>
+      <w:r>
+        <w:rPr>
+          <w:rFonts w:ascii="Helvetica" w:hAnsi="Helvetica"/>
+        </w:rPr>
+        <w:fldChar w:fldCharType="end"/>
+      </w:r>
+    </w:p>
+    <w:p>
+      <w:pPr>
+        <w:rPr>
+          <w:rFonts w:ascii="Helvetica" w:hAnsi="Helvetica"/>
           <w:sz w:val="26"/>
         </w:rPr>
       </w:pPr>
       <w:r>
         <w:rPr>
           <w:rFonts w:ascii="Helvetica" w:hAnsi="Helvetica"/>
-          <w:sz w:val="26"/>
-        </w:rPr>
-        <w:fldChar w:fldCharType="end"/>
+        </w:rPr>
+        <w:br w:type="page"/>
       </w:r>
     </w:p>
     <w:p>
@@ -11522,6 +12115,7 @@
           <w:sz w:val="36"/>
           <w:szCs w:val="36"/>
         </w:rPr>
+        <w:lastRenderedPageBreak/>
         <w:t>Figures</w:t>
       </w:r>
     </w:p>
@@ -11532,26 +12126,87 @@
           <w:b/>
         </w:rPr>
       </w:pPr>
-    </w:p>
-    <w:p>
-      <w:pPr>
-        <w:rPr>
-          <w:rFonts w:ascii="Helvetica" w:hAnsi="Helvetica"/>
+      <w:r>
+        <w:rPr>
           <w:b/>
-        </w:rPr>
-      </w:pPr>
-      <w:r>
+          <w:noProof/>
+        </w:rPr>
+        <w:drawing>
+          <wp:inline distT="0" distB="0" distL="0" distR="0" wp14:anchorId="0A6E0981" wp14:editId="62DC2ED9">
+            <wp:extent cx="4827181" cy="5412529"/>
+            <wp:effectExtent l="0" t="0" r="0" b="0"/>
+            <wp:docPr id="3" name="Picture 3"/>
+            <wp:cNvGraphicFramePr>
+              <a:graphicFrameLocks xmlns:a="http://schemas.openxmlformats.org/drawingml/2006/main" noChangeAspect="1"/>
+            </wp:cNvGraphicFramePr>
+            <a:graphic xmlns:a="http://schemas.openxmlformats.org/drawingml/2006/main">
+              <a:graphicData uri="http://schemas.openxmlformats.org/drawingml/2006/picture">
+                <pic:pic xmlns:pic="http://schemas.openxmlformats.org/drawingml/2006/picture">
+                  <pic:nvPicPr>
+                    <pic:cNvPr id="3" name="fig1_MainData.png"/>
+                    <pic:cNvPicPr/>
+                  </pic:nvPicPr>
+                  <pic:blipFill>
+                    <a:blip r:embed="rId10" cstate="print">
+                      <a:extLst>
+                        <a:ext uri="{28A0092B-C50C-407E-A947-70E740481C1C}">
+                          <a14:useLocalDpi xmlns:a14="http://schemas.microsoft.com/office/drawing/2010/main" val="0"/>
+                        </a:ext>
+                      </a:extLst>
+                    </a:blip>
+                    <a:stretch>
+                      <a:fillRect/>
+                    </a:stretch>
+                  </pic:blipFill>
+                  <pic:spPr>
+                    <a:xfrm>
+                      <a:off x="0" y="0"/>
+                      <a:ext cx="4830761" cy="5416544"/>
+                    </a:xfrm>
+                    <a:prstGeom prst="rect">
+                      <a:avLst/>
+                    </a:prstGeom>
+                  </pic:spPr>
+                </pic:pic>
+              </a:graphicData>
+            </a:graphic>
+          </wp:inline>
+        </w:drawing>
+      </w:r>
+    </w:p>
+    <w:p>
+      <w:pPr>
         <w:rPr>
           <w:rFonts w:ascii="Helvetica" w:hAnsi="Helvetica"/>
           <w:b/>
         </w:rPr>
+      </w:pPr>
+      <w:r>
+        <w:rPr>
+          <w:rFonts w:ascii="Helvetica" w:hAnsi="Helvetica"/>
+          <w:b/>
+        </w:rPr>
         <w:t>Figure 1: Overview of available gene expression data.</w:t>
       </w:r>
       <w:r>
         <w:rPr>
           <w:rFonts w:ascii="Helvetica" w:hAnsi="Helvetica"/>
         </w:rPr>
-        <w:t xml:space="preserve"> Our study uses a previously published dataset consisting of 155 samples [13, 14]. 152 samples have whole-transcriptome RNA-Seq reads and 105 have mass-spec proteomics reads. 102 of the 155 samples have both mRNA and protein reads. Bacteria were grown on four different carbon sources (glucose, glycerol, gluconate, and lactate), two sodium concentrations (base and high), and three magnesium concentrations (low, base, and high). Samples were taken at multiple time points during a two-week interval, and they can be broadly subdivided into exponential phase, stationary phase, and late stationary phase samples. </w:t>
+        <w:t xml:space="preserve"> Our study uses a previously published dataset consisting of 155 samples [13, 14]. 152 samples have whole-transcriptome RNA-</w:t>
+      </w:r>
+      <w:proofErr w:type="spellStart"/>
+      <w:r>
+        <w:rPr>
+          <w:rFonts w:ascii="Helvetica" w:hAnsi="Helvetica"/>
+        </w:rPr>
+        <w:t>Seq</w:t>
+      </w:r>
+      <w:proofErr w:type="spellEnd"/>
+      <w:r>
+        <w:rPr>
+          <w:rFonts w:ascii="Helvetica" w:hAnsi="Helvetica"/>
+        </w:rPr>
+        <w:t xml:space="preserve"> reads and 105 have mass-spec proteomics reads. 102 of the 155 samples have both mRNA and protein reads. Bacteria were grown on four different carbon sources (glucose, glycerol, gluconate, and lactate), two sodium concentrations (base and high), and three magnesium concentrations (low, base, and high). Samples were taken at multiple time points during a two-week interval, and they can be broadly subdivided into exponential phase, stationary phase, and late stationary phase samples. </w:t>
       </w:r>
     </w:p>
     <w:p>
@@ -11584,7 +12239,7 @@
                     <pic:cNvPicPr/>
                   </pic:nvPicPr>
                   <pic:blipFill rotWithShape="1">
-                    <a:blip r:embed="rId10"/>
+                    <a:blip r:embed="rId11"/>
                     <a:srcRect t="3664" b="13676"/>
                     <a:stretch/>
                   </pic:blipFill>
@@ -11635,7 +12290,49 @@
         <w:rPr>
           <w:rFonts w:ascii="Helvetica" w:hAnsi="Helvetica"/>
         </w:rPr>
-        <w:t xml:space="preserve">Our pipeline can be separated into three parts: (i) initial data preparation, (ii) training and prediction, and (iii) model tuning. After (i) initial data preparation, the samples are (ii) semi-randomly (preserving sub-sample ratios) separated into 2 parts, the training &amp; tune set and the test set. After applying fSVA and PCA to the training data, </w:t>
+        <w:t>Our pipeline can be separated into three parts: (</w:t>
+      </w:r>
+      <w:proofErr w:type="spellStart"/>
+      <w:r>
+        <w:rPr>
+          <w:rFonts w:ascii="Helvetica" w:hAnsi="Helvetica"/>
+        </w:rPr>
+        <w:t>i</w:t>
+      </w:r>
+      <w:proofErr w:type="spellEnd"/>
+      <w:r>
+        <w:rPr>
+          <w:rFonts w:ascii="Helvetica" w:hAnsi="Helvetica"/>
+        </w:rPr>
+        <w:t>) initial data preparation, (ii) training and prediction, and (iii) model tuning. After (</w:t>
+      </w:r>
+      <w:proofErr w:type="spellStart"/>
+      <w:r>
+        <w:rPr>
+          <w:rFonts w:ascii="Helvetica" w:hAnsi="Helvetica"/>
+        </w:rPr>
+        <w:t>i</w:t>
+      </w:r>
+      <w:proofErr w:type="spellEnd"/>
+      <w:r>
+        <w:rPr>
+          <w:rFonts w:ascii="Helvetica" w:hAnsi="Helvetica"/>
+        </w:rPr>
+        <w:t xml:space="preserve">) initial data preparation, the samples are (ii) semi-randomly (preserving sub-sample ratios) separated into 2 parts, the training &amp; tune set and the test set. After applying </w:t>
+      </w:r>
+      <w:proofErr w:type="spellStart"/>
+      <w:r>
+        <w:rPr>
+          <w:rFonts w:ascii="Helvetica" w:hAnsi="Helvetica"/>
+        </w:rPr>
+        <w:t>fSVA</w:t>
+      </w:r>
+      <w:proofErr w:type="spellEnd"/>
+      <w:r>
+        <w:rPr>
+          <w:rFonts w:ascii="Helvetica" w:hAnsi="Helvetica"/>
+        </w:rPr>
+        <w:t xml:space="preserve"> and PCA to the training data, </w:t>
       </w:r>
       <w:r>
         <w:rPr>
@@ -11647,7 +12344,21 @@
         <w:rPr>
           <w:rFonts w:ascii="Helvetica" w:hAnsi="Helvetica"/>
         </w:rPr>
-        <w:t>train supervised SVM or random forest models via tuning. After obtaining the tuned model we make predictions on the test data that has been batch corrected (via fSVA) and rotated (via PCA). This whole process is repeated 60 times to collect statistics on model performance. For model tuning (iii), the training &amp; tune data set is similarly divided semi-randomly into training and tune datasets. The tuning procedure is repeated 10 times and the model that performs best on average during the 10 repeats is considered the winning model and is used for prediction on the test data.</w:t>
+        <w:t xml:space="preserve">train supervised SVM or random forest models via tuning. After obtaining the tuned model we make predictions on the test data that has been batch corrected (via </w:t>
+      </w:r>
+      <w:proofErr w:type="spellStart"/>
+      <w:r>
+        <w:rPr>
+          <w:rFonts w:ascii="Helvetica" w:hAnsi="Helvetica"/>
+        </w:rPr>
+        <w:t>fSVA</w:t>
+      </w:r>
+      <w:proofErr w:type="spellEnd"/>
+      <w:r>
+        <w:rPr>
+          <w:rFonts w:ascii="Helvetica" w:hAnsi="Helvetica"/>
+        </w:rPr>
+        <w:t>) and rotated (via PCA). This whole process is repeated 60 times to collect statistics on model performance. For model tuning (iii), the training &amp; tune data set is similarly divided semi-randomly into training and tune datasets. The tuning procedure is repeated 10 times and the model that performs best on average during the 10 repeats is considered the winning model and is used for prediction on the test data.</w:t>
       </w:r>
     </w:p>
     <w:p>
@@ -11681,7 +12392,7 @@
                     <pic:cNvPicPr/>
                   </pic:nvPicPr>
                   <pic:blipFill>
-                    <a:blip r:embed="rId11"/>
+                    <a:blip r:embed="rId12"/>
                     <a:stretch>
                       <a:fillRect/>
                     </a:stretch>
@@ -11831,7 +12542,7 @@
                     <pic:cNvPicPr/>
                   </pic:nvPicPr>
                   <pic:blipFill>
-                    <a:blip r:embed="rId12" cstate="print">
+                    <a:blip r:embed="rId13" cstate="print">
                       <a:extLst>
                         <a:ext uri="{28A0092B-C50C-407E-A947-70E740481C1C}">
                           <a14:useLocalDpi xmlns:a14="http://schemas.microsoft.com/office/drawing/2010/main" val="0"/>
@@ -12030,7 +12741,7 @@
                     <pic:cNvPicPr/>
                   </pic:nvPicPr>
                   <pic:blipFill>
-                    <a:blip r:embed="rId13">
+                    <a:blip r:embed="rId14">
                       <a:extLst>
                         <a:ext uri="{28A0092B-C50C-407E-A947-70E740481C1C}">
                           <a14:useLocalDpi xmlns:a14="http://schemas.microsoft.com/office/drawing/2010/main" val="0"/>
@@ -12190,7 +12901,7 @@
                     <pic:cNvPicPr/>
                   </pic:nvPicPr>
                   <pic:blipFill>
-                    <a:blip r:embed="rId14"/>
+                    <a:blip r:embed="rId15"/>
                     <a:stretch>
                       <a:fillRect/>
                     </a:stretch>
@@ -12317,7 +13028,7 @@
                     <pic:cNvPicPr/>
                   </pic:nvPicPr>
                   <pic:blipFill>
-                    <a:blip r:embed="rId15"/>
+                    <a:blip r:embed="rId16"/>
                     <a:stretch>
                       <a:fillRect/>
                     </a:stretch>
@@ -12533,7 +13244,7 @@
                     <pic:cNvPicPr/>
                   </pic:nvPicPr>
                   <pic:blipFill rotWithShape="1">
-                    <a:blip r:embed="rId16">
+                    <a:blip r:embed="rId17">
                       <a:extLst>
                         <a:ext uri="{28A0092B-C50C-407E-A947-70E740481C1C}">
                           <a14:useLocalDpi xmlns:a14="http://schemas.microsoft.com/office/drawing/2010/main" val="0"/>
@@ -13327,16 +14038,7 @@
           <w:rFonts w:ascii="Helvetica" w:hAnsi="Helvetica"/>
           <w:color w:val="000000" w:themeColor="text1"/>
         </w:rPr>
-        <w:t xml:space="preserve"> via FDR</w:t>
-      </w:r>
-      <w:bookmarkStart w:id="0" w:name="_GoBack"/>
-      <w:bookmarkEnd w:id="0"/>
-      <w:r>
-        <w:rPr>
-          <w:rFonts w:ascii="Helvetica" w:hAnsi="Helvetica"/>
-          <w:color w:val="000000" w:themeColor="text1"/>
-        </w:rPr>
-        <w:t>.</w:t>
+        <w:t xml:space="preserve"> via FDR.</w:t>
       </w:r>
     </w:p>
     <w:p>
@@ -14913,9 +15615,558 @@
         </w:rPr>
       </w:pPr>
     </w:p>
+    <w:p>
+      <w:pPr>
+        <w:rPr>
+          <w:rFonts w:ascii="Helvetica" w:hAnsi="Helvetica"/>
+          <w:color w:val="000000" w:themeColor="text1"/>
+        </w:rPr>
+      </w:pPr>
+      <w:r>
+        <w:rPr>
+          <w:rFonts w:ascii="Helvetica" w:hAnsi="Helvetica"/>
+          <w:color w:val="000000" w:themeColor="text1"/>
+        </w:rPr>
+        <w:br w:type="page"/>
+      </w:r>
+    </w:p>
+    <w:p>
+      <w:pPr>
+        <w:keepNext/>
+        <w:keepLines/>
+        <w:spacing w:before="200" w:line="360" w:lineRule="auto"/>
+        <w:outlineLvl w:val="1"/>
+        <w:rPr>
+          <w:rFonts w:ascii="Helvetica" w:eastAsiaTheme="majorEastAsia" w:hAnsi="Helvetica" w:cstheme="majorBidi"/>
+          <w:b/>
+          <w:bCs/>
+          <w:color w:val="4472C4" w:themeColor="accent1"/>
+          <w:sz w:val="36"/>
+          <w:szCs w:val="36"/>
+        </w:rPr>
+      </w:pPr>
+      <w:r>
+        <w:rPr>
+          <w:rFonts w:ascii="Helvetica" w:eastAsiaTheme="majorEastAsia" w:hAnsi="Helvetica" w:cstheme="majorBidi"/>
+          <w:b/>
+          <w:bCs/>
+          <w:color w:val="000000" w:themeColor="text1"/>
+          <w:sz w:val="36"/>
+          <w:szCs w:val="36"/>
+        </w:rPr>
+        <w:lastRenderedPageBreak/>
+        <w:t>Supporting information</w:t>
+      </w:r>
+    </w:p>
+    <w:p>
+      <w:pPr>
+        <w:tabs>
+          <w:tab w:val="left" w:pos="7376"/>
+        </w:tabs>
+        <w:rPr>
+          <w:rFonts w:ascii="Helvetica" w:hAnsi="Helvetica"/>
+        </w:rPr>
+      </w:pPr>
+      <w:r>
+        <w:rPr>
+          <w:rFonts w:ascii="Helvetica" w:hAnsi="Helvetica"/>
+          <w:b/>
+        </w:rPr>
+        <w:t>S1 Fig.</w:t>
+      </w:r>
+      <w:r>
+        <w:rPr>
+          <w:rFonts w:ascii="Helvetica" w:hAnsi="Helvetica"/>
+        </w:rPr>
+        <w:t xml:space="preserve"> Tuning results for predictions based on mRNA data, generated from one of 60 independent runs and chosen for demonstration purposes. Model performance is measured as the mean </w:t>
+      </w:r>
+      <w:r>
+        <w:rPr>
+          <w:rFonts w:ascii="Helvetica" w:hAnsi="Helvetica"/>
+          <w:i/>
+        </w:rPr>
+        <w:t>F</w:t>
+      </w:r>
+      <w:r>
+        <w:rPr>
+          <w:rFonts w:ascii="Helvetica" w:hAnsi="Helvetica"/>
+          <w:vertAlign w:val="subscript"/>
+        </w:rPr>
+        <w:t>1</w:t>
+      </w:r>
+      <w:r>
+        <w:rPr>
+          <w:rFonts w:ascii="Helvetica" w:hAnsi="Helvetica"/>
+        </w:rPr>
+        <w:t xml:space="preserve"> score over 10 independent tuning runs. Higher numbers indicate better performance. (A) Tuning results for SVMs with linear kernel. Only the cost parameter was tuned. (B) Tuning results for SVMs with radial kernel. The cost and gamma parameters were tuned. The red dot indicates the winning parameter combination. (C) Tuning results for SVMs with sigmoidal kernel. The cost and gamma parameters were tuned. The red dot indicates the winning parameter combination. (D) Tuning results for random forest models. The </w:t>
+      </w:r>
+      <w:proofErr w:type="spellStart"/>
+      <w:r>
+        <w:rPr>
+          <w:rFonts w:ascii="Helvetica" w:hAnsi="Helvetica"/>
+        </w:rPr>
+        <w:t>mtry</w:t>
+      </w:r>
+      <w:proofErr w:type="spellEnd"/>
+      <w:r>
+        <w:rPr>
+          <w:rFonts w:ascii="Helvetica" w:hAnsi="Helvetica"/>
+        </w:rPr>
+        <w:t xml:space="preserve">, </w:t>
+      </w:r>
+      <w:proofErr w:type="spellStart"/>
+      <w:r>
+        <w:rPr>
+          <w:rFonts w:ascii="Helvetica" w:hAnsi="Helvetica"/>
+        </w:rPr>
+        <w:t>nodesize</w:t>
+      </w:r>
+      <w:proofErr w:type="spellEnd"/>
+      <w:r>
+        <w:rPr>
+          <w:rFonts w:ascii="Helvetica" w:hAnsi="Helvetica"/>
+        </w:rPr>
+        <w:t xml:space="preserve">, and </w:t>
+      </w:r>
+      <w:proofErr w:type="spellStart"/>
+      <w:r>
+        <w:rPr>
+          <w:rFonts w:ascii="Helvetica" w:hAnsi="Helvetica"/>
+        </w:rPr>
+        <w:t>ntrees</w:t>
+      </w:r>
+      <w:proofErr w:type="spellEnd"/>
+      <w:r>
+        <w:rPr>
+          <w:rFonts w:ascii="Helvetica" w:hAnsi="Helvetica"/>
+        </w:rPr>
+        <w:t xml:space="preserve"> parameters were tuned. We used three values for </w:t>
+      </w:r>
+      <w:proofErr w:type="spellStart"/>
+      <w:r>
+        <w:rPr>
+          <w:rFonts w:ascii="Helvetica" w:hAnsi="Helvetica"/>
+        </w:rPr>
+        <w:t>ntrees</w:t>
+      </w:r>
+      <w:proofErr w:type="spellEnd"/>
+      <w:r>
+        <w:rPr>
+          <w:rFonts w:ascii="Helvetica" w:hAnsi="Helvetica"/>
+        </w:rPr>
+        <w:t>, 1000, 5000, and 10000, shown as three separate panels. The red dot indicates the winning parameter combination.</w:t>
+      </w:r>
+    </w:p>
+    <w:p>
+      <w:pPr>
+        <w:rPr>
+          <w:rFonts w:ascii="Helvetica" w:hAnsi="Helvetica"/>
+          <w:color w:val="000000" w:themeColor="text1"/>
+        </w:rPr>
+      </w:pPr>
+    </w:p>
+    <w:p>
+      <w:pPr>
+        <w:tabs>
+          <w:tab w:val="left" w:pos="7376"/>
+        </w:tabs>
+        <w:rPr>
+          <w:rFonts w:ascii="Helvetica" w:hAnsi="Helvetica"/>
+        </w:rPr>
+      </w:pPr>
+      <w:r>
+        <w:rPr>
+          <w:rFonts w:ascii="Helvetica" w:hAnsi="Helvetica"/>
+          <w:b/>
+        </w:rPr>
+        <w:t>S2 Fig.</w:t>
+      </w:r>
+      <w:r>
+        <w:rPr>
+          <w:rFonts w:ascii="Helvetica" w:hAnsi="Helvetica"/>
+        </w:rPr>
+        <w:t xml:space="preserve"> Tuning results for predictions based on protein data, generated from one of 60 independent runs and chosen for demonstration purposes. (A) Tuning results for SVMs with linear kernel. Only the cost parameter was tuned. (B) Tuning results for SVMs with radial kernel. The cost and gamma parameters were tuned. The red dots indicate the winning parameter combinations. (C) Tuning results for SVMs with sigmoidal kernel. The cost and gamma parameters were tuned. The red dot indicates the winning parameter combination. (D) Tuning results for random forest models. The </w:t>
+      </w:r>
+      <w:proofErr w:type="spellStart"/>
+      <w:r>
+        <w:rPr>
+          <w:rFonts w:ascii="Helvetica" w:hAnsi="Helvetica"/>
+        </w:rPr>
+        <w:t>mtry</w:t>
+      </w:r>
+      <w:proofErr w:type="spellEnd"/>
+      <w:r>
+        <w:rPr>
+          <w:rFonts w:ascii="Helvetica" w:hAnsi="Helvetica"/>
+        </w:rPr>
+        <w:t xml:space="preserve">, </w:t>
+      </w:r>
+      <w:proofErr w:type="spellStart"/>
+      <w:r>
+        <w:rPr>
+          <w:rFonts w:ascii="Helvetica" w:hAnsi="Helvetica"/>
+        </w:rPr>
+        <w:t>nodesize</w:t>
+      </w:r>
+      <w:proofErr w:type="spellEnd"/>
+      <w:r>
+        <w:rPr>
+          <w:rFonts w:ascii="Helvetica" w:hAnsi="Helvetica"/>
+        </w:rPr>
+        <w:t xml:space="preserve">, and </w:t>
+      </w:r>
+      <w:proofErr w:type="spellStart"/>
+      <w:r>
+        <w:rPr>
+          <w:rFonts w:ascii="Helvetica" w:hAnsi="Helvetica"/>
+        </w:rPr>
+        <w:t>ntrees</w:t>
+      </w:r>
+      <w:proofErr w:type="spellEnd"/>
+      <w:r>
+        <w:rPr>
+          <w:rFonts w:ascii="Helvetica" w:hAnsi="Helvetica"/>
+        </w:rPr>
+        <w:t xml:space="preserve"> parameters were tuned. We used three values for </w:t>
+      </w:r>
+      <w:proofErr w:type="spellStart"/>
+      <w:r>
+        <w:rPr>
+          <w:rFonts w:ascii="Helvetica" w:hAnsi="Helvetica"/>
+        </w:rPr>
+        <w:t>ntrees</w:t>
+      </w:r>
+      <w:proofErr w:type="spellEnd"/>
+      <w:r>
+        <w:rPr>
+          <w:rFonts w:ascii="Helvetica" w:hAnsi="Helvetica"/>
+        </w:rPr>
+        <w:t>, 1000, 5000, and 10000, shown as three separate panels. The red dot indicates the winning parameter combination.</w:t>
+      </w:r>
+    </w:p>
+    <w:p>
+      <w:pPr>
+        <w:rPr>
+          <w:rFonts w:ascii="Helvetica" w:hAnsi="Helvetica"/>
+          <w:color w:val="000000" w:themeColor="text1"/>
+        </w:rPr>
+      </w:pPr>
+    </w:p>
+    <w:p>
+      <w:pPr>
+        <w:rPr>
+          <w:rFonts w:ascii="Helvetica" w:hAnsi="Helvetica"/>
+        </w:rPr>
+      </w:pPr>
+      <w:r>
+        <w:rPr>
+          <w:rFonts w:ascii="Helvetica" w:hAnsi="Helvetica"/>
+          <w:b/>
+          <w:noProof/>
+        </w:rPr>
+        <w:t>S3 Fig.</w:t>
+      </w:r>
+      <w:r>
+        <w:rPr>
+          <w:rFonts w:ascii="Helvetica" w:hAnsi="Helvetica"/>
+        </w:rPr>
+        <w:t xml:space="preserve"> Percentage of correct predictions as a function of the number of samples during training. (A) Predictions based on mRNA abundances. (B) Predictions based on protein abundances.</w:t>
+      </w:r>
+    </w:p>
+    <w:p>
+      <w:pPr>
+        <w:rPr>
+          <w:rFonts w:ascii="Helvetica" w:hAnsi="Helvetica"/>
+        </w:rPr>
+      </w:pPr>
+    </w:p>
+    <w:p>
+      <w:pPr>
+        <w:rPr>
+          <w:rFonts w:ascii="Helvetica" w:hAnsi="Helvetica"/>
+        </w:rPr>
+      </w:pPr>
+      <w:r>
+        <w:rPr>
+          <w:rFonts w:ascii="Helvetica" w:hAnsi="Helvetica"/>
+          <w:b/>
+        </w:rPr>
+        <w:t xml:space="preserve">S4 Fig. </w:t>
+      </w:r>
+      <w:r>
+        <w:rPr>
+          <w:rFonts w:ascii="Helvetica" w:hAnsi="Helvetica"/>
+        </w:rPr>
+        <w:t>The error count distribution for mRNA (A) and protein (B) confusion matrices. The number of mis-predicted labels (x-axis) indicates how many of the 4 possible condition variables that an individual prediction got wrong. 0 mis-predicted labels (the majority in both cases) means that model predictions were 100% accurate. In both cases (mRNA and protein), when an incorrect prediction was made, it was most frequently due to a single variable being incorrectly predicted (number of mis-predicted labels with a value of 1) as compared to errors predicting more than one variable for a given condition (2 and 3 mis-predicted labels).</w:t>
+      </w:r>
+    </w:p>
+    <w:p>
+      <w:pPr>
+        <w:rPr>
+          <w:rFonts w:ascii="Helvetica" w:hAnsi="Helvetica"/>
+        </w:rPr>
+      </w:pPr>
+    </w:p>
+    <w:p>
+      <w:pPr>
+        <w:tabs>
+          <w:tab w:val="left" w:pos="7376"/>
+        </w:tabs>
+        <w:rPr>
+          <w:rFonts w:ascii="Helvetica" w:hAnsi="Helvetica"/>
+          <w:b/>
+        </w:rPr>
+      </w:pPr>
+      <w:r>
+        <w:rPr>
+          <w:rFonts w:ascii="Helvetica" w:hAnsi="Helvetica"/>
+          <w:b/>
+        </w:rPr>
+        <w:t xml:space="preserve">S5 Fig. </w:t>
+      </w:r>
+      <w:r>
+        <w:rPr>
+          <w:rFonts w:ascii="Helvetica" w:hAnsi="Helvetica"/>
+        </w:rPr>
+        <w:t xml:space="preserve">Prediction accuracy for specific growth conditions for intersection mRNA data. Rows represent true conditions and columns represent predicted conditions. The numbers in the cells and the shading of the cells represent the percentage (out of 60 independent replicates) with which a given true condition is predicted as a certain predicted condition. Predictions based on mRNA abundances, generated by using subset of mRNA samples which has matching protein pairs. Results are shown for the </w:t>
+      </w:r>
+      <w:r>
+        <w:rPr>
+          <w:rFonts w:ascii="Helvetica" w:hAnsi="Helvetica"/>
+        </w:rPr>
+        <w:lastRenderedPageBreak/>
+        <w:t xml:space="preserve">SVM with radial kernel, which was the best performing model in the tuning process on mRNA data, where it won 48 of 60 independent runs. In this figure average of the diagonal line is 44.1% and multi class macro F1 score is 0.43. </w:t>
+      </w:r>
+    </w:p>
+    <w:p>
+      <w:pPr>
+        <w:rPr>
+          <w:rFonts w:ascii="Helvetica" w:hAnsi="Helvetica"/>
+          <w:color w:val="000000" w:themeColor="text1"/>
+        </w:rPr>
+      </w:pPr>
+    </w:p>
+    <w:p>
+      <w:pPr>
+        <w:tabs>
+          <w:tab w:val="left" w:pos="7376"/>
+        </w:tabs>
+        <w:rPr>
+          <w:rFonts w:ascii="Helvetica" w:hAnsi="Helvetica"/>
+          <w:b/>
+        </w:rPr>
+      </w:pPr>
+      <w:r>
+        <w:rPr>
+          <w:rFonts w:ascii="Helvetica" w:hAnsi="Helvetica"/>
+          <w:b/>
+        </w:rPr>
+        <w:t xml:space="preserve">S6 Fig. </w:t>
+      </w:r>
+      <w:r>
+        <w:rPr>
+          <w:rFonts w:ascii="Helvetica" w:hAnsi="Helvetica"/>
+        </w:rPr>
+        <w:t>Prediction accuracy for specific growth conditions for intersection protein data.</w:t>
+      </w:r>
+      <w:r>
+        <w:rPr>
+          <w:rFonts w:ascii="Helvetica" w:hAnsi="Helvetica"/>
+          <w:b/>
+        </w:rPr>
+        <w:t xml:space="preserve"> </w:t>
+      </w:r>
+      <w:r>
+        <w:rPr>
+          <w:rFonts w:ascii="Helvetica" w:hAnsi="Helvetica"/>
+        </w:rPr>
+        <w:t xml:space="preserve">Rows represent true conditions and columns represent predicted conditions. The numbers in the cells and the shading of the cells represent the percentage (out of 60 independent replicates) with which a given true condition is predicted as a certain predicted condition. Predictions based on protein abundances, generated by using subset of protein samples which has matching mRNA pairs. Results are shown for the SVM with sigmoid kernel, which was the best performing model in the tuning process on mRNA data, where it won 47 of 60 independent runs. In this figure average of the diagonal line is 52.3% and corresponding multi class macro F1 score is 0.53. </w:t>
+      </w:r>
+    </w:p>
+    <w:p>
+      <w:pPr>
+        <w:rPr>
+          <w:rFonts w:ascii="Helvetica" w:hAnsi="Helvetica"/>
+          <w:color w:val="000000" w:themeColor="text1"/>
+        </w:rPr>
+      </w:pPr>
+    </w:p>
+    <w:p>
+      <w:pPr>
+        <w:tabs>
+          <w:tab w:val="left" w:pos="7376"/>
+        </w:tabs>
+        <w:rPr>
+          <w:rFonts w:ascii="Helvetica" w:hAnsi="Helvetica"/>
+          <w:b/>
+        </w:rPr>
+      </w:pPr>
+      <w:r>
+        <w:rPr>
+          <w:rFonts w:ascii="Helvetica" w:hAnsi="Helvetica"/>
+          <w:b/>
+        </w:rPr>
+        <w:t xml:space="preserve">S7 Fig. </w:t>
+      </w:r>
+      <w:r>
+        <w:rPr>
+          <w:rFonts w:ascii="Helvetica" w:hAnsi="Helvetica"/>
+        </w:rPr>
+        <w:t xml:space="preserve">Prediction accuracy for specific growth conditions for intersection mRNA &amp; protein data. Rows represent true conditions and columns represent predicted conditions. The numbers in the cells and the shading of the cells represent the percentage (out of 60 independent replicates) with which a given true condition is predicted as a certain predicted condition. Predictions based on protein abundances, generated by using subset of mRNA &amp; protein samples which has matching pairs. Results are shown for the SVM with sigmoid kernel, which was the best performing model in the tuning process on combined intersection data, where it won 27 of 60 independent runs. In this figure average of the diagonal line is 56.1% and corresponding multi class macro F1 score is 0.57. </w:t>
+      </w:r>
+    </w:p>
+    <w:p>
+      <w:pPr>
+        <w:rPr>
+          <w:rFonts w:ascii="Helvetica" w:hAnsi="Helvetica"/>
+          <w:color w:val="000000" w:themeColor="text1"/>
+        </w:rPr>
+      </w:pPr>
+    </w:p>
+    <w:p>
+      <w:pPr>
+        <w:tabs>
+          <w:tab w:val="left" w:pos="7376"/>
+        </w:tabs>
+        <w:rPr>
+          <w:rFonts w:ascii="Helvetica" w:hAnsi="Helvetica"/>
+        </w:rPr>
+      </w:pPr>
+      <w:r>
+        <w:rPr>
+          <w:rFonts w:ascii="Helvetica" w:hAnsi="Helvetica"/>
+          <w:b/>
+        </w:rPr>
+        <w:t xml:space="preserve">S8 Fig. </w:t>
+      </w:r>
+      <w:r>
+        <w:rPr>
+          <w:rFonts w:ascii="Helvetica" w:hAnsi="Helvetica"/>
+        </w:rPr>
+        <w:t>Prediction accuracy for univariate predictions using intersection mRNA and intersection protein data, as in the main text Figure 7. (A) Prediction of carbon source from mRNA abundances. (B) Prediction of carbon source from protein abundances. (C) Prediction of growth phase from mRNA abundances. (D) Prediction of growth phase from protein abundances. (E) Prediction of Mg</w:t>
+      </w:r>
+      <w:r>
+        <w:rPr>
+          <w:rFonts w:ascii="Helvetica" w:hAnsi="Helvetica"/>
+          <w:vertAlign w:val="superscript"/>
+        </w:rPr>
+        <w:t>2+</w:t>
+      </w:r>
+      <w:r>
+        <w:rPr>
+          <w:rFonts w:ascii="Helvetica" w:hAnsi="Helvetica"/>
+        </w:rPr>
+        <w:t xml:space="preserve"> levels from mRNA abundances. (F) Prediction of Mg</w:t>
+      </w:r>
+      <w:r>
+        <w:rPr>
+          <w:rFonts w:ascii="Helvetica" w:hAnsi="Helvetica"/>
+          <w:vertAlign w:val="superscript"/>
+        </w:rPr>
+        <w:t>2+</w:t>
+      </w:r>
+      <w:r>
+        <w:rPr>
+          <w:rFonts w:ascii="Helvetica" w:hAnsi="Helvetica"/>
+        </w:rPr>
+        <w:t xml:space="preserve"> levels from protein abundances. (G) Prediction of Na</w:t>
+      </w:r>
+      <w:r>
+        <w:rPr>
+          <w:rFonts w:ascii="Helvetica" w:hAnsi="Helvetica"/>
+          <w:vertAlign w:val="superscript"/>
+        </w:rPr>
+        <w:t>+</w:t>
+      </w:r>
+      <w:r>
+        <w:rPr>
+          <w:rFonts w:ascii="Helvetica" w:hAnsi="Helvetica"/>
+        </w:rPr>
+        <w:t xml:space="preserve"> levels from mRNA abundances. (H) Prediction of Na</w:t>
+      </w:r>
+      <w:r>
+        <w:rPr>
+          <w:rFonts w:ascii="Helvetica" w:hAnsi="Helvetica"/>
+          <w:vertAlign w:val="superscript"/>
+        </w:rPr>
+        <w:t>+</w:t>
+      </w:r>
+      <w:r>
+        <w:rPr>
+          <w:rFonts w:ascii="Helvetica" w:hAnsi="Helvetica"/>
+        </w:rPr>
+        <w:t xml:space="preserve"> levels from protein abundances. </w:t>
+      </w:r>
+    </w:p>
+    <w:p>
+      <w:pPr>
+        <w:rPr>
+          <w:rFonts w:ascii="Helvetica" w:hAnsi="Helvetica"/>
+          <w:color w:val="000000" w:themeColor="text1"/>
+        </w:rPr>
+      </w:pPr>
+    </w:p>
+    <w:p>
+      <w:pPr>
+        <w:tabs>
+          <w:tab w:val="left" w:pos="0"/>
+          <w:tab w:val="left" w:pos="7376"/>
+        </w:tabs>
+        <w:rPr>
+          <w:rFonts w:ascii="Helvetica" w:hAnsi="Helvetica"/>
+        </w:rPr>
+      </w:pPr>
+      <w:r>
+        <w:rPr>
+          <w:rFonts w:ascii="Helvetica" w:hAnsi="Helvetica"/>
+          <w:b/>
+        </w:rPr>
+        <w:t xml:space="preserve">S9 Fig. </w:t>
+      </w:r>
+      <w:r>
+        <w:rPr>
+          <w:rFonts w:ascii="Helvetica" w:hAnsi="Helvetica"/>
+        </w:rPr>
+        <w:t>Prediction accuracy for univariate predictions based on intersection mRNA abundances, intersection protein abundances, or the combined dataset including both mRNA and protein abundances. Protein abundances are more predictive for carbon source and Mg</w:t>
+      </w:r>
+      <w:r>
+        <w:rPr>
+          <w:rFonts w:ascii="Helvetica" w:hAnsi="Helvetica"/>
+          <w:vertAlign w:val="superscript"/>
+        </w:rPr>
+        <w:t>2+</w:t>
+      </w:r>
+      <w:r>
+        <w:rPr>
+          <w:rFonts w:ascii="Helvetica" w:hAnsi="Helvetica"/>
+        </w:rPr>
+        <w:t xml:space="preserve"> levels, and mRNA abundances are more predictive for Na</w:t>
+      </w:r>
+      <w:r>
+        <w:rPr>
+          <w:rFonts w:ascii="Helvetica" w:hAnsi="Helvetica"/>
+          <w:vertAlign w:val="superscript"/>
+        </w:rPr>
+        <w:t>+</w:t>
+      </w:r>
+      <w:r>
+        <w:rPr>
+          <w:rFonts w:ascii="Helvetica" w:hAnsi="Helvetica"/>
+        </w:rPr>
+        <w:t xml:space="preserve"> levels and growth phase.</w:t>
+      </w:r>
+    </w:p>
+    <w:p>
+      <w:pPr>
+        <w:rPr>
+          <w:rFonts w:ascii="Helvetica" w:hAnsi="Helvetica"/>
+          <w:color w:val="000000" w:themeColor="text1"/>
+        </w:rPr>
+      </w:pPr>
+    </w:p>
     <w:sectPr>
-      <w:footerReference w:type="even" r:id="rId17"/>
-      <w:footerReference w:type="default" r:id="rId18"/>
+      <w:footerReference w:type="even" r:id="rId18"/>
+      <w:footerReference w:type="default" r:id="rId19"/>
       <w:pgSz w:w="12240" w:h="15840"/>
       <w:pgMar w:top="1440" w:right="1440" w:bottom="1440" w:left="1440" w:header="720" w:footer="720" w:gutter="0"/>
       <w:lnNumType w:countBy="1" w:restart="continuous"/>
@@ -14926,23 +16177,8 @@
 </w:document>
 </file>
 
-<file path=word/commentsIds.xml><?xml version="1.0" encoding="utf-8"?>
-<w16cid:commentsIds xmlns:wpc="http://schemas.microsoft.com/office/word/2010/wordprocessingCanvas" xmlns:cx="http://schemas.microsoft.com/office/drawing/2014/chartex" xmlns:cx1="http://schemas.microsoft.com/office/drawing/2015/9/8/chartex" xmlns:cx2="http://schemas.microsoft.com/office/drawing/2015/10/21/chartex" xmlns:cx3="http://schemas.microsoft.com/office/drawing/2016/5/9/chartex" xmlns:cx4="http://schemas.microsoft.com/office/drawing/2016/5/10/chartex" xmlns:cx5="http://schemas.microsoft.com/office/drawing/2016/5/11/chartex" xmlns:cx6="http://schemas.microsoft.com/office/drawing/2016/5/12/chartex" xmlns:cx7="http://schemas.microsoft.com/office/drawing/2016/5/13/chartex" xmlns:cx8="http://schemas.microsoft.com/office/drawing/2016/5/14/chartex" xmlns:mc="http://schemas.openxmlformats.org/markup-compatibility/2006" xmlns:aink="http://schemas.microsoft.com/office/drawing/2016/ink" xmlns:am3d="http://schemas.microsoft.com/office/drawing/2017/model3d" xmlns:o="urn:schemas-microsoft-com:office:office" xmlns:r="http://schemas.openxmlformats.org/officeDocument/2006/relationships" xmlns:m="http://schemas.openxmlformats.org/officeDocument/2006/math" xmlns:v="urn:schemas-microsoft-com:vml" xmlns:wp14="http://schemas.microsoft.com/office/word/2010/wordprocessingDrawing" xmlns:wp="http://schemas.openxmlformats.org/drawingml/2006/wordprocessingDrawing" xmlns:w10="urn:schemas-microsoft-com:office:word" xmlns:w="http://schemas.openxmlformats.org/wordprocessingml/2006/main" xmlns:w14="http://schemas.microsoft.com/office/word/2010/wordml" xmlns:w15="http://schemas.microsoft.com/office/word/2012/wordml" xmlns:w16cid="http://schemas.microsoft.com/office/word/2016/wordml/cid" xmlns:w16se="http://schemas.microsoft.com/office/word/2015/wordml/symex" xmlns:wpg="http://schemas.microsoft.com/office/word/2010/wordprocessingGroup" xmlns:wpi="http://schemas.microsoft.com/office/word/2010/wordprocessingInk" xmlns:wne="http://schemas.microsoft.com/office/word/2006/wordml" xmlns:wps="http://schemas.microsoft.com/office/word/2010/wordprocessingShape" mc:Ignorable="w14 w15 w16se w16cid wp14">
-  <w16cid:commentId w16cid:paraId="48DD064B" w16cid:durableId="1EB7D0AC"/>
-  <w16cid:commentId w16cid:paraId="7A33C6C3" w16cid:durableId="1EB7D127"/>
-  <w16cid:commentId w16cid:paraId="014A85EA" w16cid:durableId="1EB94C3F"/>
-  <w16cid:commentId w16cid:paraId="2300170F" w16cid:durableId="1EB95A91"/>
-  <w16cid:commentId w16cid:paraId="55816501" w16cid:durableId="1EB94C41"/>
-  <w16cid:commentId w16cid:paraId="600CB270" w16cid:durableId="1EB95B2A"/>
-  <w16cid:commentId w16cid:paraId="2D09743E" w16cid:durableId="1EB94C43"/>
-  <w16cid:commentId w16cid:paraId="5EBD2BD0" w16cid:durableId="1EB9519A"/>
-  <w16cid:commentId w16cid:paraId="62265764" w16cid:durableId="1EB94C42"/>
-  <w16cid:commentId w16cid:paraId="73F375F6" w16cid:durableId="1EB951C5"/>
-</w16cid:commentsIds>
-</file>
-
 <file path=word/endnotes.xml><?xml version="1.0" encoding="utf-8"?>
-<w:endnotes xmlns:wpc="http://schemas.microsoft.com/office/word/2010/wordprocessingCanvas" xmlns:mo="http://schemas.microsoft.com/office/mac/office/2008/main" xmlns:mc="http://schemas.openxmlformats.org/markup-compatibility/2006" xmlns:mv="urn:schemas-microsoft-com:mac:vml" xmlns:o="urn:schemas-microsoft-com:office:office" xmlns:r="http://schemas.openxmlformats.org/officeDocument/2006/relationships" xmlns:m="http://schemas.openxmlformats.org/officeDocument/2006/math" xmlns:v="urn:schemas-microsoft-com:vml" xmlns:wp14="http://schemas.microsoft.com/office/word/2010/wordprocessingDrawing" xmlns:wp="http://schemas.openxmlformats.org/drawingml/2006/wordprocessingDrawing" xmlns:w10="urn:schemas-microsoft-com:office:word" xmlns:w="http://schemas.openxmlformats.org/wordprocessingml/2006/main" xmlns:w14="http://schemas.microsoft.com/office/word/2010/wordml" xmlns:w15="http://schemas.microsoft.com/office/word/2012/wordml" xmlns:wpg="http://schemas.microsoft.com/office/word/2010/wordprocessingGroup" xmlns:wpi="http://schemas.microsoft.com/office/word/2010/wordprocessingInk" xmlns:wne="http://schemas.microsoft.com/office/word/2006/wordml" xmlns:wps="http://schemas.microsoft.com/office/word/2010/wordprocessingShape" mc:Ignorable="w14 w15 wp14">
+<w:endnotes xmlns:wpc="http://schemas.microsoft.com/office/word/2010/wordprocessingCanvas" xmlns:cx="http://schemas.microsoft.com/office/drawing/2014/chartex" xmlns:cx1="http://schemas.microsoft.com/office/drawing/2015/9/8/chartex" xmlns:cx2="http://schemas.microsoft.com/office/drawing/2015/10/21/chartex" xmlns:cx3="http://schemas.microsoft.com/office/drawing/2016/5/9/chartex" xmlns:cx4="http://schemas.microsoft.com/office/drawing/2016/5/10/chartex" xmlns:cx5="http://schemas.microsoft.com/office/drawing/2016/5/11/chartex" xmlns:cx6="http://schemas.microsoft.com/office/drawing/2016/5/12/chartex" xmlns:cx7="http://schemas.microsoft.com/office/drawing/2016/5/13/chartex" xmlns:cx8="http://schemas.microsoft.com/office/drawing/2016/5/14/chartex" xmlns:mc="http://schemas.openxmlformats.org/markup-compatibility/2006" xmlns:aink="http://schemas.microsoft.com/office/drawing/2016/ink" xmlns:am3d="http://schemas.microsoft.com/office/drawing/2017/model3d" xmlns:o="urn:schemas-microsoft-com:office:office" xmlns:r="http://schemas.openxmlformats.org/officeDocument/2006/relationships" xmlns:m="http://schemas.openxmlformats.org/officeDocument/2006/math" xmlns:v="urn:schemas-microsoft-com:vml" xmlns:wp14="http://schemas.microsoft.com/office/word/2010/wordprocessingDrawing" xmlns:wp="http://schemas.openxmlformats.org/drawingml/2006/wordprocessingDrawing" xmlns:w10="urn:schemas-microsoft-com:office:word" xmlns:w="http://schemas.openxmlformats.org/wordprocessingml/2006/main" xmlns:w14="http://schemas.microsoft.com/office/word/2010/wordml" xmlns:w15="http://schemas.microsoft.com/office/word/2012/wordml" xmlns:w16cid="http://schemas.microsoft.com/office/word/2016/wordml/cid" xmlns:w16se="http://schemas.microsoft.com/office/word/2015/wordml/symex" xmlns:wpg="http://schemas.microsoft.com/office/word/2010/wordprocessingGroup" xmlns:wpi="http://schemas.microsoft.com/office/word/2010/wordprocessingInk" xmlns:wne="http://schemas.microsoft.com/office/word/2006/wordml" xmlns:wps="http://schemas.microsoft.com/office/word/2010/wordprocessingShape" mc:Ignorable="w14 w15 w16se w16cid wp14">
   <w:endnote w:type="separator" w:id="-1">
     <w:p>
       <w:r>
@@ -14961,7 +16197,7 @@
 </file>
 
 <file path=word/footer1.xml><?xml version="1.0" encoding="utf-8"?>
-<w:ftr xmlns:wpc="http://schemas.microsoft.com/office/word/2010/wordprocessingCanvas" xmlns:mo="http://schemas.microsoft.com/office/mac/office/2008/main" xmlns:mc="http://schemas.openxmlformats.org/markup-compatibility/2006" xmlns:mv="urn:schemas-microsoft-com:mac:vml" xmlns:o="urn:schemas-microsoft-com:office:office" xmlns:r="http://schemas.openxmlformats.org/officeDocument/2006/relationships" xmlns:m="http://schemas.openxmlformats.org/officeDocument/2006/math" xmlns:v="urn:schemas-microsoft-com:vml" xmlns:wp14="http://schemas.microsoft.com/office/word/2010/wordprocessingDrawing" xmlns:wp="http://schemas.openxmlformats.org/drawingml/2006/wordprocessingDrawing" xmlns:w10="urn:schemas-microsoft-com:office:word" xmlns:w="http://schemas.openxmlformats.org/wordprocessingml/2006/main" xmlns:w14="http://schemas.microsoft.com/office/word/2010/wordml" xmlns:w15="http://schemas.microsoft.com/office/word/2012/wordml" xmlns:wpg="http://schemas.microsoft.com/office/word/2010/wordprocessingGroup" xmlns:wpi="http://schemas.microsoft.com/office/word/2010/wordprocessingInk" xmlns:wne="http://schemas.microsoft.com/office/word/2006/wordml" xmlns:wps="http://schemas.microsoft.com/office/word/2010/wordprocessingShape" mc:Ignorable="w14 w15 wp14">
+<w:ftr xmlns:wpc="http://schemas.microsoft.com/office/word/2010/wordprocessingCanvas" xmlns:cx="http://schemas.microsoft.com/office/drawing/2014/chartex" xmlns:cx1="http://schemas.microsoft.com/office/drawing/2015/9/8/chartex" xmlns:cx2="http://schemas.microsoft.com/office/drawing/2015/10/21/chartex" xmlns:cx3="http://schemas.microsoft.com/office/drawing/2016/5/9/chartex" xmlns:cx4="http://schemas.microsoft.com/office/drawing/2016/5/10/chartex" xmlns:cx5="http://schemas.microsoft.com/office/drawing/2016/5/11/chartex" xmlns:cx6="http://schemas.microsoft.com/office/drawing/2016/5/12/chartex" xmlns:cx7="http://schemas.microsoft.com/office/drawing/2016/5/13/chartex" xmlns:cx8="http://schemas.microsoft.com/office/drawing/2016/5/14/chartex" xmlns:mc="http://schemas.openxmlformats.org/markup-compatibility/2006" xmlns:aink="http://schemas.microsoft.com/office/drawing/2016/ink" xmlns:am3d="http://schemas.microsoft.com/office/drawing/2017/model3d" xmlns:o="urn:schemas-microsoft-com:office:office" xmlns:r="http://schemas.openxmlformats.org/officeDocument/2006/relationships" xmlns:m="http://schemas.openxmlformats.org/officeDocument/2006/math" xmlns:v="urn:schemas-microsoft-com:vml" xmlns:wp14="http://schemas.microsoft.com/office/word/2010/wordprocessingDrawing" xmlns:wp="http://schemas.openxmlformats.org/drawingml/2006/wordprocessingDrawing" xmlns:w10="urn:schemas-microsoft-com:office:word" xmlns:w="http://schemas.openxmlformats.org/wordprocessingml/2006/main" xmlns:w14="http://schemas.microsoft.com/office/word/2010/wordml" xmlns:w15="http://schemas.microsoft.com/office/word/2012/wordml" xmlns:w16cid="http://schemas.microsoft.com/office/word/2016/wordml/cid" xmlns:w16se="http://schemas.microsoft.com/office/word/2015/wordml/symex" xmlns:wpg="http://schemas.microsoft.com/office/word/2010/wordprocessingGroup" xmlns:wpi="http://schemas.microsoft.com/office/word/2010/wordprocessingInk" xmlns:wne="http://schemas.microsoft.com/office/word/2006/wordml" xmlns:wps="http://schemas.microsoft.com/office/word/2010/wordprocessingShape" mc:Ignorable="w14 w15 w16se w16cid wp14">
   <w:sdt>
     <w:sdtPr>
       <w:rPr>
@@ -15017,7 +16253,7 @@
 </file>
 
 <file path=word/footer2.xml><?xml version="1.0" encoding="utf-8"?>
-<w:ftr xmlns:wpc="http://schemas.microsoft.com/office/word/2010/wordprocessingCanvas" xmlns:mo="http://schemas.microsoft.com/office/mac/office/2008/main" xmlns:mc="http://schemas.openxmlformats.org/markup-compatibility/2006" xmlns:mv="urn:schemas-microsoft-com:mac:vml" xmlns:o="urn:schemas-microsoft-com:office:office" xmlns:r="http://schemas.openxmlformats.org/officeDocument/2006/relationships" xmlns:m="http://schemas.openxmlformats.org/officeDocument/2006/math" xmlns:v="urn:schemas-microsoft-com:vml" xmlns:wp14="http://schemas.microsoft.com/office/word/2010/wordprocessingDrawing" xmlns:wp="http://schemas.openxmlformats.org/drawingml/2006/wordprocessingDrawing" xmlns:w10="urn:schemas-microsoft-com:office:word" xmlns:w="http://schemas.openxmlformats.org/wordprocessingml/2006/main" xmlns:w14="http://schemas.microsoft.com/office/word/2010/wordml" xmlns:w15="http://schemas.microsoft.com/office/word/2012/wordml" xmlns:wpg="http://schemas.microsoft.com/office/word/2010/wordprocessingGroup" xmlns:wpi="http://schemas.microsoft.com/office/word/2010/wordprocessingInk" xmlns:wne="http://schemas.microsoft.com/office/word/2006/wordml" xmlns:wps="http://schemas.microsoft.com/office/word/2010/wordprocessingShape" mc:Ignorable="w14 w15 wp14">
+<w:ftr xmlns:wpc="http://schemas.microsoft.com/office/word/2010/wordprocessingCanvas" xmlns:cx="http://schemas.microsoft.com/office/drawing/2014/chartex" xmlns:cx1="http://schemas.microsoft.com/office/drawing/2015/9/8/chartex" xmlns:cx2="http://schemas.microsoft.com/office/drawing/2015/10/21/chartex" xmlns:cx3="http://schemas.microsoft.com/office/drawing/2016/5/9/chartex" xmlns:cx4="http://schemas.microsoft.com/office/drawing/2016/5/10/chartex" xmlns:cx5="http://schemas.microsoft.com/office/drawing/2016/5/11/chartex" xmlns:cx6="http://schemas.microsoft.com/office/drawing/2016/5/12/chartex" xmlns:cx7="http://schemas.microsoft.com/office/drawing/2016/5/13/chartex" xmlns:cx8="http://schemas.microsoft.com/office/drawing/2016/5/14/chartex" xmlns:mc="http://schemas.openxmlformats.org/markup-compatibility/2006" xmlns:aink="http://schemas.microsoft.com/office/drawing/2016/ink" xmlns:am3d="http://schemas.microsoft.com/office/drawing/2017/model3d" xmlns:o="urn:schemas-microsoft-com:office:office" xmlns:r="http://schemas.openxmlformats.org/officeDocument/2006/relationships" xmlns:m="http://schemas.openxmlformats.org/officeDocument/2006/math" xmlns:v="urn:schemas-microsoft-com:vml" xmlns:wp14="http://schemas.microsoft.com/office/word/2010/wordprocessingDrawing" xmlns:wp="http://schemas.openxmlformats.org/drawingml/2006/wordprocessingDrawing" xmlns:w10="urn:schemas-microsoft-com:office:word" xmlns:w="http://schemas.openxmlformats.org/wordprocessingml/2006/main" xmlns:w14="http://schemas.microsoft.com/office/word/2010/wordml" xmlns:w15="http://schemas.microsoft.com/office/word/2012/wordml" xmlns:w16cid="http://schemas.microsoft.com/office/word/2016/wordml/cid" xmlns:w16se="http://schemas.microsoft.com/office/word/2015/wordml/symex" xmlns:wpg="http://schemas.microsoft.com/office/word/2010/wordprocessingGroup" xmlns:wpi="http://schemas.microsoft.com/office/word/2010/wordprocessingInk" xmlns:wne="http://schemas.microsoft.com/office/word/2006/wordml" xmlns:wps="http://schemas.microsoft.com/office/word/2010/wordprocessingShape" mc:Ignorable="w14 w15 w16se w16cid wp14">
   <w:sdt>
     <w:sdtPr>
       <w:rPr>
@@ -15086,7 +16322,7 @@
 </file>
 
 <file path=word/footnotes.xml><?xml version="1.0" encoding="utf-8"?>
-<w:footnotes xmlns:wpc="http://schemas.microsoft.com/office/word/2010/wordprocessingCanvas" xmlns:mo="http://schemas.microsoft.com/office/mac/office/2008/main" xmlns:mc="http://schemas.openxmlformats.org/markup-compatibility/2006" xmlns:mv="urn:schemas-microsoft-com:mac:vml" xmlns:o="urn:schemas-microsoft-com:office:office" xmlns:r="http://schemas.openxmlformats.org/officeDocument/2006/relationships" xmlns:m="http://schemas.openxmlformats.org/officeDocument/2006/math" xmlns:v="urn:schemas-microsoft-com:vml" xmlns:wp14="http://schemas.microsoft.com/office/word/2010/wordprocessingDrawing" xmlns:wp="http://schemas.openxmlformats.org/drawingml/2006/wordprocessingDrawing" xmlns:w10="urn:schemas-microsoft-com:office:word" xmlns:w="http://schemas.openxmlformats.org/wordprocessingml/2006/main" xmlns:w14="http://schemas.microsoft.com/office/word/2010/wordml" xmlns:w15="http://schemas.microsoft.com/office/word/2012/wordml" xmlns:wpg="http://schemas.microsoft.com/office/word/2010/wordprocessingGroup" xmlns:wpi="http://schemas.microsoft.com/office/word/2010/wordprocessingInk" xmlns:wne="http://schemas.microsoft.com/office/word/2006/wordml" xmlns:wps="http://schemas.microsoft.com/office/word/2010/wordprocessingShape" mc:Ignorable="w14 w15 wp14">
+<w:footnotes xmlns:wpc="http://schemas.microsoft.com/office/word/2010/wordprocessingCanvas" xmlns:cx="http://schemas.microsoft.com/office/drawing/2014/chartex" xmlns:cx1="http://schemas.microsoft.com/office/drawing/2015/9/8/chartex" xmlns:cx2="http://schemas.microsoft.com/office/drawing/2015/10/21/chartex" xmlns:cx3="http://schemas.microsoft.com/office/drawing/2016/5/9/chartex" xmlns:cx4="http://schemas.microsoft.com/office/drawing/2016/5/10/chartex" xmlns:cx5="http://schemas.microsoft.com/office/drawing/2016/5/11/chartex" xmlns:cx6="http://schemas.microsoft.com/office/drawing/2016/5/12/chartex" xmlns:cx7="http://schemas.microsoft.com/office/drawing/2016/5/13/chartex" xmlns:cx8="http://schemas.microsoft.com/office/drawing/2016/5/14/chartex" xmlns:mc="http://schemas.openxmlformats.org/markup-compatibility/2006" xmlns:aink="http://schemas.microsoft.com/office/drawing/2016/ink" xmlns:am3d="http://schemas.microsoft.com/office/drawing/2017/model3d" xmlns:o="urn:schemas-microsoft-com:office:office" xmlns:r="http://schemas.openxmlformats.org/officeDocument/2006/relationships" xmlns:m="http://schemas.openxmlformats.org/officeDocument/2006/math" xmlns:v="urn:schemas-microsoft-com:vml" xmlns:wp14="http://schemas.microsoft.com/office/word/2010/wordprocessingDrawing" xmlns:wp="http://schemas.openxmlformats.org/drawingml/2006/wordprocessingDrawing" xmlns:w10="urn:schemas-microsoft-com:office:word" xmlns:w="http://schemas.openxmlformats.org/wordprocessingml/2006/main" xmlns:w14="http://schemas.microsoft.com/office/word/2010/wordml" xmlns:w15="http://schemas.microsoft.com/office/word/2012/wordml" xmlns:w16cid="http://schemas.microsoft.com/office/word/2016/wordml/cid" xmlns:w16se="http://schemas.microsoft.com/office/word/2015/wordml/symex" xmlns:wpg="http://schemas.microsoft.com/office/word/2010/wordprocessingGroup" xmlns:wpi="http://schemas.microsoft.com/office/word/2010/wordprocessingInk" xmlns:wne="http://schemas.microsoft.com/office/word/2006/wordml" xmlns:wps="http://schemas.microsoft.com/office/word/2010/wordprocessingShape" mc:Ignorable="w14 w15 w16se w16cid wp14">
   <w:footnote w:type="separator" w:id="-1">
     <w:p>
       <w:r>
@@ -15105,8 +16341,8 @@
 </file>
 
 <file path=word/numbering.xml><?xml version="1.0" encoding="utf-8"?>
-<w:numbering xmlns:wpc="http://schemas.microsoft.com/office/word/2010/wordprocessingCanvas" xmlns:mo="http://schemas.microsoft.com/office/mac/office/2008/main" xmlns:mc="http://schemas.openxmlformats.org/markup-compatibility/2006" xmlns:mv="urn:schemas-microsoft-com:mac:vml" xmlns:o="urn:schemas-microsoft-com:office:office" xmlns:r="http://schemas.openxmlformats.org/officeDocument/2006/relationships" xmlns:m="http://schemas.openxmlformats.org/officeDocument/2006/math" xmlns:v="urn:schemas-microsoft-com:vml" xmlns:wp14="http://schemas.microsoft.com/office/word/2010/wordprocessingDrawing" xmlns:wp="http://schemas.openxmlformats.org/drawingml/2006/wordprocessingDrawing" xmlns:w10="urn:schemas-microsoft-com:office:word" xmlns:w="http://schemas.openxmlformats.org/wordprocessingml/2006/main" xmlns:w14="http://schemas.microsoft.com/office/word/2010/wordml" xmlns:w15="http://schemas.microsoft.com/office/word/2012/wordml" xmlns:wpg="http://schemas.microsoft.com/office/word/2010/wordprocessingGroup" xmlns:wpi="http://schemas.microsoft.com/office/word/2010/wordprocessingInk" xmlns:wne="http://schemas.microsoft.com/office/word/2006/wordml" xmlns:wps="http://schemas.microsoft.com/office/word/2010/wordprocessingShape" mc:Ignorable="w14 w15 wp14">
-  <w:abstractNum w:abstractNumId="0">
+<w:numbering xmlns:wpc="http://schemas.microsoft.com/office/word/2010/wordprocessingCanvas" xmlns:cx="http://schemas.microsoft.com/office/drawing/2014/chartex" xmlns:cx1="http://schemas.microsoft.com/office/drawing/2015/9/8/chartex" xmlns:cx2="http://schemas.microsoft.com/office/drawing/2015/10/21/chartex" xmlns:cx3="http://schemas.microsoft.com/office/drawing/2016/5/9/chartex" xmlns:cx4="http://schemas.microsoft.com/office/drawing/2016/5/10/chartex" xmlns:cx5="http://schemas.microsoft.com/office/drawing/2016/5/11/chartex" xmlns:cx6="http://schemas.microsoft.com/office/drawing/2016/5/12/chartex" xmlns:cx7="http://schemas.microsoft.com/office/drawing/2016/5/13/chartex" xmlns:cx8="http://schemas.microsoft.com/office/drawing/2016/5/14/chartex" xmlns:mc="http://schemas.openxmlformats.org/markup-compatibility/2006" xmlns:aink="http://schemas.microsoft.com/office/drawing/2016/ink" xmlns:am3d="http://schemas.microsoft.com/office/drawing/2017/model3d" xmlns:o="urn:schemas-microsoft-com:office:office" xmlns:r="http://schemas.openxmlformats.org/officeDocument/2006/relationships" xmlns:m="http://schemas.openxmlformats.org/officeDocument/2006/math" xmlns:v="urn:schemas-microsoft-com:vml" xmlns:wp14="http://schemas.microsoft.com/office/word/2010/wordprocessingDrawing" xmlns:wp="http://schemas.openxmlformats.org/drawingml/2006/wordprocessingDrawing" xmlns:w10="urn:schemas-microsoft-com:office:word" xmlns:w="http://schemas.openxmlformats.org/wordprocessingml/2006/main" xmlns:w14="http://schemas.microsoft.com/office/word/2010/wordml" xmlns:w15="http://schemas.microsoft.com/office/word/2012/wordml" xmlns:w16cid="http://schemas.microsoft.com/office/word/2016/wordml/cid" xmlns:w16se="http://schemas.microsoft.com/office/word/2015/wordml/symex" xmlns:wpg="http://schemas.microsoft.com/office/word/2010/wordprocessingGroup" xmlns:wpi="http://schemas.microsoft.com/office/word/2010/wordprocessingInk" xmlns:wne="http://schemas.microsoft.com/office/word/2006/wordml" xmlns:wps="http://schemas.microsoft.com/office/word/2010/wordprocessingShape" mc:Ignorable="w14 w15 w16se w16cid wp14">
+  <w:abstractNum w:abstractNumId="0" w15:restartNumberingAfterBreak="0">
     <w:nsid w:val="141810BE"/>
     <w:multiLevelType w:val="multilevel"/>
     <w:tmpl w:val="0A4C4BF4"/>
@@ -15226,7 +16462,7 @@
 </file>
 
 <file path=word/styles.xml><?xml version="1.0" encoding="utf-8"?>
-<w:styles xmlns:mc="http://schemas.openxmlformats.org/markup-compatibility/2006" xmlns:r="http://schemas.openxmlformats.org/officeDocument/2006/relationships" xmlns:w="http://schemas.openxmlformats.org/wordprocessingml/2006/main" xmlns:w14="http://schemas.microsoft.com/office/word/2010/wordml" xmlns:w15="http://schemas.microsoft.com/office/word/2012/wordml" mc:Ignorable="w14 w15">
+<w:styles xmlns:mc="http://schemas.openxmlformats.org/markup-compatibility/2006" xmlns:r="http://schemas.openxmlformats.org/officeDocument/2006/relationships" xmlns:w="http://schemas.openxmlformats.org/wordprocessingml/2006/main" xmlns:w14="http://schemas.microsoft.com/office/word/2010/wordml" xmlns:w15="http://schemas.microsoft.com/office/word/2012/wordml" xmlns:w16cid="http://schemas.microsoft.com/office/word/2016/wordml/cid" xmlns:w16se="http://schemas.microsoft.com/office/word/2015/wordml/symex" mc:Ignorable="w14 w15 w16se w16cid">
   <w:docDefaults>
     <w:rPrDefault>
       <w:rPr>
@@ -15238,7 +16474,7 @@
     </w:rPrDefault>
     <w:pPrDefault/>
   </w:docDefaults>
-  <w:latentStyles w:defLockedState="0" w:defUIPriority="99" w:defSemiHidden="0" w:defUnhideWhenUsed="0" w:defQFormat="0" w:count="382">
+  <w:latentStyles w:defLockedState="0" w:defUIPriority="99" w:defSemiHidden="0" w:defUnhideWhenUsed="0" w:defQFormat="0" w:count="375">
     <w:lsdException w:name="Normal" w:uiPriority="0" w:qFormat="1"/>
     <w:lsdException w:name="heading 1" w:uiPriority="9" w:qFormat="1"/>
     <w:lsdException w:name="heading 2" w:semiHidden="1" w:uiPriority="9" w:unhideWhenUsed="1" w:qFormat="1"/>
@@ -15894,17 +17130,10 @@
     <w:tblPr>
       <w:tblStyleRowBandSize w:val="1"/>
       <w:tblStyleColBandSize w:val="1"/>
-      <w:tblInd w:w="0" w:type="dxa"/>
       <w:tblBorders>
         <w:top w:val="single" w:sz="4" w:space="0" w:color="7F7F7F" w:themeColor="text1" w:themeTint="80"/>
         <w:bottom w:val="single" w:sz="4" w:space="0" w:color="7F7F7F" w:themeColor="text1" w:themeTint="80"/>
       </w:tblBorders>
-      <w:tblCellMar>
-        <w:top w:w="0" w:type="dxa"/>
-        <w:left w:w="108" w:type="dxa"/>
-        <w:bottom w:w="0" w:type="dxa"/>
-        <w:right w:w="108" w:type="dxa"/>
-      </w:tblCellMar>
     </w:tblPr>
     <w:tblStylePr w:type="firstRow">
       <w:rPr>
@@ -15981,13 +17210,6 @@
     <w:tblPr>
       <w:tblStyleRowBandSize w:val="1"/>
       <w:tblStyleColBandSize w:val="1"/>
-      <w:tblInd w:w="0" w:type="dxa"/>
-      <w:tblCellMar>
-        <w:top w:w="0" w:type="dxa"/>
-        <w:left w:w="108" w:type="dxa"/>
-        <w:bottom w:w="0" w:type="dxa"/>
-        <w:right w:w="108" w:type="dxa"/>
-      </w:tblCellMar>
     </w:tblPr>
     <w:tblStylePr w:type="firstRow">
       <w:rPr>
@@ -16398,7 +17620,7 @@
 </file>
 
 <file path=customXml/itemProps1.xml><?xml version="1.0" encoding="utf-8"?>
-<ds:datastoreItem xmlns:ds="http://schemas.openxmlformats.org/officeDocument/2006/customXml" ds:itemID="{C6C750C8-6C3A-7540-ACC3-2069BA03DE88}">
+<ds:datastoreItem xmlns:ds="http://schemas.openxmlformats.org/officeDocument/2006/customXml" ds:itemID="{DF788489-9331-5440-9096-44A72B657B1F}">
   <ds:schemaRefs>
     <ds:schemaRef ds:uri="http://schemas.openxmlformats.org/officeDocument/2006/bibliography"/>
   </ds:schemaRefs>

</xml_diff>

<commit_message>
cleaning up repo a bit, ready to archive for submission
</commit_message>
<xml_diff>
--- a/text/MainDocumentCombined.docx
+++ b/text/MainDocumentCombined.docx
@@ -1015,7 +1015,19 @@
         <w:rPr>
           <w:rFonts w:ascii="Helvetica" w:hAnsi="Helvetica"/>
         </w:rPr>
-        <w:t>ndividual synthetic biology applications take time to develop</w:t>
+        <w:t xml:space="preserve">ndividual synthetic biology applications take time </w:t>
+      </w:r>
+      <w:r>
+        <w:rPr>
+          <w:rFonts w:ascii="Helvetica" w:hAnsi="Helvetica"/>
+        </w:rPr>
+        <w:t xml:space="preserve">and resources </w:t>
+      </w:r>
+      <w:r>
+        <w:rPr>
+          <w:rFonts w:ascii="Helvetica" w:hAnsi="Helvetica"/>
+        </w:rPr>
+        <w:t>to develop</w:t>
       </w:r>
       <w:r>
         <w:rPr>
@@ -1145,6 +1157,7 @@
         <w:rPr>
           <w:rFonts w:ascii="Helvetica" w:hAnsi="Helvetica"/>
         </w:rPr>
+        <w:lastRenderedPageBreak/>
         <w:t>via meta-genomic sequencing</w:t>
       </w:r>
       <w:r>
@@ -1205,602 +1218,619 @@
         <w:rPr>
           <w:rFonts w:ascii="Helvetica" w:hAnsi="Helvetica"/>
         </w:rPr>
-        <w:t xml:space="preserve">at the species composition </w:t>
+        <w:t xml:space="preserve">at the species composition alone fails to account for the fact that gene </w:t>
+      </w:r>
+      <w:r>
+        <w:rPr>
+          <w:rFonts w:ascii="Helvetica" w:hAnsi="Helvetica"/>
+        </w:rPr>
+        <w:t>expression</w:t>
+      </w:r>
+      <w:r>
+        <w:rPr>
+          <w:rFonts w:ascii="Helvetica" w:hAnsi="Helvetica"/>
+        </w:rPr>
+        <w:t xml:space="preserve"> patterns of individual species</w:t>
+      </w:r>
+      <w:r>
+        <w:rPr>
+          <w:rFonts w:ascii="Helvetica" w:hAnsi="Helvetica"/>
+        </w:rPr>
+        <w:t xml:space="preserve">—particularly for generalists—may </w:t>
+      </w:r>
+      <w:r>
+        <w:rPr>
+          <w:rFonts w:ascii="Helvetica" w:hAnsi="Helvetica"/>
+        </w:rPr>
+        <w:t xml:space="preserve">provide </w:t>
+      </w:r>
+      <w:r>
+        <w:rPr>
+          <w:rFonts w:ascii="Helvetica" w:hAnsi="Helvetica"/>
+        </w:rPr>
+        <w:t xml:space="preserve">even higher </w:t>
+      </w:r>
+      <w:r>
+        <w:rPr>
+          <w:rFonts w:ascii="Helvetica" w:hAnsi="Helvetica"/>
+        </w:rPr>
+        <w:t>resolution into the past and current chemical composition of environments</w:t>
+      </w:r>
+      <w:r>
+        <w:rPr>
+          <w:rFonts w:ascii="Helvetica" w:hAnsi="Helvetica"/>
+        </w:rPr>
+        <w:t>.</w:t>
+      </w:r>
+      <w:r>
+        <w:rPr>
+          <w:rFonts w:ascii="Helvetica" w:hAnsi="Helvetica"/>
+        </w:rPr>
+        <w:t xml:space="preserve"> </w:t>
+      </w:r>
+      <w:r>
+        <w:rPr>
+          <w:rFonts w:ascii="Helvetica" w:hAnsi="Helvetica"/>
+        </w:rPr>
+        <w:t>The extent to which</w:t>
+      </w:r>
+      <w:r>
+        <w:rPr>
+          <w:rFonts w:ascii="Helvetica" w:hAnsi="Helvetica"/>
+        </w:rPr>
+        <w:t xml:space="preserve"> gene expression patterns of</w:t>
+      </w:r>
+      <w:r>
+        <w:rPr>
+          <w:rFonts w:ascii="Helvetica" w:hAnsi="Helvetica"/>
+        </w:rPr>
+        <w:t xml:space="preserve"> individual generalist species can be used to discriminate between environmental conditions remains unknown</w:t>
+      </w:r>
+      <w:r>
+        <w:rPr>
+          <w:rFonts w:ascii="Helvetica" w:hAnsi="Helvetica"/>
+        </w:rPr>
+        <w:t xml:space="preserve">. </w:t>
+      </w:r>
+    </w:p>
+    <w:p>
+      <w:pPr>
+        <w:spacing w:line="360" w:lineRule="auto"/>
+        <w:rPr>
+          <w:rFonts w:ascii="Helvetica" w:hAnsi="Helvetica"/>
+        </w:rPr>
+      </w:pPr>
+    </w:p>
+    <w:p>
+      <w:pPr>
+        <w:spacing w:line="360" w:lineRule="auto"/>
+        <w:rPr>
+          <w:rFonts w:ascii="Helvetica" w:hAnsi="Helvetica"/>
+        </w:rPr>
+      </w:pPr>
+      <w:r>
+        <w:rPr>
+          <w:rFonts w:ascii="Helvetica" w:hAnsi="Helvetica"/>
+        </w:rPr>
+        <w:t>Combining different</w:t>
+      </w:r>
+      <w:r>
+        <w:rPr>
+          <w:rFonts w:ascii="Helvetica" w:hAnsi="Helvetica"/>
+        </w:rPr>
+        <w:t xml:space="preserve"> ‘omics’-scale technologies </w:t>
+      </w:r>
+      <w:r>
+        <w:rPr>
+          <w:rFonts w:ascii="Helvetica" w:hAnsi="Helvetica"/>
+        </w:rPr>
+        <w:t>is likely to</w:t>
+      </w:r>
+      <w:r>
+        <w:rPr>
+          <w:rFonts w:ascii="Helvetica" w:hAnsi="Helvetica"/>
+        </w:rPr>
+        <w:t xml:space="preserve"> provide better discriminatory capability</w:t>
+      </w:r>
+      <w:r>
+        <w:rPr>
+          <w:rFonts w:ascii="Helvetica" w:hAnsi="Helvetica"/>
+        </w:rPr>
+        <w:t xml:space="preserve"> </w:t>
+      </w:r>
+      <w:r>
+        <w:rPr>
+          <w:rFonts w:ascii="Helvetica" w:hAnsi="Helvetica"/>
+        </w:rPr>
+        <w:t>versus</w:t>
+      </w:r>
+      <w:r>
+        <w:rPr>
+          <w:rFonts w:ascii="Helvetica" w:hAnsi="Helvetica"/>
+        </w:rPr>
+        <w:t xml:space="preserve"> only monitoring mRNA abundances, for instance</w:t>
+      </w:r>
+      <w:r>
+        <w:rPr>
+          <w:rFonts w:ascii="Helvetica" w:hAnsi="Helvetica"/>
+        </w:rPr>
+        <w:t xml:space="preserve">, but integrating datasets is challenging </w:t>
+      </w:r>
+      <w:r>
+        <w:rPr>
+          <w:rFonts w:ascii="Helvetica" w:hAnsi="Helvetica"/>
+        </w:rPr>
+        <w:t>due to</w:t>
+      </w:r>
+      <w:r>
+        <w:rPr>
+          <w:rFonts w:ascii="Helvetica" w:hAnsi="Helvetica"/>
+        </w:rPr>
+        <w:t xml:space="preserve"> the biases of individual methods</w:t>
+      </w:r>
+      <w:r>
+        <w:rPr>
+          <w:rFonts w:ascii="Helvetica" w:hAnsi="Helvetica"/>
+        </w:rPr>
+        <w:t xml:space="preserve"> </w:t>
+      </w:r>
+      <w:r>
+        <w:rPr>
+          <w:rFonts w:ascii="Helvetica" w:hAnsi="Helvetica"/>
+        </w:rPr>
+        <w:fldChar w:fldCharType="begin"/>
+      </w:r>
+      <w:r>
+        <w:rPr>
+          <w:rFonts w:ascii="Helvetica" w:hAnsi="Helvetica"/>
+        </w:rPr>
+        <w:instrText xml:space="preserve"> ADDIN ZOTERO_ITEM CSL_CITATION {"citationID":"NueCSyNl","properties":{"formattedCitation":"[12]","plainCitation":"[12]","noteIndex":0},"citationItems":[{"id":"nOtA0lSj/2kIt9CYM","uris":["http://zotero.org/users/local/FOPKHRFW/items/FJANZRZX"],"uri":["http://zotero.org/users/local/FOPKHRFW/items/FJANZRZX"],"itemData":{"id":307,"type":"article-journal","title":"Multi-omics integration accurately predicts cellular state in unexplored conditions for Escherichia coli","container-title":"Nature Communications","volume":"7","source":"www.readcube.com","abstract":"A significant obstacle in training predictive cell models is the lack of integrated data sources. We develop semi-supervised normalization pipelines and perform experimental characterization (growth, transcriptional, proteome) to create Ecomics, a consistent, quality-controlled multi-omics compendium for Escherichia coli with cohesive meta-data information. We then use this resource to train a multi-scale model that integrates four omics layers to predict genome-wide concentrations and growth dynamics. The genetic and environmental ontology reconstructed from the omics data is substantially different and complementary to the genetic and chemical ontologies. The integration of different layers confers an incremental increase in the prediction performance, as does the information about the known gene regulatory and protein-protein interactions. The predictive performance of the model ranges from 0.54 to 0.87 for the various omics layers, which far exceeds various baselines. This work provides an integrative framework of omics-driven predictive modelling that is broadly applicable to guide biological discovery.","URL":"http://www.readcube.com/articles/10.1038/ncomms13090","DOI":"10.1038/ncomms13090","author":[{"family":"Kim","given":"Minseung"},{"family":"Rai","given":"Navneet"},{"family":"Zorraquino","given":"Violeta"},{"family":"Tagkopoulos","given":"Ilias"}],"issued":{"date-parts":[["2016"]]},"accessed":{"date-parts":[["2017",1,17]]}}}],"schema":"https://github.com/citation-style-language/schema/raw/master/csl-citation.json"} </w:instrText>
+      </w:r>
+      <w:r>
+        <w:rPr>
+          <w:rFonts w:ascii="Helvetica" w:hAnsi="Helvetica"/>
+        </w:rPr>
+        <w:fldChar w:fldCharType="separate"/>
+      </w:r>
+      <w:r>
+        <w:rPr>
+          <w:rFonts w:ascii="Helvetica" w:eastAsia="Times New Roman" w:hAnsi="Helvetica" w:cs="Times New Roman"/>
+        </w:rPr>
+        <w:t>[12]</w:t>
+      </w:r>
+      <w:r>
+        <w:rPr>
+          <w:rFonts w:ascii="Helvetica" w:hAnsi="Helvetica"/>
+        </w:rPr>
+        <w:fldChar w:fldCharType="end"/>
+      </w:r>
+      <w:r>
+        <w:rPr>
+          <w:rFonts w:ascii="Helvetica" w:hAnsi="Helvetica"/>
+        </w:rPr>
+        <w:t xml:space="preserve"> </w:t>
+      </w:r>
+      <w:r>
+        <w:rPr>
+          <w:rFonts w:ascii="Helvetica" w:hAnsi="Helvetica"/>
+        </w:rPr>
+        <w:t>and the inevitability of batch-level effects that occur when datasets are generated across multiple labs and</w:t>
+      </w:r>
+      <w:r>
+        <w:rPr>
+          <w:rFonts w:ascii="Helvetica" w:hAnsi="Helvetica"/>
+        </w:rPr>
+        <w:t xml:space="preserve"> platforms</w:t>
+      </w:r>
+      <w:r>
+        <w:rPr>
+          <w:rFonts w:ascii="Helvetica" w:hAnsi="Helvetica"/>
+        </w:rPr>
+        <w:t xml:space="preserve"> </w:t>
+      </w:r>
+      <w:r>
+        <w:rPr>
+          <w:rFonts w:ascii="Helvetica" w:hAnsi="Helvetica"/>
+        </w:rPr>
+        <w:fldChar w:fldCharType="begin"/>
+      </w:r>
+      <w:r>
+        <w:rPr>
+          <w:rFonts w:ascii="Helvetica" w:hAnsi="Helvetica"/>
+        </w:rPr>
+        <w:instrText xml:space="preserve"> ADDIN ZOTERO_ITEM CSL_CITATION {"citationID":"sW9LSxt5","properties":{"formattedCitation":"[13,14]","plainCitation":"[13,14]","noteIndex":0},"citationItems":[{"id":"nOtA0lSj/toPBEHoe","uris":["http://zotero.org/users/local/FOPKHRFW/items/4CXWWNUI"],"uri":["http://zotero.org/users/local/FOPKHRFW/items/4CXWWNUI"],"itemData":{"id":207,"type":"article-journal","title":"Tackling the widespread and critical impact of batch effects in high-throughput data","container-title":"Nature reviews. Genetics","volume":"11","issue":"10","source":"PubMed Central","abstract":"High-throughput technologies are widely used, for example to assay genetic variants, gene and protein expression, and epigenetic modifications. One often overlooked complication with such studies is batch effects, which occur because measurements are affected by laboratory conditions, reagent lots and personnel differences. This becomes a major problem when batch effects are correlated with an outcome of interest and lead to incorrect conclusions. Using both published studies and our own analyses, we argue that batch effects (as well as other technical and biological artefacts) are widespread and critical to address. We review experimental and computational approaches for doing so.","URL":"http://www.ncbi.nlm.nih.gov/pmc/articles/PMC3880143/","DOI":"10.1038/nrg2825","ISSN":"1471-0056","note":"PMID: 20838408\nPMCID: PMC3880143","journalAbbreviation":"Nat Rev Genet","author":[{"family":"Leek","given":"Jeffrey T."},{"family":"Scharpf","given":"Robert B."},{"family":"Bravo","given":"Héctor Corrada"},{"family":"Simcha","given":"David"},{"family":"Langmead","given":"Benjamin"},{"family":"Johnson","given":"W. Evan"},{"family":"Geman","given":"Donald"},{"family":"Baggerly","given":"Keith"},{"family":"Irizarry","given":"Rafael A."}],"issued":{"date-parts":[["2010",10]]},"accessed":{"date-parts":[["2016",8,4]]}}},{"id":"nOtA0lSj/YChaDFFF","uris":["http://zotero.org/users/local/FOPKHRFW/items/AQVQ93PB"],"uri":["http://zotero.org/users/local/FOPKHRFW/items/AQVQ93PB"],"itemData":{"id":376,"type":"article-journal","title":"A multilevel model to address batch effects in copy number estimation using SNP arrays","container-title":"Biostatistics (Oxford, England)","page":"33-50","volume":"12","issue":"1","source":"PubMed","abstract":"Submicroscopic changes in chromosomal DNA copy number dosage are common and have been implicated in many heritable diseases and cancers. Recent high-throughput technologies have a resolution that permits the detection of segmental changes in DNA copy number that span thousands of base pairs in the genome. Genomewide association studies (GWAS) may simultaneously screen for copy number phenotype and single nucleotide polymorphism (SNP) phenotype associations as part of the analytic strategy. However, genomewide array analyses are particularly susceptible to batch effects as the logistics of preparing DNA and processing thousands of arrays often involves multiple laboratories and technicians, or changes over calendar time to the reagents and laboratory equipment. Failure to adjust for batch effects can lead to incorrect inference and requires inefficient post hoc quality control procedures to exclude regions that are associated with batch. Our work extends previous model-based approaches for copy number estimation by explicitly modeling batch and using shrinkage to improve locus-specific estimates of copy number uncertainty. Key features of this approach include the use of biallelic genotype calls from experimental data to estimate batch-specific and locus-specific parameters of background and signal without the requirement of training data. We illustrate these ideas using a study of bipolar disease and a study of chromosome 21 trisomy. The former has batch effects that dominate much of the observed variation in the quantile-normalized intensities, while the latter illustrates the robustness of our approach to a data set in which approximately 27% of the samples have altered copy number. Locus-specific estimates of copy number can be plotted on the copy number scale to investigate mosaicism and guide the choice of appropriate downstream approaches for smoothing the copy number as a function of physical position. The software is open source and implemented in the R package crlmm at Bioconductor (http:www.bioconductor.org).","DOI":"10.1093/biostatistics/kxq043","ISSN":"1468-4357","note":"PMID: 20625178\nPMCID: PMC3006124","journalAbbreviation":"Biostatistics","language":"eng","author":[{"family":"Scharpf","given":"Robert B."},{"family":"Ruczinski","given":"Ingo"},{"family":"Carvalho","given":"Benilton"},{"family":"Doan","given":"Betty"},{"family":"Chakravarti","given":"Aravinda"},{"family":"Irizarry","given":"Rafael A."}],"issued":{"date-parts":[["2011",1]]}}}],"schema":"https://github.com/citation-style-language/schema/raw/master/csl-citation.json"} </w:instrText>
+      </w:r>
+      <w:r>
+        <w:rPr>
+          <w:rFonts w:ascii="Helvetica" w:hAnsi="Helvetica"/>
+        </w:rPr>
+        <w:fldChar w:fldCharType="separate"/>
+      </w:r>
+      <w:r>
+        <w:rPr>
+          <w:rFonts w:ascii="Helvetica" w:eastAsia="Times New Roman" w:hAnsi="Helvetica" w:cs="Times New Roman"/>
+        </w:rPr>
+        <w:t>[13,14]</w:t>
+      </w:r>
+      <w:r>
+        <w:rPr>
+          <w:rFonts w:ascii="Helvetica" w:hAnsi="Helvetica"/>
+        </w:rPr>
+        <w:fldChar w:fldCharType="end"/>
+      </w:r>
+      <w:r>
+        <w:rPr>
+          <w:rFonts w:ascii="Helvetica" w:hAnsi="Helvetica"/>
+        </w:rPr>
+        <w:t xml:space="preserve"> . These problems are further exacerbated when considering the ultimate goal of detecting different environmental conditions </w:t>
+      </w:r>
+      <w:r>
+        <w:rPr>
+          <w:rFonts w:ascii="Helvetica" w:hAnsi="Helvetica"/>
+          <w:i/>
+        </w:rPr>
+        <w:t>in situ</w:t>
+      </w:r>
+      <w:r>
+        <w:rPr>
+          <w:rFonts w:ascii="Helvetica" w:hAnsi="Helvetica"/>
+        </w:rPr>
+        <w:t xml:space="preserve">. </w:t>
+      </w:r>
+    </w:p>
+    <w:p>
+      <w:pPr>
+        <w:spacing w:line="360" w:lineRule="auto"/>
+        <w:rPr>
+          <w:rFonts w:ascii="Helvetica" w:hAnsi="Helvetica"/>
+        </w:rPr>
+      </w:pPr>
+    </w:p>
+    <w:p>
+      <w:pPr>
+        <w:spacing w:line="360" w:lineRule="auto"/>
+        <w:rPr>
+          <w:rFonts w:ascii="Helvetica" w:hAnsi="Helvetica"/>
+        </w:rPr>
+      </w:pPr>
+      <w:r>
+        <w:rPr>
+          <w:rFonts w:ascii="Helvetica" w:hAnsi="Helvetica"/>
+        </w:rPr>
+        <w:t>Prior studies have</w:t>
+      </w:r>
+      <w:r>
+        <w:rPr>
+          <w:rFonts w:ascii="Helvetica" w:hAnsi="Helvetica"/>
+        </w:rPr>
+        <w:t xml:space="preserve"> looked into the question of</w:t>
+      </w:r>
+      <w:r>
+        <w:rPr>
+          <w:rFonts w:ascii="Helvetica" w:hAnsi="Helvetica"/>
+        </w:rPr>
+        <w:t xml:space="preserve"> predicting external conditions by using the cells</w:t>
+      </w:r>
+      <w:r>
+        <w:rPr>
+          <w:rFonts w:ascii="Helvetica" w:hAnsi="Helvetica"/>
+        </w:rPr>
+        <w:t>’</w:t>
+      </w:r>
+      <w:r>
+        <w:rPr>
+          <w:rFonts w:ascii="Helvetica" w:hAnsi="Helvetica"/>
+        </w:rPr>
+        <w:t xml:space="preserve"> internal </w:t>
+      </w:r>
+      <w:r>
+        <w:rPr>
+          <w:rFonts w:ascii="Helvetica" w:hAnsi="Helvetica"/>
+        </w:rPr>
+        <w:t>variables</w:t>
+      </w:r>
+      <w:r>
+        <w:rPr>
+          <w:rFonts w:ascii="Helvetica" w:hAnsi="Helvetica"/>
+        </w:rPr>
+        <w:t xml:space="preserve"> </w:t>
+      </w:r>
+      <w:r>
+        <w:rPr>
+          <w:rFonts w:ascii="Helvetica" w:hAnsi="Helvetica"/>
+        </w:rPr>
+        <w:fldChar w:fldCharType="begin"/>
+      </w:r>
+      <w:r>
+        <w:rPr>
+          <w:rFonts w:ascii="Helvetica" w:hAnsi="Helvetica"/>
+        </w:rPr>
+        <w:instrText xml:space="preserve"> ADDIN ZOTERO_ITEM CSL_CITATION {"citationID":"olAuVFak","properties":{"formattedCitation":"[15,16]","plainCitation":"[15,16]","noteIndex":0},"citationItems":[{"id":"nOtA0lSj/UrpwGKBJ","uris":["http://zotero.org/users/local/FOPKHRFW/items/KBIMHPIP"],"uri":["http://zotero.org/users/local/FOPKHRFW/items/KBIMHPIP"],"itemData":{"id":185,"type":"article-journal","title":"Inferring Carbon Sources from Gene Expression Profiles Using Metabolic Flux Models","container-title":"PLOS ONE","page":"e36947","volume":"7","issue":"5","source":"PLoS Journals","abstract":"Background  Bacteria have evolved the ability to efficiently and resourcefully adapt to changing environments. A key means by which they optimize their use of available nutrients is through adjustments in gene expression with consequent changes in enzyme activity. We report a new method for drawing environmental inferences from gene expression data. Our method prioritizes a list of candidate carbon sources for their compatibility with a gene expression profile using the framework of flux balance analysis to model the organism’s metabolic network .     Principal Findings  For each of six gene expression profiles for  Escherichia coli  grown under differing nutrient conditions, we applied our method to prioritize a set of eighteen different candidate carbon sources. Our method ranked the correct carbon source as one of the top three candidates for five of the six expression sets when used with a genome-scale model. The correct candidate ranked fifth in the remaining case. Additional analyses show that these rankings are robust with respect to biological and measurement variation, and depend on specific gene expression, rather than general expression level. The gene expression profiles are highly adaptive: simulated production of biomass averaged 94.84% of maximum when the  in silico  carbon source matched the  in vitro  source of the expression profile, and 65.97% when it did not.    Conclusions  Inferences about a microorganism’s nutrient environment can be made by integrating gene expression data into a metabolic framework. This work demonstrates that reaction flux limits for a model can be computed which are realistic in the sense that they affect  in silico  growth in a manner analogous to that in which a microorganism’s alteration of gene expression is adaptive to its nutrient environment.","DOI":"10.1371/journal.pone.0036947","ISSN":"1932-6203","journalAbbreviation":"PLOS ONE","author":[{"family":"Brandes","given":"Aaron"},{"family":"Lun","given":"Desmond S."},{"family":"Ip","given":"Kuhn"},{"family":"Zucker","given":"Jeremy"},{"family":"Colijn","given":"Caroline"},{"family":"Weiner","given":"Brian"},{"family":"Galagan","given":"James E."}],"issued":{"date-parts":[["2012",5,14]]}},"label":"page"},{"id":"nOtA0lSj/cAsAEZeR","uris":["http://zotero.org/users/local/FOPKHRFW/items/3Z9S497P"],"uri":["http://zotero.org/users/local/FOPKHRFW/items/3Z9S497P"],"itemData":{"id":390,"type":"article-journal","title":"Predicting Growth Conditions from Internal Metabolic Fluxes in an In-Silico Model of E. coli","container-title":"PLOS ONE","page":"e114608","volume":"9","issue":"12","source":"PLoS Journals","abstract":"A widely studied problem in systems biology is to predict bacterial phenotype from growth conditions, using mechanistic models such as flux balance analysis (FBA). However, the inverse prediction of growth conditions from phenotype is rarely considered. Here we develop a computational framework to carry out this inverse prediction on a computational model of bacterial metabolism. We use FBA to calculate bacterial phenotypes from growth conditions in E. coli, and then we assess how accurately we can predict the original growth conditions from the phenotypes. Prediction is carried out via regularized multinomial regression. Our analysis provides several important physiological and statistical insights. First, we show that by analyzing metabolic end products we can consistently predict growth conditions. Second, prediction is reliable even in the presence of small amounts of impurities. Third, flux through a relatively small number of reactions per growth source (</w:instrText>
+      </w:r>
+      <w:r>
+        <w:rPr>
+          <w:rFonts w:ascii="Cambria Math" w:hAnsi="Cambria Math" w:cs="Cambria Math"/>
+        </w:rPr>
+        <w:instrText>∼</w:instrText>
+      </w:r>
+      <w:r>
+        <w:rPr>
+          <w:rFonts w:ascii="Helvetica" w:hAnsi="Helvetica"/>
+        </w:rPr>
+        <w:instrText xml:space="preserve">10) is sufficient for accurate prediction. Fourth, combining the predictions from two separate models, one trained only on carbon sources and one only on nitrogen sources, performs better than models trained to perform joint prediction. Finally, that separate predictions perform better than a more sophisticated joint prediction scheme suggests that carbon and nitrogen utilization pathways, despite jointly affecting cellular growth, may be fairly decoupled in terms of their dependence on specific assortments of molecular precursors.","DOI":"10.1371/journal.pone.0114608","ISSN":"1932-6203","journalAbbreviation":"PLOS ONE","author":[{"family":"Sridhara","given":"Viswanadham"},{"family":"Meyer","given":"Austin G."},{"family":"Rai","given":"Piyush"},{"family":"Barrick","given":"Jeffrey E."},{"family":"Ravikumar","given":"Pradeep"},{"family":"Segrè","given":"Daniel"},{"family":"Wilke","given":"Claus O."}],"issued":{"date-parts":[["2014",12,12]]}},"label":"page"}],"schema":"https://github.com/citation-style-language/schema/raw/master/csl-citation.json"} </w:instrText>
+      </w:r>
+      <w:r>
+        <w:rPr>
+          <w:rFonts w:ascii="Helvetica" w:hAnsi="Helvetica"/>
+        </w:rPr>
+        <w:fldChar w:fldCharType="separate"/>
+      </w:r>
+      <w:r>
+        <w:rPr>
+          <w:rFonts w:ascii="Helvetica" w:eastAsia="Times New Roman" w:hAnsi="Helvetica" w:cs="Times New Roman"/>
+        </w:rPr>
+        <w:t>[15,16]</w:t>
+      </w:r>
+      <w:r>
+        <w:rPr>
+          <w:rFonts w:ascii="Helvetica" w:hAnsi="Helvetica"/>
+        </w:rPr>
+        <w:fldChar w:fldCharType="end"/>
+      </w:r>
+      <w:r>
+        <w:rPr>
+          <w:rFonts w:ascii="Helvetica" w:hAnsi="Helvetica"/>
+        </w:rPr>
+        <w:t>.</w:t>
+      </w:r>
+      <w:r>
+        <w:rPr>
+          <w:rFonts w:ascii="Helvetica" w:hAnsi="Helvetica"/>
+        </w:rPr>
+        <w:t xml:space="preserve"> </w:t>
+      </w:r>
+      <w:r>
+        <w:rPr>
+          <w:rFonts w:ascii="Helvetica" w:hAnsi="Helvetica"/>
+        </w:rPr>
+        <w:t xml:space="preserve">Other studies </w:t>
+      </w:r>
+      <w:r>
+        <w:rPr>
+          <w:rFonts w:ascii="Helvetica" w:hAnsi="Helvetica"/>
+        </w:rPr>
+        <w:t>have interrogated</w:t>
+      </w:r>
+      <w:r>
+        <w:rPr>
+          <w:rFonts w:ascii="Helvetica" w:hAnsi="Helvetica"/>
+        </w:rPr>
+        <w:t xml:space="preserve"> multi-</w:t>
+      </w:r>
+      <w:proofErr w:type="spellStart"/>
+      <w:r>
+        <w:rPr>
+          <w:rFonts w:ascii="Helvetica" w:hAnsi="Helvetica"/>
+        </w:rPr>
+        <w:t>omic</w:t>
+      </w:r>
+      <w:proofErr w:type="spellEnd"/>
+      <w:r>
+        <w:rPr>
+          <w:rFonts w:ascii="Helvetica" w:hAnsi="Helvetica"/>
+        </w:rPr>
+        <w:t xml:space="preserve"> datasets from different growth conditions to understand the function of regulatory networks, individual gene functions, and resource allocation strategies</w:t>
+      </w:r>
+      <w:r>
+        <w:rPr>
+          <w:rFonts w:ascii="Helvetica" w:hAnsi="Helvetica"/>
+        </w:rPr>
+        <w:t xml:space="preserve"> </w:t>
+      </w:r>
+      <w:r>
+        <w:rPr>
+          <w:rFonts w:ascii="Helvetica" w:hAnsi="Helvetica"/>
+        </w:rPr>
+        <w:fldChar w:fldCharType="begin"/>
+      </w:r>
+      <w:r>
+        <w:rPr>
+          <w:rFonts w:ascii="Helvetica" w:hAnsi="Helvetica"/>
+        </w:rPr>
+        <w:instrText xml:space="preserve"> ADDIN ZOTERO_ITEM CSL_CITATION {"citationID":"0GAyL12i","properties":{"formattedCitation":"[7,17]","plainCitation":"[7,17]","noteIndex":0},"citationItems":[{"id":"nOtA0lSj/4VCyA5IH","uris":["http://zotero.org/users/local/FOPKHRFW/items/VDZR7H8C"],"uri":["http://zotero.org/users/local/FOPKHRFW/items/VDZR7H8C"],"itemData":{"id":538,"type":"article-journal","title":"The quantitative and condition-dependent &lt;i&gt;Escherichia coli&lt;/i&gt; proteome","container-title":"Nature Biotechnology","page":"104-110","volume":"34","issue":"1","source":"www.nature.com","abstract":"Measuring precise concentrations of proteins can provide insights into biological processes. Here we use efficient protein extraction and sample fractionation, as well as state-of-the-art quantitative mass spectrometry techniques to generate a comprehensive, condition-dependent protein-abundance map for Escherichia coli. We measure cellular protein concentrations for 55% of predicted E. coli genes (&gt;2,300 proteins) under 22 different experimental conditions and identify methylation and N-terminal protein acetylations previously not known to be prevalent in bacteria. We uncover system-wide proteome allocation, expression regulation and post-translational adaptations. These data provide a valuable resource for the systems biology and broader E. coli research communities.","DOI":"10.1038/nbt.3418","ISSN":"1546-1696","language":"en","author":[{"family":"Schmidt","given":"Alexander"},{"family":"Kochanowski","given":"Karl"},{"family":"Vedelaar","given":"Silke"},{"family":"Ahrné","given":"Erik"},{"family":"Volkmer","given":"Benjamin"},{"family":"Callipo","given":"Luciano"},{"family":"Knoops","given":"Kèvin"},{"family":"Bauer","given":"Manuel"},{"family":"Aebersold","given":"Ruedi"},{"family":"Heinemann","given":"Matthias"}],"issued":{"date-parts":[["2016",1]]}},"label":"page"},{"id":"nOtA0lSj/djniyMdE","uris":["http://zotero.org/users/local/FOPKHRFW/items/WXV5M37V"],"uri":["http://zotero.org/users/local/FOPKHRFW/items/WXV5M37V"],"itemData":{"id":541,"type":"article-journal","title":"Quantitative proteomic analysis reveals a simple strategy of global resource allocation in bacteria","container-title":"Molecular Systems Biology","page":"784","volume":"11","issue":"2","source":"msb.embopress.org","abstract":"A central aim of cell biology was to understand the strategy of gene expression in response to the environment. Here, we study gene expression response to metabolic challenges in exponentially growing Escherichia coli using mass spectrometry. Despite enormous complexity in the details of the underlying regulatory network, we find that the proteome partitions into several coarse‐grained sectors, with each sector's total mass abundance exhibiting positive or negative linear relations with the growth rate. The growth rate‐dependent components of the proteome fractions comprise about half of the proteome by mass, and their mutual dependencies can be characterized by a simple flux model involving only two effective parameters. The success and apparent generality of this model arises from tight coordination between proteome partition and metabolism, suggesting a principle for resource allocation in proteome economy of the cell. This strategy of global gene regulation should serve as a basis for future studies on gene expression and constructing synthetic biological circuits. Coarse graining may be an effective approach to derive predictive phenomenological models for other ‘omics’ studies.\nSynopsis\n\n&lt;img class=\"highwire-embed\" alt=\"Embedded Image\" src=\"http://msb.embopress.org/sites/default/files/highwire/msb/11/2/784/embed/graphic-1.gif\"/&gt;\n\nQuantitative relative and absolute protein abundance data allow the use of coarse‐graining analysis to reveal strategies of resource allocation by E. coli. A predictive, mathematical model of the proteome is constructed requiring only a few parameters.\n\nCoarse‐graining procedure makes proteomics data amenable to quantitative analysis.Five functionally distinct proteome sectors each exhibit linear relations with the growth rate.A simple flux model captures proteome‐wide responses accurately with few parameters.Proteome economy is shown to be a principle governing global gene regulation.","DOI":"10.15252/msb.20145697","ISSN":"1744-4292, 1744-4292","note":"PMID: 25678603","language":"en","author":[{"family":"Hui","given":"Sheng"},{"family":"Silverman","given":"Josh M."},{"family":"Chen","given":"Stephen S."},{"family":"Erickson","given":"David W."},{"family":"Basan","given":"Markus"},{"family":"Wang","given":"Jilong"},{"family":"Hwa","given":"Terence"},{"family":"Williamson","given":"James R."}],"issued":{"date-parts":[["2015",2,1]]}},"label":"page"}],"schema":"https://github.com/citation-style-language/schema/raw/master/csl-citation.json"} </w:instrText>
+      </w:r>
+      <w:r>
+        <w:rPr>
+          <w:rFonts w:ascii="Helvetica" w:hAnsi="Helvetica"/>
+        </w:rPr>
+        <w:fldChar w:fldCharType="separate"/>
+      </w:r>
+      <w:r>
+        <w:rPr>
+          <w:rFonts w:ascii="Helvetica" w:eastAsia="Times New Roman" w:hAnsi="Helvetica" w:cs="Times New Roman"/>
+        </w:rPr>
+        <w:t>[7,17]</w:t>
+      </w:r>
+      <w:r>
+        <w:rPr>
+          <w:rFonts w:ascii="Helvetica" w:hAnsi="Helvetica"/>
+        </w:rPr>
+        <w:fldChar w:fldCharType="end"/>
+      </w:r>
+      <w:r>
+        <w:rPr>
+          <w:rFonts w:ascii="Helvetica" w:hAnsi="Helvetica"/>
+        </w:rPr>
+        <w:t xml:space="preserve">. </w:t>
+      </w:r>
+      <w:r>
+        <w:rPr>
+          <w:rFonts w:ascii="Helvetica" w:hAnsi="Helvetica"/>
+        </w:rPr>
+        <w:t xml:space="preserve">However, the main focus of many of these studies has been to understand differences in gene expression patterns across environmental conditions so as to provide insight into </w:t>
+      </w:r>
+      <w:r>
+        <w:rPr>
+          <w:rFonts w:ascii="Helvetica" w:hAnsi="Helvetica"/>
+          <w:i/>
+        </w:rPr>
+        <w:t xml:space="preserve">internal </w:t>
+      </w:r>
+      <w:r>
+        <w:rPr>
+          <w:rFonts w:ascii="Helvetica" w:hAnsi="Helvetica"/>
+        </w:rPr>
+        <w:t>cellular mechanisms and pathways or to predict cellular level phenotypes such as specific growth rates</w:t>
+      </w:r>
+      <w:r>
+        <w:rPr>
+          <w:rFonts w:ascii="Helvetica" w:hAnsi="Helvetica"/>
+        </w:rPr>
+        <w:t xml:space="preserve">. By contrast, few studies have focused on using the internal state of cells to predict external environmental conditions across a range of partially-overlapping conditions and cellular growth rates. </w:t>
+      </w:r>
+    </w:p>
+    <w:p>
+      <w:pPr>
+        <w:spacing w:line="360" w:lineRule="auto"/>
+        <w:rPr>
+          <w:rFonts w:ascii="Helvetica" w:hAnsi="Helvetica"/>
+        </w:rPr>
+      </w:pPr>
+    </w:p>
+    <w:p>
+      <w:pPr>
+        <w:spacing w:line="360" w:lineRule="auto"/>
+        <w:rPr>
+          <w:rFonts w:ascii="Helvetica" w:hAnsi="Helvetica"/>
+        </w:rPr>
+      </w:pPr>
+      <w:r>
+        <w:rPr>
+          <w:rFonts w:ascii="Helvetica" w:hAnsi="Helvetica"/>
+        </w:rPr>
+        <w:t>Here, w</w:t>
+      </w:r>
+      <w:r>
+        <w:rPr>
+          <w:rFonts w:ascii="Helvetica" w:hAnsi="Helvetica"/>
+        </w:rPr>
+        <w:t>e are interested in determining</w:t>
+      </w:r>
+      <w:r>
+        <w:rPr>
+          <w:rFonts w:ascii="Helvetica" w:hAnsi="Helvetica"/>
+        </w:rPr>
+        <w:t xml:space="preserve"> whether gene expression patterns can discriminate </w:t>
+      </w:r>
+      <w:r>
+        <w:rPr>
+          <w:rFonts w:ascii="Helvetica" w:hAnsi="Helvetica"/>
+        </w:rPr>
+        <w:t xml:space="preserve">between </w:t>
+      </w:r>
+      <w:r>
+        <w:rPr>
+          <w:rFonts w:ascii="Helvetica" w:hAnsi="Helvetica"/>
+        </w:rPr>
+        <w:t xml:space="preserve">environmental conditions in the absence of prior knowledge about the role and function of individual genes. Our study leverages a large dataset of transcriptomic and proteomic measurements of </w:t>
+      </w:r>
+      <w:r>
+        <w:rPr>
+          <w:rFonts w:ascii="Helvetica" w:hAnsi="Helvetica"/>
+          <w:i/>
+        </w:rPr>
+        <w:t>E.coli</w:t>
+      </w:r>
+      <w:r>
+        <w:rPr>
+          <w:rFonts w:ascii="Helvetica" w:hAnsi="Helvetica"/>
+        </w:rPr>
+        <w:t xml:space="preserve"> growth under multiple </w:t>
+      </w:r>
+      <w:r>
+        <w:rPr>
+          <w:rFonts w:ascii="Helvetica" w:hAnsi="Helvetica"/>
+        </w:rPr>
+        <w:t>distinct but closely-related</w:t>
+      </w:r>
+      <w:r>
+        <w:rPr>
+          <w:rFonts w:ascii="Helvetica" w:hAnsi="Helvetica"/>
+        </w:rPr>
+        <w:t xml:space="preserve"> conditions</w:t>
+      </w:r>
+      <w:r>
+        <w:rPr>
+          <w:rFonts w:ascii="Helvetica" w:hAnsi="Helvetica"/>
+        </w:rPr>
+        <w:t xml:space="preserve"> </w:t>
+      </w:r>
+      <w:r>
+        <w:rPr>
+          <w:rFonts w:ascii="Helvetica" w:hAnsi="Helvetica"/>
+        </w:rPr>
+        <w:fldChar w:fldCharType="begin"/>
+      </w:r>
+      <w:r>
+        <w:rPr>
+          <w:rFonts w:ascii="Helvetica" w:hAnsi="Helvetica"/>
+        </w:rPr>
+        <w:instrText xml:space="preserve"> ADDIN ZOTERO_ITEM CSL_CITATION {"citationID":"q68uOQVR","properties":{"formattedCitation":"[18]","plainCitation":"[18]","noteIndex":0},"citationItems":[{"id":"nOtA0lSj/Sci92Hyc","uris":["http://zotero.org/users/local/FOPKHRFW/items/J83DA4N5"],"uri":["http://zotero.org/users/local/FOPKHRFW/items/J83DA4N5"],"itemData":{"id":363,"type":"article-journal","title":"The E. coli molecular phenotype under different growth conditions","container-title":"Scientific Reports","page":"45303","volume":"7","source":"www.nature.com","abstract":"Modern systems biology requires extensive, carefully curated measurements of cellular components in response to different environmental conditions. While high-throughput methods have made transcriptomics and proteomics datasets widely accessible and relatively economical to generate, systematic measurements of both mRNA and protein abundances under a wide range of different conditions are still relatively rare.","DOI":"10.1038/srep45303","ISSN":"2045-2322","language":"en","author":[{"family":"Caglar","given":"Mehmet U."},{"family":"Houser","given":"John R."},{"family":"Barnhart","given":"Craig S."},{"family":"Boutz","given":"Daniel R."},{"family":"Carroll","given":"Sean M."},{"family":"Dasgupta","given":"Aurko"},{"family":"Lenoir","given":"Walter F."},{"family":"Smith","given":"Bartram L."},{"family":"Sridhara","given":"Viswanadham"},{"family":"Sydykova","given":"Dariya K."},{"family":"Wood","given":"Drew Vander"},{"family":"Marx","given":"Christopher J."},{"family":"Marcotte","given":"Edward M."},{"family":"Barrick","given":"Jeffrey E."},{"family":"Wilke","given":"Claus O."}],"issued":{"date-parts":[["2017",4,18]]}}}],"schema":"https://github.com/citation-style-language/schema/raw/master/csl-citation.json"} </w:instrText>
+      </w:r>
+      <w:r>
+        <w:rPr>
+          <w:rFonts w:ascii="Helvetica" w:hAnsi="Helvetica"/>
+        </w:rPr>
+        <w:fldChar w:fldCharType="separate"/>
+      </w:r>
+      <w:r>
+        <w:rPr>
+          <w:rFonts w:ascii="Helvetica" w:eastAsia="Times New Roman" w:hAnsi="Helvetica" w:cs="Times New Roman"/>
+        </w:rPr>
+        <w:t>[18]</w:t>
+      </w:r>
+      <w:r>
+        <w:rPr>
+          <w:rFonts w:ascii="Helvetica" w:hAnsi="Helvetica"/>
+        </w:rPr>
+        <w:fldChar w:fldCharType="end"/>
+      </w:r>
+      <w:r>
+        <w:rPr>
+          <w:rFonts w:ascii="Helvetica" w:hAnsi="Helvetica"/>
+        </w:rPr>
+        <w:t xml:space="preserve">. </w:t>
+      </w:r>
+      <w:r>
+        <w:rPr>
+          <w:rFonts w:ascii="Helvetica" w:hAnsi="Helvetica"/>
+        </w:rPr>
+        <w:t xml:space="preserve">We </w:t>
+      </w:r>
+      <w:r>
+        <w:rPr>
+          <w:rFonts w:ascii="Helvetica" w:hAnsi="Helvetica"/>
+        </w:rPr>
+        <w:t xml:space="preserve">use mRNA and protein composition data </w:t>
+      </w:r>
+      <w:r>
+        <w:rPr>
+          <w:rFonts w:ascii="Helvetica" w:hAnsi="Helvetica"/>
+        </w:rPr>
+        <w:t xml:space="preserve">to train </w:t>
       </w:r>
       <w:r>
         <w:rPr>
           <w:rFonts w:ascii="Helvetica" w:hAnsi="Helvetica"/>
         </w:rPr>
         <w:lastRenderedPageBreak/>
-        <w:t xml:space="preserve">alone fails to account for the fact that gene </w:t>
-      </w:r>
-      <w:r>
-        <w:rPr>
-          <w:rFonts w:ascii="Helvetica" w:hAnsi="Helvetica"/>
-        </w:rPr>
-        <w:t>expression</w:t>
-      </w:r>
-      <w:r>
-        <w:rPr>
-          <w:rFonts w:ascii="Helvetica" w:hAnsi="Helvetica"/>
-        </w:rPr>
-        <w:t xml:space="preserve"> patterns of individual species</w:t>
-      </w:r>
-      <w:r>
-        <w:rPr>
-          <w:rFonts w:ascii="Helvetica" w:hAnsi="Helvetica"/>
-        </w:rPr>
-        <w:t xml:space="preserve">—particularly for generalists—may </w:t>
-      </w:r>
-      <w:r>
-        <w:rPr>
-          <w:rFonts w:ascii="Helvetica" w:hAnsi="Helvetica"/>
-        </w:rPr>
-        <w:t xml:space="preserve">provide </w:t>
-      </w:r>
-      <w:r>
-        <w:rPr>
-          <w:rFonts w:ascii="Helvetica" w:hAnsi="Helvetica"/>
-        </w:rPr>
-        <w:t xml:space="preserve">even higher </w:t>
-      </w:r>
-      <w:r>
-        <w:rPr>
-          <w:rFonts w:ascii="Helvetica" w:hAnsi="Helvetica"/>
-        </w:rPr>
-        <w:t>resolution into the past and current chemical composition of environments</w:t>
-      </w:r>
-      <w:r>
-        <w:rPr>
-          <w:rFonts w:ascii="Helvetica" w:hAnsi="Helvetica"/>
-        </w:rPr>
-        <w:t>.</w:t>
-      </w:r>
-      <w:r>
-        <w:rPr>
-          <w:rFonts w:ascii="Helvetica" w:hAnsi="Helvetica"/>
-        </w:rPr>
-        <w:t xml:space="preserve"> </w:t>
-      </w:r>
-      <w:r>
-        <w:rPr>
-          <w:rFonts w:ascii="Helvetica" w:hAnsi="Helvetica"/>
-        </w:rPr>
-        <w:t>The extent to which</w:t>
-      </w:r>
-      <w:r>
-        <w:rPr>
-          <w:rFonts w:ascii="Helvetica" w:hAnsi="Helvetica"/>
-        </w:rPr>
-        <w:t xml:space="preserve"> gene expression patterns of</w:t>
-      </w:r>
-      <w:r>
-        <w:rPr>
-          <w:rFonts w:ascii="Helvetica" w:hAnsi="Helvetica"/>
-        </w:rPr>
-        <w:t xml:space="preserve"> individual generalist species can be used to discriminate between environmental conditions remains unknown</w:t>
-      </w:r>
-      <w:r>
-        <w:rPr>
-          <w:rFonts w:ascii="Helvetica" w:hAnsi="Helvetica"/>
-        </w:rPr>
-        <w:t xml:space="preserve">. </w:t>
-      </w:r>
-    </w:p>
-    <w:p>
-      <w:pPr>
-        <w:spacing w:line="360" w:lineRule="auto"/>
-        <w:rPr>
-          <w:rFonts w:ascii="Helvetica" w:hAnsi="Helvetica"/>
-        </w:rPr>
-      </w:pPr>
-    </w:p>
-    <w:p>
-      <w:pPr>
-        <w:spacing w:line="360" w:lineRule="auto"/>
-        <w:rPr>
-          <w:rFonts w:ascii="Helvetica" w:hAnsi="Helvetica"/>
-        </w:rPr>
-      </w:pPr>
-      <w:r>
-        <w:rPr>
-          <w:rFonts w:ascii="Helvetica" w:hAnsi="Helvetica"/>
-        </w:rPr>
-        <w:t>Combining different</w:t>
-      </w:r>
-      <w:r>
-        <w:rPr>
-          <w:rFonts w:ascii="Helvetica" w:hAnsi="Helvetica"/>
-        </w:rPr>
-        <w:t xml:space="preserve"> ‘omics’-scale technologies </w:t>
-      </w:r>
-      <w:r>
-        <w:rPr>
-          <w:rFonts w:ascii="Helvetica" w:hAnsi="Helvetica"/>
-        </w:rPr>
-        <w:t>is likely to</w:t>
-      </w:r>
-      <w:r>
-        <w:rPr>
-          <w:rFonts w:ascii="Helvetica" w:hAnsi="Helvetica"/>
-        </w:rPr>
-        <w:t xml:space="preserve"> provide better discriminatory capability</w:t>
-      </w:r>
-      <w:r>
-        <w:rPr>
-          <w:rFonts w:ascii="Helvetica" w:hAnsi="Helvetica"/>
-        </w:rPr>
-        <w:t xml:space="preserve"> compared with only monitoring mRNA abundances, for instance</w:t>
-      </w:r>
-      <w:r>
-        <w:rPr>
-          <w:rFonts w:ascii="Helvetica" w:hAnsi="Helvetica"/>
-        </w:rPr>
-        <w:t>, but integrating datasets is challenging based on the biases of individual methods</w:t>
-      </w:r>
-      <w:r>
-        <w:rPr>
-          <w:rFonts w:ascii="Helvetica" w:hAnsi="Helvetica"/>
-        </w:rPr>
-        <w:t xml:space="preserve"> </w:t>
-      </w:r>
-      <w:r>
-        <w:rPr>
-          <w:rFonts w:ascii="Helvetica" w:hAnsi="Helvetica"/>
-        </w:rPr>
-        <w:fldChar w:fldCharType="begin"/>
-      </w:r>
-      <w:r>
-        <w:rPr>
-          <w:rFonts w:ascii="Helvetica" w:hAnsi="Helvetica"/>
-        </w:rPr>
-        <w:instrText xml:space="preserve"> ADDIN ZOTERO_ITEM CSL_CITATION {"citationID":"NueCSyNl","properties":{"formattedCitation":"[12]","plainCitation":"[12]","noteIndex":0},"citationItems":[{"id":"nOtA0lSj/2kIt9CYM","uris":["http://zotero.org/users/local/FOPKHRFW/items/FJANZRZX"],"uri":["http://zotero.org/users/local/FOPKHRFW/items/FJANZRZX"],"itemData":{"id":307,"type":"article-journal","title":"Multi-omics integration accurately predicts cellular state in unexplored conditions for Escherichia coli","container-title":"Nature Communications","volume":"7","source":"www.readcube.com","abstract":"A significant obstacle in training predictive cell models is the lack of integrated data sources. We develop semi-supervised normalization pipelines and perform experimental characterization (growth, transcriptional, proteome) to create Ecomics, a consistent, quality-controlled multi-omics compendium for Escherichia coli with cohesive meta-data information. We then use this resource to train a multi-scale model that integrates four omics layers to predict genome-wide concentrations and growth dynamics. The genetic and environmental ontology reconstructed from the omics data is substantially different and complementary to the genetic and chemical ontologies. The integration of different layers confers an incremental increase in the prediction performance, as does the information about the known gene regulatory and protein-protein interactions. The predictive performance of the model ranges from 0.54 to 0.87 for the various omics layers, which far exceeds various baselines. This work provides an integrative framework of omics-driven predictive modelling that is broadly applicable to guide biological discovery.","URL":"http://www.readcube.com/articles/10.1038/ncomms13090","DOI":"10.1038/ncomms13090","author":[{"family":"Kim","given":"Minseung"},{"family":"Rai","given":"Navneet"},{"family":"Zorraquino","given":"Violeta"},{"family":"Tagkopoulos","given":"Ilias"}],"issued":{"date-parts":[["2016"]]},"accessed":{"date-parts":[["2017",1,17]]}}}],"schema":"https://github.com/citation-style-language/schema/raw/master/csl-citation.json"} </w:instrText>
-      </w:r>
-      <w:r>
-        <w:rPr>
-          <w:rFonts w:ascii="Helvetica" w:hAnsi="Helvetica"/>
-        </w:rPr>
-        <w:fldChar w:fldCharType="separate"/>
-      </w:r>
-      <w:r>
-        <w:rPr>
-          <w:rFonts w:ascii="Helvetica" w:eastAsia="Times New Roman" w:hAnsi="Helvetica" w:cs="Times New Roman"/>
-        </w:rPr>
-        <w:t>[12]</w:t>
-      </w:r>
-      <w:r>
-        <w:rPr>
-          <w:rFonts w:ascii="Helvetica" w:hAnsi="Helvetica"/>
-        </w:rPr>
-        <w:fldChar w:fldCharType="end"/>
-      </w:r>
-      <w:r>
-        <w:rPr>
-          <w:rFonts w:ascii="Helvetica" w:hAnsi="Helvetica"/>
-        </w:rPr>
-        <w:t xml:space="preserve"> </w:t>
-      </w:r>
-      <w:r>
-        <w:rPr>
-          <w:rFonts w:ascii="Helvetica" w:hAnsi="Helvetica"/>
-        </w:rPr>
-        <w:t>and the inevitability of batch-level effects that occur when datasets are generated across multiple labs and</w:t>
-      </w:r>
-      <w:r>
-        <w:rPr>
-          <w:rFonts w:ascii="Helvetica" w:hAnsi="Helvetica"/>
-        </w:rPr>
-        <w:t xml:space="preserve"> platforms</w:t>
-      </w:r>
-      <w:r>
-        <w:rPr>
-          <w:rFonts w:ascii="Helvetica" w:hAnsi="Helvetica"/>
-        </w:rPr>
-        <w:t xml:space="preserve"> </w:t>
-      </w:r>
-      <w:r>
-        <w:rPr>
-          <w:rFonts w:ascii="Helvetica" w:hAnsi="Helvetica"/>
-        </w:rPr>
-        <w:fldChar w:fldCharType="begin"/>
-      </w:r>
-      <w:r>
-        <w:rPr>
-          <w:rFonts w:ascii="Helvetica" w:hAnsi="Helvetica"/>
-        </w:rPr>
-        <w:instrText xml:space="preserve"> ADDIN ZOTERO_ITEM CSL_CITATION {"citationID":"sW9LSxt5","properties":{"formattedCitation":"[13,14]","plainCitation":"[13,14]","noteIndex":0},"citationItems":[{"id":"nOtA0lSj/toPBEHoe","uris":["http://zotero.org/users/local/FOPKHRFW/items/4CXWWNUI"],"uri":["http://zotero.org/users/local/FOPKHRFW/items/4CXWWNUI"],"itemData":{"id":207,"type":"article-journal","title":"Tackling the widespread and critical impact of batch effects in high-throughput data","container-title":"Nature reviews. Genetics","volume":"11","issue":"10","source":"PubMed Central","abstract":"High-throughput technologies are widely used, for example to assay genetic variants, gene and protein expression, and epigenetic modifications. One often overlooked complication with such studies is batch effects, which occur because measurements are affected by laboratory conditions, reagent lots and personnel differences. This becomes a major problem when batch effects are correlated with an outcome of interest and lead to incorrect conclusions. Using both published studies and our own analyses, we argue that batch effects (as well as other technical and biological artefacts) are widespread and critical to address. We review experimental and computational approaches for doing so.","URL":"http://www.ncbi.nlm.nih.gov/pmc/articles/PMC3880143/","DOI":"10.1038/nrg2825","ISSN":"1471-0056","note":"PMID: 20838408\nPMCID: PMC3880143","journalAbbreviation":"Nat Rev Genet","author":[{"family":"Leek","given":"Jeffrey T."},{"family":"Scharpf","given":"Robert B."},{"family":"Bravo","given":"Héctor Corrada"},{"family":"Simcha","given":"David"},{"family":"Langmead","given":"Benjamin"},{"family":"Johnson","given":"W. Evan"},{"family":"Geman","given":"Donald"},{"family":"Baggerly","given":"Keith"},{"family":"Irizarry","given":"Rafael A."}],"issued":{"date-parts":[["2010",10]]},"accessed":{"date-parts":[["2016",8,4]]}}},{"id":"nOtA0lSj/YChaDFFF","uris":["http://zotero.org/users/local/FOPKHRFW/items/AQVQ93PB"],"uri":["http://zotero.org/users/local/FOPKHRFW/items/AQVQ93PB"],"itemData":{"id":376,"type":"article-journal","title":"A multilevel model to address batch effects in copy number estimation using SNP arrays","container-title":"Biostatistics (Oxford, England)","page":"33-50","volume":"12","issue":"1","source":"PubMed","abstract":"Submicroscopic changes in chromosomal DNA copy number dosage are common and have been implicated in many heritable diseases and cancers. Recent high-throughput technologies have a resolution that permits the detection of segmental changes in DNA copy number that span thousands of base pairs in the genome. Genomewide association studies (GWAS) may simultaneously screen for copy number phenotype and single nucleotide polymorphism (SNP) phenotype associations as part of the analytic strategy. However, genomewide array analyses are particularly susceptible to batch effects as the logistics of preparing DNA and processing thousands of arrays often involves multiple laboratories and technicians, or changes over calendar time to the reagents and laboratory equipment. Failure to adjust for batch effects can lead to incorrect inference and requires inefficient post hoc quality control procedures to exclude regions that are associated with batch. Our work extends previous model-based approaches for copy number estimation by explicitly modeling batch and using shrinkage to improve locus-specific estimates of copy number uncertainty. Key features of this approach include the use of biallelic genotype calls from experimental data to estimate batch-specific and locus-specific parameters of background and signal without the requirement of training data. We illustrate these ideas using a study of bipolar disease and a study of chromosome 21 trisomy. The former has batch effects that dominate much of the observed variation in the quantile-normalized intensities, while the latter illustrates the robustness of our approach to a data set in which approximately 27% of the samples have altered copy number. Locus-specific estimates of copy number can be plotted on the copy number scale to investigate mosaicism and guide the choice of appropriate downstream approaches for smoothing the copy number as a function of physical position. The software is open source and implemented in the R package crlmm at Bioconductor (http:www.bioconductor.org).","DOI":"10.1093/biostatistics/kxq043","ISSN":"1468-4357","note":"PMID: 20625178\nPMCID: PMC3006124","journalAbbreviation":"Biostatistics","language":"eng","author":[{"family":"Scharpf","given":"Robert B."},{"family":"Ruczinski","given":"Ingo"},{"family":"Carvalho","given":"Benilton"},{"family":"Doan","given":"Betty"},{"family":"Chakravarti","given":"Aravinda"},{"family":"Irizarry","given":"Rafael A."}],"issued":{"date-parts":[["2011",1]]}}}],"schema":"https://github.com/citation-style-language/schema/raw/master/csl-citation.json"} </w:instrText>
-      </w:r>
-      <w:r>
-        <w:rPr>
-          <w:rFonts w:ascii="Helvetica" w:hAnsi="Helvetica"/>
-        </w:rPr>
-        <w:fldChar w:fldCharType="separate"/>
-      </w:r>
-      <w:r>
-        <w:rPr>
-          <w:rFonts w:ascii="Helvetica" w:eastAsia="Times New Roman" w:hAnsi="Helvetica" w:cs="Times New Roman"/>
-        </w:rPr>
-        <w:t>[13,14]</w:t>
-      </w:r>
-      <w:r>
-        <w:rPr>
-          <w:rFonts w:ascii="Helvetica" w:hAnsi="Helvetica"/>
-        </w:rPr>
-        <w:fldChar w:fldCharType="end"/>
-      </w:r>
-      <w:r>
-        <w:rPr>
-          <w:rFonts w:ascii="Helvetica" w:hAnsi="Helvetica"/>
-        </w:rPr>
-        <w:t xml:space="preserve"> . These problems are further exacerbated when considering the ultimate goal of detecting different environmental conditions </w:t>
-      </w:r>
-      <w:r>
-        <w:rPr>
-          <w:rFonts w:ascii="Helvetica" w:hAnsi="Helvetica"/>
-          <w:i/>
-        </w:rPr>
-        <w:t>in situ</w:t>
-      </w:r>
-      <w:r>
-        <w:rPr>
-          <w:rFonts w:ascii="Helvetica" w:hAnsi="Helvetica"/>
-        </w:rPr>
-        <w:t xml:space="preserve">. </w:t>
-      </w:r>
-    </w:p>
-    <w:p>
-      <w:pPr>
-        <w:spacing w:line="360" w:lineRule="auto"/>
-        <w:rPr>
-          <w:rFonts w:ascii="Helvetica" w:hAnsi="Helvetica"/>
-        </w:rPr>
-      </w:pPr>
-    </w:p>
-    <w:p>
-      <w:pPr>
-        <w:spacing w:line="360" w:lineRule="auto"/>
-        <w:rPr>
-          <w:rFonts w:ascii="Helvetica" w:hAnsi="Helvetica"/>
-        </w:rPr>
-      </w:pPr>
-      <w:r>
-        <w:rPr>
-          <w:rFonts w:ascii="Helvetica" w:hAnsi="Helvetica"/>
-        </w:rPr>
-        <w:t>Prior studies have</w:t>
-      </w:r>
-      <w:r>
-        <w:rPr>
-          <w:rFonts w:ascii="Helvetica" w:hAnsi="Helvetica"/>
-        </w:rPr>
-        <w:t xml:space="preserve"> looked into the question of</w:t>
-      </w:r>
-      <w:r>
-        <w:rPr>
-          <w:rFonts w:ascii="Helvetica" w:hAnsi="Helvetica"/>
-        </w:rPr>
-        <w:t xml:space="preserve"> predicting external conditions by using the cells</w:t>
-      </w:r>
-      <w:r>
-        <w:rPr>
-          <w:rFonts w:ascii="Helvetica" w:hAnsi="Helvetica"/>
-        </w:rPr>
-        <w:t>’</w:t>
-      </w:r>
-      <w:r>
-        <w:rPr>
-          <w:rFonts w:ascii="Helvetica" w:hAnsi="Helvetica"/>
-        </w:rPr>
-        <w:t xml:space="preserve"> internal </w:t>
-      </w:r>
-      <w:r>
-        <w:rPr>
-          <w:rFonts w:ascii="Helvetica" w:hAnsi="Helvetica"/>
-        </w:rPr>
-        <w:t>variables</w:t>
-      </w:r>
-      <w:r>
-        <w:rPr>
-          <w:rFonts w:ascii="Helvetica" w:hAnsi="Helvetica"/>
-        </w:rPr>
-        <w:t xml:space="preserve"> </w:t>
-      </w:r>
-      <w:r>
-        <w:rPr>
-          <w:rFonts w:ascii="Helvetica" w:hAnsi="Helvetica"/>
-        </w:rPr>
-        <w:fldChar w:fldCharType="begin"/>
-      </w:r>
-      <w:r>
-        <w:rPr>
-          <w:rFonts w:ascii="Helvetica" w:hAnsi="Helvetica"/>
-        </w:rPr>
-        <w:instrText xml:space="preserve"> ADDIN ZOTERO_ITEM CSL_CITATION {"citationID":"olAuVFak","properties":{"formattedCitation":"[15,16]","plainCitation":"[15,16]","noteIndex":0},"citationItems":[{"id":"nOtA0lSj/UrpwGKBJ","uris":["http://zotero.org/users/local/FOPKHRFW/items/KBIMHPIP"],"uri":["http://zotero.org/users/local/FOPKHRFW/items/KBIMHPIP"],"itemData":{"id":185,"type":"article-journal","title":"Inferring Carbon Sources from Gene Expression Profiles Using Metabolic Flux Models","container-title":"PLOS ONE","page":"e36947","volume":"7","issue":"5","source":"PLoS Journals","abstract":"Background  Bacteria have evolved the ability to efficiently and resourcefully adapt to changing environments. A key means by which they optimize their use of available nutrients is through adjustments in gene expression with consequent changes in enzyme activity. We report a new method for drawing environmental inferences from gene expression data. Our method prioritizes a list of candidate carbon sources for their compatibility with a gene expression profile using the framework of flux balance analysis to model the organism’s metabolic network .     Principal Findings  For each of six gene expression profiles for  Escherichia coli  grown under differing nutrient conditions, we applied our method to prioritize a set of eighteen different candidate carbon sources. Our method ranked the correct carbon source as one of the top three candidates for five of the six expression sets when used with a genome-scale model. The correct candidate ranked fifth in the remaining case. Additional analyses show that these rankings are robust with respect to biological and measurement variation, and depend on specific gene expression, rather than general expression level. The gene expression profiles are highly adaptive: simulated production of biomass averaged 94.84% of maximum when the  in silico  carbon source matched the  in vitro  source of the expression profile, and 65.97% when it did not.    Conclusions  Inferences about a microorganism’s nutrient environment can be made by integrating gene expression data into a metabolic framework. This work demonstrates that reaction flux limits for a model can be computed which are realistic in the sense that they affect  in silico  growth in a manner analogous to that in which a microorganism’s alteration of gene expression is adaptive to its nutrient environment.","DOI":"10.1371/journal.pone.0036947","ISSN":"1932-6203","journalAbbreviation":"PLOS ONE","author":[{"family":"Brandes","given":"Aaron"},{"family":"Lun","given":"Desmond S."},{"family":"Ip","given":"Kuhn"},{"family":"Zucker","given":"Jeremy"},{"family":"Colijn","given":"Caroline"},{"family":"Weiner","given":"Brian"},{"family":"Galagan","given":"James E."}],"issued":{"date-parts":[["2012",5,14]]}},"label":"page"},{"id":"nOtA0lSj/cAsAEZeR","uris":["http://zotero.org/users/local/FOPKHRFW/items/3Z9S497P"],"uri":["http://zotero.org/users/local/FOPKHRFW/items/3Z9S497P"],"itemData":{"id":390,"type":"article-journal","title":"Predicting Growth Conditions from Internal Metabolic Fluxes in an In-Silico Model of E. coli","container-title":"PLOS ONE","page":"e114608","volume":"9","issue":"12","source":"PLoS Journals","abstract":"A widely studied problem in systems biology is to predict bacterial phenotype from growth conditions, using mechanistic models such as flux balance analysis (FBA). However, the inverse prediction of growth conditions from phenotype is rarely considered. Here we develop a computational framework to carry out this inverse prediction on a computational model of bacterial metabolism. We use FBA to calculate bacterial phenotypes from growth conditions in E. coli, and then we assess how accurately we can predict the original growth conditions from the phenotypes. Prediction is carried out via regularized multinomial regression. Our analysis provides several important physiological and statistical insights. First, we show that by analyzing metabolic end products we can consistently predict growth conditions. Second, prediction is reliable even in the presence of small amounts of impurities. Third, flux through a relatively small number of reactions per growth source (</w:instrText>
-      </w:r>
-      <w:r>
-        <w:rPr>
-          <w:rFonts w:ascii="Cambria Math" w:hAnsi="Cambria Math" w:cs="Cambria Math"/>
-        </w:rPr>
-        <w:instrText>∼</w:instrText>
-      </w:r>
-      <w:r>
-        <w:rPr>
-          <w:rFonts w:ascii="Helvetica" w:hAnsi="Helvetica"/>
-        </w:rPr>
-        <w:instrText xml:space="preserve">10) is sufficient for accurate prediction. Fourth, combining the predictions from two separate models, one trained only on carbon sources and one only on nitrogen sources, performs better than models trained to perform joint prediction. Finally, that separate predictions perform better than a more sophisticated joint prediction scheme suggests that carbon and nitrogen utilization pathways, despite jointly affecting cellular growth, may be fairly decoupled in terms of their dependence on specific assortments of molecular precursors.","DOI":"10.1371/journal.pone.0114608","ISSN":"1932-6203","journalAbbreviation":"PLOS ONE","author":[{"family":"Sridhara","given":"Viswanadham"},{"family":"Meyer","given":"Austin G."},{"family":"Rai","given":"Piyush"},{"family":"Barrick","given":"Jeffrey E."},{"family":"Ravikumar","given":"Pradeep"},{"family":"Segrè","given":"Daniel"},{"family":"Wilke","given":"Claus O."}],"issued":{"date-parts":[["2014",12,12]]}},"label":"page"}],"schema":"https://github.com/citation-style-language/schema/raw/master/csl-citation.json"} </w:instrText>
-      </w:r>
-      <w:r>
-        <w:rPr>
-          <w:rFonts w:ascii="Helvetica" w:hAnsi="Helvetica"/>
-        </w:rPr>
-        <w:fldChar w:fldCharType="separate"/>
-      </w:r>
-      <w:r>
-        <w:rPr>
-          <w:rFonts w:ascii="Helvetica" w:eastAsia="Times New Roman" w:hAnsi="Helvetica" w:cs="Times New Roman"/>
-        </w:rPr>
-        <w:t>[15,16]</w:t>
-      </w:r>
-      <w:r>
-        <w:rPr>
-          <w:rFonts w:ascii="Helvetica" w:hAnsi="Helvetica"/>
-        </w:rPr>
-        <w:fldChar w:fldCharType="end"/>
-      </w:r>
-      <w:r>
-        <w:rPr>
-          <w:rFonts w:ascii="Helvetica" w:hAnsi="Helvetica"/>
-        </w:rPr>
-        <w:t>.</w:t>
-      </w:r>
-      <w:r>
-        <w:rPr>
-          <w:rFonts w:ascii="Helvetica" w:hAnsi="Helvetica"/>
-        </w:rPr>
-        <w:t xml:space="preserve"> </w:t>
-      </w:r>
-      <w:r>
-        <w:rPr>
-          <w:rFonts w:ascii="Helvetica" w:hAnsi="Helvetica"/>
-        </w:rPr>
-        <w:t xml:space="preserve">Other studies </w:t>
-      </w:r>
-      <w:r>
-        <w:rPr>
-          <w:rFonts w:ascii="Helvetica" w:hAnsi="Helvetica"/>
-        </w:rPr>
-        <w:t>have interrogated</w:t>
-      </w:r>
-      <w:r>
-        <w:rPr>
-          <w:rFonts w:ascii="Helvetica" w:hAnsi="Helvetica"/>
-        </w:rPr>
-        <w:t xml:space="preserve"> multi-</w:t>
-      </w:r>
-      <w:proofErr w:type="spellStart"/>
-      <w:r>
-        <w:rPr>
-          <w:rFonts w:ascii="Helvetica" w:hAnsi="Helvetica"/>
-        </w:rPr>
-        <w:t>omic</w:t>
-      </w:r>
-      <w:proofErr w:type="spellEnd"/>
-      <w:r>
-        <w:rPr>
-          <w:rFonts w:ascii="Helvetica" w:hAnsi="Helvetica"/>
-        </w:rPr>
-        <w:t xml:space="preserve"> datasets from different growth conditions to understand the function of regulatory networks, individual gene functions, and resource allocation strategies</w:t>
-      </w:r>
-      <w:r>
-        <w:rPr>
-          <w:rFonts w:ascii="Helvetica" w:hAnsi="Helvetica"/>
-        </w:rPr>
-        <w:t xml:space="preserve"> </w:t>
-      </w:r>
-      <w:r>
-        <w:rPr>
-          <w:rFonts w:ascii="Helvetica" w:hAnsi="Helvetica"/>
-        </w:rPr>
-        <w:fldChar w:fldCharType="begin"/>
-      </w:r>
-      <w:r>
-        <w:rPr>
-          <w:rFonts w:ascii="Helvetica" w:hAnsi="Helvetica"/>
-        </w:rPr>
-        <w:instrText xml:space="preserve"> ADDIN ZOTERO_ITEM CSL_CITATION {"citationID":"0GAyL12i","properties":{"formattedCitation":"[7,17]","plainCitation":"[7,17]","noteIndex":0},"citationItems":[{"id":"nOtA0lSj/4VCyA5IH","uris":["http://zotero.org/users/local/FOPKHRFW/items/VDZR7H8C"],"uri":["http://zotero.org/users/local/FOPKHRFW/items/VDZR7H8C"],"itemData":{"id":538,"type":"article-journal","title":"The quantitative and condition-dependent &lt;i&gt;Escherichia coli&lt;/i&gt; proteome","container-title":"Nature Biotechnology","page":"104-110","volume":"34","issue":"1","source":"www.nature.com","abstract":"Measuring precise concentrations of proteins can provide insights into biological processes. Here we use efficient protein extraction and sample fractionation, as well as state-of-the-art quantitative mass spectrometry techniques to generate a comprehensive, condition-dependent protein-abundance map for Escherichia coli. We measure cellular protein concentrations for 55% of predicted E. coli genes (&gt;2,300 proteins) under 22 different experimental conditions and identify methylation and N-terminal protein acetylations previously not known to be prevalent in bacteria. We uncover system-wide proteome allocation, expression regulation and post-translational adaptations. These data provide a valuable resource for the systems biology and broader E. coli research communities.","DOI":"10.1038/nbt.3418","ISSN":"1546-1696","language":"en","author":[{"family":"Schmidt","given":"Alexander"},{"family":"Kochanowski","given":"Karl"},{"family":"Vedelaar","given":"Silke"},{"family":"Ahrné","given":"Erik"},{"family":"Volkmer","given":"Benjamin"},{"family":"Callipo","given":"Luciano"},{"family":"Knoops","given":"Kèvin"},{"family":"Bauer","given":"Manuel"},{"family":"Aebersold","given":"Ruedi"},{"family":"Heinemann","given":"Matthias"}],"issued":{"date-parts":[["2016",1]]}},"label":"page"},{"id":"nOtA0lSj/djniyMdE","uris":["http://zotero.org/users/local/FOPKHRFW/items/WXV5M37V"],"uri":["http://zotero.org/users/local/FOPKHRFW/items/WXV5M37V"],"itemData":{"id":541,"type":"article-journal","title":"Quantitative proteomic analysis reveals a simple strategy of global resource allocation in bacteria","container-title":"Molecular Systems Biology","page":"784","volume":"11","issue":"2","source":"msb.embopress.org","abstract":"A central aim of cell biology was to understand the strategy of gene expression in response to the environment. Here, we study gene expression response to metabolic challenges in exponentially growing Escherichia coli using mass spectrometry. Despite enormous complexity in the details of the underlying regulatory network, we find that the proteome partitions into several coarse‐grained sectors, with each sector's total mass abundance exhibiting positive or negative linear relations with the growth rate. The growth rate‐dependent components of the proteome fractions comprise about half of the proteome by mass, and their mutual dependencies can be characterized by a simple flux model involving only two effective parameters. The success and apparent generality of this model arises from tight coordination between proteome partition and metabolism, suggesting a principle for resource allocation in proteome economy of the cell. This strategy of global gene regulation should serve as a basis for future studies on gene expression and constructing synthetic biological circuits. Coarse graining may be an effective approach to derive predictive phenomenological models for other ‘omics’ studies.\nSynopsis\n\n&lt;img class=\"highwire-embed\" alt=\"Embedded Image\" src=\"http://msb.embopress.org/sites/default/files/highwire/msb/11/2/784/embed/graphic-1.gif\"/&gt;\n\nQuantitative relative and absolute protein abundance data allow the use of coarse‐graining analysis to reveal strategies of resource allocation by E. coli. A predictive, mathematical model of the proteome is constructed requiring only a few parameters.\n\nCoarse‐graining procedure makes proteomics data amenable to quantitative analysis.Five functionally distinct proteome sectors each exhibit linear relations with the growth rate.A simple flux model captures proteome‐wide responses accurately with few parameters.Proteome economy is shown to be a principle governing global gene regulation.","DOI":"10.15252/msb.20145697","ISSN":"1744-4292, 1744-4292","note":"PMID: 25678603","language":"en","author":[{"family":"Hui","given":"Sheng"},{"family":"Silverman","given":"Josh M."},{"family":"Chen","given":"Stephen S."},{"family":"Erickson","given":"David W."},{"family":"Basan","given":"Markus"},{"family":"Wang","given":"Jilong"},{"family":"Hwa","given":"Terence"},{"family":"Williamson","given":"James R."}],"issued":{"date-parts":[["2015",2,1]]}},"label":"page"}],"schema":"https://github.com/citation-style-language/schema/raw/master/csl-citation.json"} </w:instrText>
-      </w:r>
-      <w:r>
-        <w:rPr>
-          <w:rFonts w:ascii="Helvetica" w:hAnsi="Helvetica"/>
-        </w:rPr>
-        <w:fldChar w:fldCharType="separate"/>
-      </w:r>
-      <w:r>
-        <w:rPr>
-          <w:rFonts w:ascii="Helvetica" w:eastAsia="Times New Roman" w:hAnsi="Helvetica" w:cs="Times New Roman"/>
-        </w:rPr>
-        <w:t>[7,17]</w:t>
-      </w:r>
-      <w:r>
-        <w:rPr>
-          <w:rFonts w:ascii="Helvetica" w:hAnsi="Helvetica"/>
-        </w:rPr>
-        <w:fldChar w:fldCharType="end"/>
-      </w:r>
-      <w:r>
-        <w:rPr>
-          <w:rFonts w:ascii="Helvetica" w:hAnsi="Helvetica"/>
-        </w:rPr>
-        <w:t xml:space="preserve">. </w:t>
-      </w:r>
-      <w:r>
-        <w:rPr>
-          <w:rFonts w:ascii="Helvetica" w:hAnsi="Helvetica"/>
-        </w:rPr>
-        <w:t xml:space="preserve">However, the main focus of many of these studies has been to understand differences in gene expression patterns across environmental conditions so as to provide insight into </w:t>
-      </w:r>
-      <w:r>
-        <w:rPr>
-          <w:rFonts w:ascii="Helvetica" w:hAnsi="Helvetica"/>
-          <w:i/>
-        </w:rPr>
-        <w:t xml:space="preserve">internal </w:t>
-      </w:r>
-      <w:r>
-        <w:rPr>
-          <w:rFonts w:ascii="Helvetica" w:hAnsi="Helvetica"/>
-        </w:rPr>
-        <w:t>cellular mechanisms and pathways or to predict cellular level phenotypes such as specific growth rates</w:t>
-      </w:r>
-      <w:r>
-        <w:rPr>
-          <w:rFonts w:ascii="Helvetica" w:hAnsi="Helvetica"/>
-        </w:rPr>
-        <w:t xml:space="preserve">. By contrast, few studies have focused on using the internal state of cells to predict external environmental conditions across a range of partially-overlapping conditions and cellular growth rates. </w:t>
-      </w:r>
-    </w:p>
-    <w:p>
-      <w:pPr>
-        <w:spacing w:line="360" w:lineRule="auto"/>
-        <w:rPr>
-          <w:rFonts w:ascii="Helvetica" w:hAnsi="Helvetica"/>
-        </w:rPr>
-      </w:pPr>
-    </w:p>
-    <w:p>
-      <w:pPr>
-        <w:spacing w:line="360" w:lineRule="auto"/>
-        <w:rPr>
-          <w:rFonts w:ascii="Helvetica" w:hAnsi="Helvetica"/>
-        </w:rPr>
-      </w:pPr>
-      <w:r>
-        <w:rPr>
-          <w:rFonts w:ascii="Helvetica" w:hAnsi="Helvetica"/>
-        </w:rPr>
-        <w:t>Here, w</w:t>
-      </w:r>
-      <w:r>
-        <w:rPr>
-          <w:rFonts w:ascii="Helvetica" w:hAnsi="Helvetica"/>
-        </w:rPr>
-        <w:t>e are interested in determining</w:t>
-      </w:r>
-      <w:r>
-        <w:rPr>
-          <w:rFonts w:ascii="Helvetica" w:hAnsi="Helvetica"/>
-        </w:rPr>
-        <w:t xml:space="preserve"> whether gene expression patterns can discriminate </w:t>
-      </w:r>
-      <w:r>
-        <w:rPr>
-          <w:rFonts w:ascii="Helvetica" w:hAnsi="Helvetica"/>
-        </w:rPr>
-        <w:t xml:space="preserve">between </w:t>
-      </w:r>
-      <w:r>
-        <w:rPr>
-          <w:rFonts w:ascii="Helvetica" w:hAnsi="Helvetica"/>
-        </w:rPr>
-        <w:t xml:space="preserve">environmental conditions in the absence of prior knowledge about the role and function of individual genes. Our study leverages a large dataset of transcriptomic and proteomic measurements of </w:t>
-      </w:r>
-      <w:r>
-        <w:rPr>
-          <w:rFonts w:ascii="Helvetica" w:hAnsi="Helvetica"/>
-          <w:i/>
-        </w:rPr>
-        <w:t>E.coli</w:t>
-      </w:r>
-      <w:r>
-        <w:rPr>
-          <w:rFonts w:ascii="Helvetica" w:hAnsi="Helvetica"/>
-        </w:rPr>
-        <w:t xml:space="preserve"> growth under multiple </w:t>
-      </w:r>
-      <w:r>
-        <w:rPr>
-          <w:rFonts w:ascii="Helvetica" w:hAnsi="Helvetica"/>
-        </w:rPr>
-        <w:t>distinct but closely-related</w:t>
-      </w:r>
-      <w:r>
-        <w:rPr>
-          <w:rFonts w:ascii="Helvetica" w:hAnsi="Helvetica"/>
-        </w:rPr>
-        <w:t xml:space="preserve"> conditions</w:t>
-      </w:r>
-      <w:r>
-        <w:rPr>
-          <w:rFonts w:ascii="Helvetica" w:hAnsi="Helvetica"/>
-        </w:rPr>
-        <w:t xml:space="preserve"> </w:t>
-      </w:r>
-      <w:r>
-        <w:rPr>
-          <w:rFonts w:ascii="Helvetica" w:hAnsi="Helvetica"/>
-        </w:rPr>
-        <w:fldChar w:fldCharType="begin"/>
-      </w:r>
-      <w:r>
-        <w:rPr>
-          <w:rFonts w:ascii="Helvetica" w:hAnsi="Helvetica"/>
-        </w:rPr>
-        <w:instrText xml:space="preserve"> ADDIN ZOTERO_ITEM CSL_CITATION {"citationID":"q68uOQVR","properties":{"formattedCitation":"[18]","plainCitation":"[18]","noteIndex":0},"citationItems":[{"id":"nOtA0lSj/Sci92Hyc","uris":["http://zotero.org/users/local/FOPKHRFW/items/J83DA4N5"],"uri":["http://zotero.org/users/local/FOPKHRFW/items/J83DA4N5"],"itemData":{"id":363,"type":"article-journal","title":"The E. coli molecular phenotype under different growth conditions","container-title":"Scientific Reports","page":"45303","volume":"7","source":"www.nature.com","abstract":"Modern systems biology requires extensive, carefully curated measurements of cellular components in response to different environmental conditions. While high-throughput methods have made transcriptomics and proteomics datasets widely accessible and relatively economical to generate, systematic measurements of both mRNA and protein abundances under a wide range of different conditions are still relatively rare.","DOI":"10.1038/srep45303","ISSN":"2045-2322","language":"en","author":[{"family":"Caglar","given":"Mehmet U."},{"family":"Houser","given":"John R."},{"family":"Barnhart","given":"Craig S."},{"family":"Boutz","given":"Daniel R."},{"family":"Carroll","given":"Sean M."},{"family":"Dasgupta","given":"Aurko"},{"family":"Lenoir","given":"Walter F."},{"family":"Smith","given":"Bartram L."},{"family":"Sridhara","given":"Viswanadham"},{"family":"Sydykova","given":"Dariya K."},{"family":"Wood","given":"Drew Vander"},{"family":"Marx","given":"Christopher J."},{"family":"Marcotte","given":"Edward M."},{"family":"Barrick","given":"Jeffrey E."},{"family":"Wilke","given":"Claus O."}],"issued":{"date-parts":[["2017",4,18]]}}}],"schema":"https://github.com/citation-style-language/schema/raw/master/csl-citation.json"} </w:instrText>
-      </w:r>
-      <w:r>
-        <w:rPr>
-          <w:rFonts w:ascii="Helvetica" w:hAnsi="Helvetica"/>
-        </w:rPr>
-        <w:fldChar w:fldCharType="separate"/>
-      </w:r>
-      <w:r>
-        <w:rPr>
-          <w:rFonts w:ascii="Helvetica" w:eastAsia="Times New Roman" w:hAnsi="Helvetica" w:cs="Times New Roman"/>
-        </w:rPr>
-        <w:t>[18]</w:t>
-      </w:r>
-      <w:r>
-        <w:rPr>
-          <w:rFonts w:ascii="Helvetica" w:hAnsi="Helvetica"/>
-        </w:rPr>
-        <w:fldChar w:fldCharType="end"/>
-      </w:r>
-      <w:r>
-        <w:rPr>
-          <w:rFonts w:ascii="Helvetica" w:hAnsi="Helvetica"/>
-        </w:rPr>
-        <w:t xml:space="preserve">. </w:t>
-      </w:r>
-      <w:r>
-        <w:rPr>
-          <w:rFonts w:ascii="Helvetica" w:hAnsi="Helvetica"/>
-        </w:rPr>
-        <w:t xml:space="preserve">We </w:t>
-      </w:r>
-      <w:r>
-        <w:rPr>
-          <w:rFonts w:ascii="Helvetica" w:hAnsi="Helvetica"/>
-        </w:rPr>
-        <w:t xml:space="preserve">use mRNA and protein composition data </w:t>
-      </w:r>
-      <w:r>
-        <w:rPr>
-          <w:rFonts w:ascii="Helvetica" w:hAnsi="Helvetica"/>
-        </w:rPr>
-        <w:t>to train machine learning models and find that highly similar environmental conditions</w:t>
-      </w:r>
-      <w:r>
-        <w:rPr>
-          <w:rFonts w:ascii="Helvetica" w:hAnsi="Helvetica"/>
-        </w:rPr>
-        <w:t xml:space="preserve"> can be </w:t>
-      </w:r>
-      <w:r>
-        <w:rPr>
-          <w:rFonts w:ascii="Helvetica" w:hAnsi="Helvetica"/>
-        </w:rPr>
-        <w:lastRenderedPageBreak/>
-        <w:t>discriminated</w:t>
+        <w:t>machine learning models and find that highly similar environmental conditions</w:t>
+      </w:r>
+      <w:r>
+        <w:rPr>
+          <w:rFonts w:ascii="Helvetica" w:hAnsi="Helvetica"/>
+        </w:rPr>
+        <w:t xml:space="preserve"> can be discriminated</w:t>
       </w:r>
       <w:r>
         <w:rPr>
@@ -2390,20 +2420,14 @@
         <w:rPr>
           <w:rFonts w:ascii="Helvetica" w:hAnsi="Helvetica"/>
         </w:rPr>
+        <w:lastRenderedPageBreak/>
         <w:t xml:space="preserve">expression data to maximize correct </w:t>
       </w:r>
       <w:r>
         <w:rPr>
           <w:rFonts w:ascii="Helvetica" w:hAnsi="Helvetica"/>
         </w:rPr>
-        <w:t xml:space="preserve">predictions of the labeled environmental </w:t>
-      </w:r>
-      <w:r>
-        <w:rPr>
-          <w:rFonts w:ascii="Helvetica" w:hAnsi="Helvetica"/>
-        </w:rPr>
-        <w:lastRenderedPageBreak/>
-        <w:t xml:space="preserve">conditions. </w:t>
+        <w:t xml:space="preserve">predictions of the labeled environmental conditions. </w:t>
       </w:r>
       <w:r>
         <w:rPr>
@@ -2999,7 +3023,14 @@
         <w:rPr>
           <w:rFonts w:ascii="Helvetica" w:hAnsi="Helvetica"/>
         </w:rPr>
-        <w:t xml:space="preserve">from our 60 independent replications </w:t>
+        <w:t xml:space="preserve">from our 60 </w:t>
+      </w:r>
+      <w:r>
+        <w:rPr>
+          <w:rFonts w:ascii="Helvetica" w:hAnsi="Helvetica"/>
+        </w:rPr>
+        <w:lastRenderedPageBreak/>
+        <w:t xml:space="preserve">independent replications </w:t>
       </w:r>
       <w:r>
         <w:rPr>
@@ -3062,14 +3093,7 @@
         <w:rPr>
           <w:rFonts w:ascii="Helvetica" w:hAnsi="Helvetica"/>
         </w:rPr>
-        <w:t xml:space="preserve"> score </w:t>
-      </w:r>
-      <w:r>
-        <w:rPr>
-          <w:rFonts w:ascii="Helvetica" w:hAnsi="Helvetica"/>
-        </w:rPr>
-        <w:lastRenderedPageBreak/>
-        <w:t>distributions were virtually id</w:t>
+        <w:t xml:space="preserve"> score distributions were virtually id</w:t>
       </w:r>
       <w:r>
         <w:rPr>
@@ -10526,7 +10550,27 @@
         <w:rPr>
           <w:rFonts w:ascii="Helvetica" w:hAnsi="Helvetica"/>
         </w:rPr>
-        <w:t xml:space="preserve"> (permanent archived version available: XXXXXX).</w:t>
+        <w:t xml:space="preserve"> (permanent archived version available</w:t>
+      </w:r>
+      <w:r>
+        <w:rPr>
+          <w:rFonts w:ascii="Helvetica" w:hAnsi="Helvetica"/>
+        </w:rPr>
+        <w:t xml:space="preserve"> on </w:t>
+      </w:r>
+      <w:proofErr w:type="spellStart"/>
+      <w:r>
+        <w:rPr>
+          <w:rFonts w:ascii="Helvetica" w:hAnsi="Helvetica"/>
+        </w:rPr>
+        <w:t>Zenodo</w:t>
+      </w:r>
+      <w:proofErr w:type="spellEnd"/>
+      <w:r>
+        <w:rPr>
+          <w:rFonts w:ascii="Helvetica" w:hAnsi="Helvetica"/>
+        </w:rPr>
+        <w:t>: XXXXXX).</w:t>
       </w:r>
       <w:r>
         <w:rPr>
@@ -10592,7 +10636,7 @@
         <w:rPr>
           <w:rFonts w:ascii="Helvetica" w:hAnsi="Helvetica"/>
         </w:rPr>
-        <w:t>Raw Illumina read d</w:t>
+        <w:t>Raw Illum</w:t>
       </w:r>
       <w:bookmarkStart w:id="0" w:name="_GoBack"/>
       <w:bookmarkEnd w:id="0"/>
@@ -10600,7 +10644,7 @@
         <w:rPr>
           <w:rFonts w:ascii="Helvetica" w:hAnsi="Helvetica"/>
         </w:rPr>
-        <w:t xml:space="preserve">ata and processed files of read counts per gene </w:t>
+        <w:t xml:space="preserve">ina read data and processed files of read counts per gene </w:t>
       </w:r>
       <w:r>
         <w:rPr>
@@ -17620,7 +17664,7 @@
 </file>
 
 <file path=customXml/itemProps1.xml><?xml version="1.0" encoding="utf-8"?>
-<ds:datastoreItem xmlns:ds="http://schemas.openxmlformats.org/officeDocument/2006/customXml" ds:itemID="{DF788489-9331-5440-9096-44A72B657B1F}">
+<ds:datastoreItem xmlns:ds="http://schemas.openxmlformats.org/officeDocument/2006/customXml" ds:itemID="{E978EF37-CB24-9D4D-BC5C-BACB9FC2A6B3}">
   <ds:schemaRefs>
     <ds:schemaRef ds:uri="http://schemas.openxmlformats.org/officeDocument/2006/bibliography"/>
   </ds:schemaRefs>

</xml_diff>

<commit_message>
pushing initial pass of revisions, still need a few things
</commit_message>
<xml_diff>
--- a/text/MainDocumentCombined.docx
+++ b/text/MainDocumentCombined.docx
@@ -10556,87 +10556,7 @@
         <w:rPr>
           <w:rFonts w:ascii="Helvetica" w:hAnsi="Helvetica"/>
         </w:rPr>
-        <w:t xml:space="preserve"> on </w:t>
-      </w:r>
-      <w:proofErr w:type="spellStart"/>
-      <w:r>
-        <w:rPr>
-          <w:rFonts w:ascii="Helvetica" w:hAnsi="Helvetica"/>
-        </w:rPr>
-        <w:t>Zenodo</w:t>
-      </w:r>
-      <w:proofErr w:type="spellEnd"/>
-      <w:r>
-        <w:rPr>
-          <w:rFonts w:ascii="Helvetica" w:hAnsi="Helvetica"/>
-        </w:rPr>
-        <w:t>: XXXXXX).</w:t>
-      </w:r>
-      <w:r>
-        <w:rPr>
-          <w:rFonts w:ascii="Helvetica" w:hAnsi="Helvetica"/>
-        </w:rPr>
-        <w:t xml:space="preserve"> </w:t>
-      </w:r>
-      <w:r>
-        <w:rPr>
-          <w:rFonts w:ascii="Helvetica" w:hAnsi="Helvetica"/>
-        </w:rPr>
-        <w:t>mRNA and protein abundances have</w:t>
-      </w:r>
-      <w:r>
-        <w:rPr>
-          <w:rFonts w:ascii="Helvetica" w:hAnsi="Helvetica"/>
-        </w:rPr>
-        <w:t xml:space="preserve"> been previously published</w:t>
-      </w:r>
-      <w:r>
-        <w:rPr>
-          <w:rFonts w:ascii="Helvetica" w:hAnsi="Helvetica"/>
-        </w:rPr>
-        <w:t xml:space="preserve"> </w:t>
-      </w:r>
-      <w:r>
-        <w:rPr>
-          <w:rFonts w:ascii="Helvetica" w:hAnsi="Helvetica"/>
-        </w:rPr>
-        <w:fldChar w:fldCharType="begin"/>
-      </w:r>
-      <w:r>
-        <w:rPr>
-          <w:rFonts w:ascii="Helvetica" w:hAnsi="Helvetica"/>
-        </w:rPr>
-        <w:instrText xml:space="preserve"> ADDIN ZOTERO_ITEM CSL_CITATION {"citationID":"gv3lFaPW","properties":{"formattedCitation":"[18,19]","plainCitation":"[18,19]","noteIndex":0},"citationItems":[{"id":"nOtA0lSj/Sci92Hyc","uris":["http://zotero.org/users/local/FOPKHRFW/items/J83DA4N5"],"uri":["http://zotero.org/users/local/FOPKHRFW/items/J83DA4N5"],"itemData":{"id":"MG32RJ27/QUKruH8n","type":"article-journal","title":"The E. coli molecular phenotype under different growth conditions","container-title":"Scientific Reports","page":"45303","volume":"7","source":"www.nature.com","abstract":"Modern systems biology requires extensive, carefully curated measurements of cellular components in response to different environmental conditions. While high-throughput methods have made transcriptomics and proteomics datasets widely accessible and relatively economical to generate, systematic measurements of both mRNA and protein abundances under a wide range of different conditions are still relatively rare.","DOI":"10.1038/srep45303","ISSN":"2045-2322","language":"en","author":[{"family":"Caglar","given":"Mehmet U."},{"family":"Houser","given":"John R."},{"family":"Barnhart","given":"Craig S."},{"family":"Boutz","given":"Daniel R."},{"family":"Carroll","given":"Sean M."},{"family":"Dasgupta","given":"Aurko"},{"family":"Lenoir","given":"Walter F."},{"family":"Smith","given":"Bartram L."},{"family":"Sridhara","given":"Viswanadham"},{"family":"Sydykova","given":"Dariya K."},{"family":"Wood","given":"Drew Vander"},{"family":"Marx","given":"Christopher J."},{"family":"Marcotte","given":"Edward M."},{"family":"Barrick","given":"Jeffrey E."},{"family":"Wilke","given":"Claus O."}],"issued":{"date-parts":[["2017",4,18]]}}},{"id":"nOtA0lSj/TQ8HIRqB","uris":["http://zotero.org/users/local/FOPKHRFW/items/MV3KWPUV"],"uri":["http://zotero.org/users/local/FOPKHRFW/items/MV3KWPUV"],"itemData":{"id":"MG32RJ27/mCdvpiRR","type":"article-journal","title":"Controlled Measurement and Comparative Analysis of Cellular Components in E . coli Reveals Broad Regulatory Changes in Response to Glucose Starvation","container-title":"PLOS Comput Biol","page":"e1004400","volume":"11","issue":"8","source":"PLoS Journals","abstract":"Author Summary   Bacteria frequently experience starvation conditions in their natural environments. Yet how they modify their physiology in response to these conditions remains poorly understood. Here, we performed a detailed, two-week starvation experiment in  E .  coli . We exhaustively monitored changes in cellular components, such as RNA and protein abundances, over time. We subsequently compared and contrasted these measurements using novel computational approaches we developed specifically for analyzing gene-expression time-course data. Using these approaches, we could identify systematic trends in the  E .  coli  starvation response. In particular, we found that cells systematically limit mRNA and protein production, degrade proteins involved in energy-intensive processes, and maintain or increase the amount of proteins involved in energy production. Thus, the bacteria assume a cellular state in which their ongoing energy use is limited while they are poised to take advantage of any nutrients that may become available.","DOI":"10.1371/journal.pcbi.1004400","ISSN":"1553-7358","journalAbbreviation":"PLOS Comput Biol","author":[{"family":"Houser","given":"John R."},{"family":"Barnhart","given":"Craig"},{"family":"Boutz","given":"Daniel R."},{"family":"Carroll","given":"Sean M."},{"family":"Dasgupta","given":"Aurko"},{"family":"Michener","given":"Joshua K."},{"family":"Needham","given":"Brittany D."},{"family":"Papoulas","given":"Ophelia"},{"family":"Sridhara","given":"Viswanadham"},{"family":"Sydykova","given":"Dariya K."},{"family":"Marx","given":"Christopher J."},{"family":"Trent","given":"M. Stephen"},{"family":"Barrick","given":"Jeffrey E."},{"family":"Marcotte","given":"Edward M."},{"family":"Wilke","given":"Claus O."}],"issued":{"date-parts":[["2015",8,14]]}}}],"schema":"https://github.com/citation-style-language/schema/raw/master/csl-citation.json"} </w:instrText>
-      </w:r>
-      <w:r>
-        <w:rPr>
-          <w:rFonts w:ascii="Helvetica" w:hAnsi="Helvetica"/>
-        </w:rPr>
-        <w:fldChar w:fldCharType="separate"/>
-      </w:r>
-      <w:r>
-        <w:rPr>
-          <w:rFonts w:ascii="Helvetica" w:eastAsia="Times New Roman" w:hAnsi="Helvetica" w:cs="Times New Roman"/>
-        </w:rPr>
-        <w:t>[18,19]</w:t>
-      </w:r>
-      <w:r>
-        <w:rPr>
-          <w:rFonts w:ascii="Helvetica" w:hAnsi="Helvetica"/>
-        </w:rPr>
-        <w:fldChar w:fldCharType="end"/>
-      </w:r>
-      <w:r>
-        <w:rPr>
-          <w:rFonts w:ascii="Helvetica" w:hAnsi="Helvetica"/>
-        </w:rPr>
-        <w:t xml:space="preserve">. </w:t>
-      </w:r>
-      <w:r>
-        <w:rPr>
-          <w:rFonts w:ascii="Helvetica" w:hAnsi="Helvetica"/>
-        </w:rPr>
-        <w:t>Raw Illum</w:t>
+        <w:t xml:space="preserve"> via</w:t>
       </w:r>
       <w:bookmarkStart w:id="0" w:name="_GoBack"/>
       <w:bookmarkEnd w:id="0"/>
@@ -10644,7 +10564,105 @@
         <w:rPr>
           <w:rFonts w:ascii="Helvetica" w:hAnsi="Helvetica"/>
         </w:rPr>
-        <w:t xml:space="preserve">ina read data and processed files of read counts per gene </w:t>
+        <w:t xml:space="preserve"> </w:t>
+      </w:r>
+      <w:proofErr w:type="spellStart"/>
+      <w:r>
+        <w:rPr>
+          <w:rFonts w:ascii="Helvetica" w:hAnsi="Helvetica"/>
+        </w:rPr>
+        <w:t>z</w:t>
+      </w:r>
+      <w:r>
+        <w:rPr>
+          <w:rFonts w:ascii="Helvetica" w:hAnsi="Helvetica"/>
+        </w:rPr>
+        <w:t>enodo</w:t>
+      </w:r>
+      <w:proofErr w:type="spellEnd"/>
+      <w:r>
+        <w:rPr>
+          <w:rFonts w:ascii="Helvetica" w:hAnsi="Helvetica"/>
+        </w:rPr>
+        <w:t xml:space="preserve">: </w:t>
+      </w:r>
+      <w:r>
+        <w:rPr>
+          <w:rFonts w:ascii="Helvetica" w:hAnsi="Helvetica"/>
+        </w:rPr>
+        <w:t>10.5281/zenodo.1294110</w:t>
+      </w:r>
+      <w:r>
+        <w:rPr>
+          <w:rFonts w:ascii="Helvetica" w:hAnsi="Helvetica"/>
+        </w:rPr>
+        <w:t>).</w:t>
+      </w:r>
+      <w:r>
+        <w:rPr>
+          <w:rFonts w:ascii="Helvetica" w:hAnsi="Helvetica"/>
+        </w:rPr>
+        <w:t xml:space="preserve"> </w:t>
+      </w:r>
+      <w:r>
+        <w:rPr>
+          <w:rFonts w:ascii="Helvetica" w:hAnsi="Helvetica"/>
+        </w:rPr>
+        <w:t>mRNA and protein abundances have</w:t>
+      </w:r>
+      <w:r>
+        <w:rPr>
+          <w:rFonts w:ascii="Helvetica" w:hAnsi="Helvetica"/>
+        </w:rPr>
+        <w:t xml:space="preserve"> been previously published</w:t>
+      </w:r>
+      <w:r>
+        <w:rPr>
+          <w:rFonts w:ascii="Helvetica" w:hAnsi="Helvetica"/>
+        </w:rPr>
+        <w:t xml:space="preserve"> </w:t>
+      </w:r>
+      <w:r>
+        <w:rPr>
+          <w:rFonts w:ascii="Helvetica" w:hAnsi="Helvetica"/>
+        </w:rPr>
+        <w:fldChar w:fldCharType="begin"/>
+      </w:r>
+      <w:r>
+        <w:rPr>
+          <w:rFonts w:ascii="Helvetica" w:hAnsi="Helvetica"/>
+        </w:rPr>
+        <w:instrText xml:space="preserve"> ADDIN ZOTERO_ITEM CSL_CITATION {"citationID":"gv3lFaPW","properties":{"formattedCitation":"[18,19]","plainCitation":"[18,19]","noteIndex":0},"citationItems":[{"id":"nOtA0lSj/Sci92Hyc","uris":["http://zotero.org/users/local/FOPKHRFW/items/J83DA4N5"],"uri":["http://zotero.org/users/local/FOPKHRFW/items/J83DA4N5"],"itemData":{"id":"MG32RJ27/QUKruH8n","type":"article-journal","title":"The E. coli molecular phenotype under different growth conditions","container-title":"Scientific Reports","page":"45303","volume":"7","source":"www.nature.com","abstract":"Modern systems biology requires extensive, carefully curated measurements of cellular components in response to different environmental conditions. While high-throughput methods have made transcriptomics and proteomics datasets widely accessible and relatively economical to generate, systematic measurements of both mRNA and protein abundances under a wide range of different conditions are still relatively rare.","DOI":"10.1038/srep45303","ISSN":"2045-2322","language":"en","author":[{"family":"Caglar","given":"Mehmet U."},{"family":"Houser","given":"John R."},{"family":"Barnhart","given":"Craig S."},{"family":"Boutz","given":"Daniel R."},{"family":"Carroll","given":"Sean M."},{"family":"Dasgupta","given":"Aurko"},{"family":"Lenoir","given":"Walter F."},{"family":"Smith","given":"Bartram L."},{"family":"Sridhara","given":"Viswanadham"},{"family":"Sydykova","given":"Dariya K."},{"family":"Wood","given":"Drew Vander"},{"family":"Marx","given":"Christopher J."},{"family":"Marcotte","given":"Edward M."},{"family":"Barrick","given":"Jeffrey E."},{"family":"Wilke","given":"Claus O."}],"issued":{"date-parts":[["2017",4,18]]}}},{"id":"nOtA0lSj/TQ8HIRqB","uris":["http://zotero.org/users/local/FOPKHRFW/items/MV3KWPUV"],"uri":["http://zotero.org/users/local/FOPKHRFW/items/MV3KWPUV"],"itemData":{"id":"MG32RJ27/mCdvpiRR","type":"article-journal","title":"Controlled Measurement and Comparative Analysis of Cellular Components in E . coli Reveals Broad Regulatory Changes in Response to Glucose Starvation","container-title":"PLOS Comput Biol","page":"e1004400","volume":"11","issue":"8","source":"PLoS Journals","abstract":"Author Summary   Bacteria frequently experience starvation conditions in their natural environments. Yet how they modify their physiology in response to these conditions remains poorly understood. Here, we performed a detailed, two-week starvation experiment in  E .  coli . We exhaustively monitored changes in cellular components, such as RNA and protein abundances, over time. We subsequently compared and contrasted these measurements using novel computational approaches we developed specifically for analyzing gene-expression time-course data. Using these approaches, we could identify systematic trends in the  E .  coli  starvation response. In particular, we found that cells systematically limit mRNA and protein production, degrade proteins involved in energy-intensive processes, and maintain or increase the amount of proteins involved in energy production. Thus, the bacteria assume a cellular state in which their ongoing energy use is limited while they are poised to take advantage of any nutrients that may become available.","DOI":"10.1371/journal.pcbi.1004400","ISSN":"1553-7358","journalAbbreviation":"PLOS Comput Biol","author":[{"family":"Houser","given":"John R."},{"family":"Barnhart","given":"Craig"},{"family":"Boutz","given":"Daniel R."},{"family":"Carroll","given":"Sean M."},{"family":"Dasgupta","given":"Aurko"},{"family":"Michener","given":"Joshua K."},{"family":"Needham","given":"Brittany D."},{"family":"Papoulas","given":"Ophelia"},{"family":"Sridhara","given":"Viswanadham"},{"family":"Sydykova","given":"Dariya K."},{"family":"Marx","given":"Christopher J."},{"family":"Trent","given":"M. Stephen"},{"family":"Barrick","given":"Jeffrey E."},{"family":"Marcotte","given":"Edward M."},{"family":"Wilke","given":"Claus O."}],"issued":{"date-parts":[["2015",8,14]]}}}],"schema":"https://github.com/citation-style-language/schema/raw/master/csl-citation.json"} </w:instrText>
+      </w:r>
+      <w:r>
+        <w:rPr>
+          <w:rFonts w:ascii="Helvetica" w:hAnsi="Helvetica"/>
+        </w:rPr>
+        <w:fldChar w:fldCharType="separate"/>
+      </w:r>
+      <w:r>
+        <w:rPr>
+          <w:rFonts w:ascii="Helvetica" w:eastAsia="Times New Roman" w:hAnsi="Helvetica" w:cs="Times New Roman"/>
+        </w:rPr>
+        <w:t>[18,19]</w:t>
+      </w:r>
+      <w:r>
+        <w:rPr>
+          <w:rFonts w:ascii="Helvetica" w:hAnsi="Helvetica"/>
+        </w:rPr>
+        <w:fldChar w:fldCharType="end"/>
+      </w:r>
+      <w:r>
+        <w:rPr>
+          <w:rFonts w:ascii="Helvetica" w:hAnsi="Helvetica"/>
+        </w:rPr>
+        <w:t xml:space="preserve">. </w:t>
+      </w:r>
+      <w:r>
+        <w:rPr>
+          <w:rFonts w:ascii="Helvetica" w:hAnsi="Helvetica"/>
+        </w:rPr>
+        <w:t xml:space="preserve">Raw Illumina read data and processed files of read counts per gene </w:t>
       </w:r>
       <w:r>
         <w:rPr>
@@ -10875,6 +10893,7 @@
           <w:sz w:val="36"/>
           <w:szCs w:val="36"/>
         </w:rPr>
+        <w:lastRenderedPageBreak/>
         <w:t>Acknowledgements</w:t>
       </w:r>
     </w:p>
@@ -10930,7 +10949,6 @@
           <w:sz w:val="36"/>
           <w:szCs w:val="36"/>
         </w:rPr>
-        <w:lastRenderedPageBreak/>
         <w:t>References</w:t>
       </w:r>
     </w:p>
@@ -11166,6 +11184,7 @@
         <w:rPr>
           <w:rFonts w:ascii="Helvetica" w:hAnsi="Helvetica"/>
         </w:rPr>
+        <w:lastRenderedPageBreak/>
         <w:t xml:space="preserve">10. </w:t>
       </w:r>
       <w:r>
@@ -11208,7 +11227,6 @@
         <w:rPr>
           <w:rFonts w:ascii="Helvetica" w:hAnsi="Helvetica"/>
         </w:rPr>
-        <w:lastRenderedPageBreak/>
         <w:t xml:space="preserve">12. </w:t>
       </w:r>
       <w:r>
@@ -11398,6 +11416,7 @@
         <w:rPr>
           <w:rFonts w:ascii="Helvetica" w:hAnsi="Helvetica"/>
         </w:rPr>
+        <w:lastRenderedPageBreak/>
         <w:t xml:space="preserve">21. </w:t>
       </w:r>
       <w:r>
@@ -11440,7 +11459,6 @@
         <w:rPr>
           <w:rFonts w:ascii="Helvetica" w:hAnsi="Helvetica"/>
         </w:rPr>
-        <w:lastRenderedPageBreak/>
         <w:t xml:space="preserve">23. </w:t>
       </w:r>
       <w:r>
@@ -11637,7 +11655,14 @@
           <w:rFonts w:ascii="Helvetica" w:hAnsi="Helvetica"/>
         </w:rPr>
         <w:tab/>
-        <w:t>Martínez-Gómez K, Flores N, Castañeda HM, Martínez-Batallar G, Hernández-Chávez G, Ramírez OT, et al. New insights into Escherichia coli metabolism: carbon scavenging, acetate metabolism and carbon recycling responses during growth on glycerol. Microb Cell Factories. 2012;11: 46. doi:10.1186/1475-2859-11-46</w:t>
+        <w:t xml:space="preserve">Martínez-Gómez K, Flores N, Castañeda HM, Martínez-Batallar G, Hernández-Chávez G, Ramírez OT, et al. New insights into Escherichia coli metabolism: carbon scavenging, acetate metabolism and carbon recycling responses during </w:t>
+      </w:r>
+      <w:r>
+        <w:rPr>
+          <w:rFonts w:ascii="Helvetica" w:hAnsi="Helvetica"/>
+        </w:rPr>
+        <w:lastRenderedPageBreak/>
+        <w:t>growth on glycerol. Microb Cell Factories. 2012;11: 46. doi:10.1186/1475-2859-11-46</w:t>
       </w:r>
     </w:p>
     <w:p>
@@ -11672,7 +11697,6 @@
         <w:rPr>
           <w:rFonts w:ascii="Helvetica" w:hAnsi="Helvetica"/>
         </w:rPr>
-        <w:lastRenderedPageBreak/>
         <w:t xml:space="preserve">34. </w:t>
       </w:r>
       <w:r>
@@ -11883,6 +11907,7 @@
         <w:rPr>
           <w:rFonts w:ascii="Helvetica" w:hAnsi="Helvetica"/>
         </w:rPr>
+        <w:lastRenderedPageBreak/>
         <w:t xml:space="preserve">44. </w:t>
       </w:r>
       <w:r>
@@ -11925,7 +11950,6 @@
         <w:rPr>
           <w:rFonts w:ascii="Helvetica" w:hAnsi="Helvetica"/>
         </w:rPr>
-        <w:lastRenderedPageBreak/>
         <w:t xml:space="preserve">46. </w:t>
       </w:r>
       <w:r>
@@ -17664,7 +17688,7 @@
 </file>
 
 <file path=customXml/itemProps1.xml><?xml version="1.0" encoding="utf-8"?>
-<ds:datastoreItem xmlns:ds="http://schemas.openxmlformats.org/officeDocument/2006/customXml" ds:itemID="{E978EF37-CB24-9D4D-BC5C-BACB9FC2A6B3}">
+<ds:datastoreItem xmlns:ds="http://schemas.openxmlformats.org/officeDocument/2006/customXml" ds:itemID="{9BB81267-836F-574A-9381-5BCA5DA9908F}">
   <ds:schemaRefs>
     <ds:schemaRef ds:uri="http://schemas.openxmlformats.org/officeDocument/2006/bibliography"/>
   </ds:schemaRefs>

</xml_diff>